<commit_message>
add conteúdo referente ao desenvolvimento web
</commit_message>
<xml_diff>
--- a/2. Primeiros passos para desenvolvimento web/anotação.docx
+++ b/2. Primeiros passos para desenvolvimento web/anotação.docx
@@ -167,7 +167,7 @@
           <w:szCs w:val="24"/>
         </w:rPr>
       </w:pPr>
-      <w:hyperlink r:id="rId5" w:history="1">
+      <w:hyperlink r:id="rId5" w:anchor=":~:text=Os%20primeiros%20blogs,pouco%20sobre%20a%20sua%20vida" w:history="1">
         <w:r>
           <w:rPr>
             <w:rStyle w:val="Hyperlink"/>
@@ -516,48 +516,1805 @@
           <w:color w:val="202124"/>
           <w:shd w:val="clear" w:color="auto" w:fill="FFFFFF"/>
         </w:rPr>
-        <w:t xml:space="preserve">O termo IP (Internet </w:t>
-      </w:r>
-      <w:proofErr w:type="spellStart"/>
+        <w:t>O termo IP (Internet Protocol) </w:t>
+      </w:r>
+      <w:r>
+        <w:rPr>
+          <w:rFonts w:ascii="Arial" w:hAnsi="Arial" w:cs="Arial"/>
+          <w:b/>
+          <w:bCs/>
+          <w:color w:val="202124"/>
+          <w:shd w:val="clear" w:color="auto" w:fill="FFFFFF"/>
+        </w:rPr>
+        <w:t>é um número identificador dado ao seu computador, ou roteador, ao conectar-se à rede</w:t>
+      </w:r>
       <w:r>
         <w:rPr>
           <w:rFonts w:ascii="Arial" w:hAnsi="Arial" w:cs="Arial"/>
           <w:color w:val="202124"/>
           <w:shd w:val="clear" w:color="auto" w:fill="FFFFFF"/>
         </w:rPr>
-        <w:t>Protocol</w:t>
-      </w:r>
-      <w:proofErr w:type="spellEnd"/>
-      <w:r>
-        <w:rPr>
-          <w:rFonts w:ascii="Arial" w:hAnsi="Arial" w:cs="Arial"/>
+        <w:t>. É através desse número que seu computador pode enviar e receber dados na internet. O IP é definido pelo seu provedor de Internet.</w:t>
+      </w:r>
+    </w:p>
+    <w:p>
+      <w:pPr>
+        <w:pStyle w:val="PargrafodaLista"/>
+        <w:rPr>
+          <w:rFonts w:asciiTheme="majorHAnsi" w:hAnsiTheme="majorHAnsi" w:cstheme="majorHAnsi"/>
+          <w:color w:val="000000" w:themeColor="text1"/>
+          <w:sz w:val="24"/>
+          <w:szCs w:val="24"/>
+        </w:rPr>
+      </w:pPr>
+    </w:p>
+    <w:p>
+      <w:pPr>
+        <w:pStyle w:val="PargrafodaLista"/>
+        <w:rPr>
+          <w:rFonts w:asciiTheme="majorHAnsi" w:hAnsiTheme="majorHAnsi" w:cstheme="majorHAnsi"/>
+          <w:color w:val="000000" w:themeColor="text1"/>
+          <w:sz w:val="24"/>
+          <w:szCs w:val="24"/>
+        </w:rPr>
+      </w:pPr>
+    </w:p>
+    <w:p>
+      <w:pPr>
+        <w:pStyle w:val="PargrafodaLista"/>
+        <w:rPr>
+          <w:rFonts w:asciiTheme="majorHAnsi" w:hAnsiTheme="majorHAnsi" w:cstheme="majorHAnsi"/>
+          <w:color w:val="000000" w:themeColor="text1"/>
+          <w:sz w:val="24"/>
+          <w:szCs w:val="24"/>
+        </w:rPr>
+      </w:pPr>
+    </w:p>
+    <w:p>
+      <w:pPr>
+        <w:jc w:val="center"/>
+        <w:rPr>
+          <w:rFonts w:asciiTheme="majorHAnsi" w:hAnsiTheme="majorHAnsi" w:cstheme="majorHAnsi"/>
+          <w:b/>
+          <w:bCs/>
+          <w:color w:val="2F5496" w:themeColor="accent1" w:themeShade="BF"/>
+          <w:sz w:val="36"/>
+          <w:szCs w:val="36"/>
+        </w:rPr>
+      </w:pPr>
+      <w:r>
+        <w:rPr>
+          <w:rFonts w:asciiTheme="majorHAnsi" w:hAnsiTheme="majorHAnsi" w:cstheme="majorHAnsi"/>
+          <w:b/>
+          <w:bCs/>
+          <w:color w:val="2F5496" w:themeColor="accent1" w:themeShade="BF"/>
+          <w:sz w:val="36"/>
+          <w:szCs w:val="36"/>
+        </w:rPr>
+        <w:lastRenderedPageBreak/>
+        <w:t>TCP/IP</w:t>
+      </w:r>
+    </w:p>
+    <w:p>
+      <w:pPr>
+        <w:jc w:val="center"/>
+        <w:rPr>
+          <w:rFonts w:asciiTheme="majorHAnsi" w:hAnsiTheme="majorHAnsi" w:cstheme="majorHAnsi"/>
+          <w:b/>
+          <w:bCs/>
+          <w:color w:val="2F5496" w:themeColor="accent1" w:themeShade="BF"/>
+          <w:sz w:val="36"/>
+          <w:szCs w:val="36"/>
+        </w:rPr>
+      </w:pPr>
+    </w:p>
+    <w:p>
+      <w:pPr>
+        <w:pStyle w:val="PargrafodaLista"/>
+        <w:numPr>
+          <w:ilvl w:val="0"/>
+          <w:numId w:val="3"/>
+        </w:numPr>
+        <w:rPr>
+          <w:rFonts w:asciiTheme="majorHAnsi" w:hAnsiTheme="majorHAnsi" w:cstheme="majorHAnsi"/>
+          <w:color w:val="000000" w:themeColor="text1"/>
+          <w:sz w:val="24"/>
+          <w:szCs w:val="24"/>
+        </w:rPr>
+      </w:pPr>
+      <w:r>
+        <w:rPr>
+          <w:rFonts w:asciiTheme="majorHAnsi" w:hAnsiTheme="majorHAnsi" w:cstheme="majorHAnsi"/>
+          <w:color w:val="000000" w:themeColor="text1"/>
+          <w:sz w:val="24"/>
+          <w:szCs w:val="24"/>
+        </w:rPr>
+        <w:t>Protocolos de comunicação entre computadores em rede</w:t>
+      </w:r>
+    </w:p>
+    <w:p>
+      <w:pPr>
+        <w:pStyle w:val="PargrafodaLista"/>
+        <w:numPr>
+          <w:ilvl w:val="1"/>
+          <w:numId w:val="3"/>
+        </w:numPr>
+        <w:rPr>
+          <w:rFonts w:asciiTheme="majorHAnsi" w:hAnsiTheme="majorHAnsi" w:cstheme="majorHAnsi"/>
+          <w:b/>
+          <w:bCs/>
+          <w:color w:val="000000" w:themeColor="text1"/>
+          <w:sz w:val="24"/>
+          <w:szCs w:val="24"/>
+        </w:rPr>
+      </w:pPr>
+      <w:r>
+        <w:rPr>
+          <w:rFonts w:asciiTheme="majorHAnsi" w:hAnsiTheme="majorHAnsi" w:cstheme="majorHAnsi"/>
+          <w:b/>
+          <w:bCs/>
+          <w:color w:val="000000" w:themeColor="text1"/>
+          <w:sz w:val="24"/>
+          <w:szCs w:val="24"/>
+        </w:rPr>
+        <w:t xml:space="preserve">Transmission Control Protocol – </w:t>
+      </w:r>
+      <w:r>
+        <w:rPr>
+          <w:rFonts w:asciiTheme="majorHAnsi" w:hAnsiTheme="majorHAnsi" w:cstheme="majorHAnsi"/>
+          <w:b/>
+          <w:bCs/>
+          <w:color w:val="4472C4" w:themeColor="accent1"/>
+          <w:sz w:val="24"/>
+          <w:szCs w:val="24"/>
+        </w:rPr>
+        <w:t>Protocolo de Controle de Transmissão</w:t>
+      </w:r>
+    </w:p>
+    <w:p>
+      <w:pPr>
+        <w:pStyle w:val="PargrafodaLista"/>
+        <w:numPr>
+          <w:ilvl w:val="1"/>
+          <w:numId w:val="3"/>
+        </w:numPr>
+        <w:rPr>
+          <w:rFonts w:asciiTheme="majorHAnsi" w:hAnsiTheme="majorHAnsi" w:cstheme="majorHAnsi"/>
+          <w:b/>
+          <w:bCs/>
+          <w:color w:val="4472C4" w:themeColor="accent1"/>
+          <w:sz w:val="24"/>
+          <w:szCs w:val="24"/>
+        </w:rPr>
+      </w:pPr>
+      <w:r>
+        <w:rPr>
+          <w:rFonts w:asciiTheme="majorHAnsi" w:hAnsiTheme="majorHAnsi" w:cstheme="majorHAnsi"/>
+          <w:b/>
+          <w:bCs/>
+          <w:color w:val="000000" w:themeColor="text1"/>
+          <w:sz w:val="24"/>
+          <w:szCs w:val="24"/>
+        </w:rPr>
+        <w:t xml:space="preserve">Internet Protocol – </w:t>
+      </w:r>
+      <w:r>
+        <w:rPr>
+          <w:rFonts w:asciiTheme="majorHAnsi" w:hAnsiTheme="majorHAnsi" w:cstheme="majorHAnsi"/>
+          <w:b/>
+          <w:bCs/>
+          <w:color w:val="4472C4" w:themeColor="accent1"/>
+          <w:sz w:val="24"/>
+          <w:szCs w:val="24"/>
+        </w:rPr>
+        <w:t>Protocolo de Internet</w:t>
+      </w:r>
+    </w:p>
+    <w:p>
+      <w:pPr>
+        <w:pStyle w:val="PargrafodaLista"/>
+        <w:numPr>
+          <w:ilvl w:val="0"/>
+          <w:numId w:val="3"/>
+        </w:numPr>
+        <w:rPr>
+          <w:rFonts w:asciiTheme="majorHAnsi" w:hAnsiTheme="majorHAnsi" w:cstheme="majorHAnsi"/>
+          <w:color w:val="000000" w:themeColor="text1"/>
+          <w:sz w:val="24"/>
+          <w:szCs w:val="24"/>
+        </w:rPr>
+      </w:pPr>
+      <w:r>
+        <w:rPr>
+          <w:rFonts w:asciiTheme="majorHAnsi" w:hAnsiTheme="majorHAnsi" w:cstheme="majorHAnsi"/>
+          <w:color w:val="000000" w:themeColor="text1"/>
+          <w:sz w:val="24"/>
+          <w:szCs w:val="24"/>
+        </w:rPr>
+        <w:t>Modelo de camadas</w:t>
+      </w:r>
+    </w:p>
+    <w:p>
+      <w:pPr>
+        <w:pStyle w:val="PargrafodaLista"/>
+        <w:numPr>
+          <w:ilvl w:val="1"/>
+          <w:numId w:val="3"/>
+        </w:numPr>
+        <w:rPr>
+          <w:rFonts w:asciiTheme="majorHAnsi" w:hAnsiTheme="majorHAnsi" w:cstheme="majorHAnsi"/>
+          <w:color w:val="000000" w:themeColor="text1"/>
+          <w:sz w:val="24"/>
+          <w:szCs w:val="24"/>
+        </w:rPr>
+      </w:pPr>
+      <w:r>
+        <w:rPr>
+          <w:rFonts w:asciiTheme="majorHAnsi" w:hAnsiTheme="majorHAnsi" w:cstheme="majorHAnsi"/>
+          <w:color w:val="000000" w:themeColor="text1"/>
+          <w:sz w:val="24"/>
+          <w:szCs w:val="24"/>
+        </w:rPr>
+        <w:t>Física (ex.:placa de rede);</w:t>
+      </w:r>
+    </w:p>
+    <w:p>
+      <w:pPr>
+        <w:pStyle w:val="PargrafodaLista"/>
+        <w:numPr>
+          <w:ilvl w:val="1"/>
+          <w:numId w:val="3"/>
+        </w:numPr>
+        <w:rPr>
+          <w:rFonts w:asciiTheme="majorHAnsi" w:hAnsiTheme="majorHAnsi" w:cstheme="majorHAnsi"/>
+          <w:color w:val="000000" w:themeColor="text1"/>
+          <w:sz w:val="24"/>
+          <w:szCs w:val="24"/>
+        </w:rPr>
+      </w:pPr>
+      <w:r>
+        <w:rPr>
+          <w:rFonts w:asciiTheme="majorHAnsi" w:hAnsiTheme="majorHAnsi" w:cstheme="majorHAnsi"/>
+          <w:color w:val="000000" w:themeColor="text1"/>
+          <w:sz w:val="24"/>
+          <w:szCs w:val="24"/>
+        </w:rPr>
+        <w:t>Rede (ex.: IP);</w:t>
+      </w:r>
+    </w:p>
+    <w:p>
+      <w:pPr>
+        <w:pStyle w:val="PargrafodaLista"/>
+        <w:numPr>
+          <w:ilvl w:val="1"/>
+          <w:numId w:val="3"/>
+        </w:numPr>
+        <w:rPr>
+          <w:rFonts w:asciiTheme="majorHAnsi" w:hAnsiTheme="majorHAnsi" w:cstheme="majorHAnsi"/>
+          <w:color w:val="000000" w:themeColor="text1"/>
+          <w:sz w:val="24"/>
+          <w:szCs w:val="24"/>
+        </w:rPr>
+      </w:pPr>
+      <w:r>
+        <w:rPr>
+          <w:rFonts w:asciiTheme="majorHAnsi" w:hAnsiTheme="majorHAnsi" w:cstheme="majorHAnsi"/>
+          <w:color w:val="000000" w:themeColor="text1"/>
+          <w:sz w:val="24"/>
+          <w:szCs w:val="24"/>
+        </w:rPr>
+        <w:t>Transporte (e.: TCP, UDP)</w:t>
+      </w:r>
+      <w:r>
+        <w:rPr>
+          <w:rFonts w:asciiTheme="majorHAnsi" w:hAnsiTheme="majorHAnsi" w:cstheme="majorHAnsi"/>
+          <w:color w:val="000000" w:themeColor="text1"/>
+          <w:sz w:val="24"/>
+          <w:szCs w:val="24"/>
+        </w:rPr>
+        <w:t>;</w:t>
+      </w:r>
+    </w:p>
+    <w:p>
+      <w:pPr>
+        <w:pStyle w:val="PargrafodaLista"/>
+        <w:numPr>
+          <w:ilvl w:val="1"/>
+          <w:numId w:val="3"/>
+        </w:numPr>
+        <w:rPr>
+          <w:rFonts w:asciiTheme="majorHAnsi" w:hAnsiTheme="majorHAnsi" w:cstheme="majorHAnsi"/>
+          <w:color w:val="000000" w:themeColor="text1"/>
+          <w:sz w:val="24"/>
+          <w:szCs w:val="24"/>
+        </w:rPr>
+      </w:pPr>
+      <w:r>
+        <w:rPr>
+          <w:rFonts w:asciiTheme="majorHAnsi" w:hAnsiTheme="majorHAnsi" w:cstheme="majorHAnsi"/>
+          <w:color w:val="000000" w:themeColor="text1"/>
+          <w:sz w:val="24"/>
+          <w:szCs w:val="24"/>
+        </w:rPr>
+        <w:t>Aplicação (e.: FTP, SMTP, HTTP).</w:t>
+      </w:r>
+    </w:p>
+    <w:p>
+      <w:pPr>
+        <w:pStyle w:val="PargrafodaLista"/>
+        <w:rPr>
+          <w:rFonts w:asciiTheme="majorHAnsi" w:hAnsiTheme="majorHAnsi" w:cstheme="majorHAnsi"/>
+          <w:color w:val="000000" w:themeColor="text1"/>
+          <w:sz w:val="24"/>
+          <w:szCs w:val="24"/>
+        </w:rPr>
+      </w:pPr>
+    </w:p>
+    <w:p>
+      <w:pPr>
+        <w:pStyle w:val="PargrafodaLista"/>
+        <w:rPr>
+          <w:rFonts w:asciiTheme="majorHAnsi" w:hAnsiTheme="majorHAnsi" w:cstheme="majorHAnsi"/>
+          <w:color w:val="000000" w:themeColor="text1"/>
+          <w:sz w:val="24"/>
+          <w:szCs w:val="24"/>
+        </w:rPr>
+      </w:pPr>
+    </w:p>
+    <w:p>
+      <w:pPr>
+        <w:pStyle w:val="PargrafodaLista"/>
+        <w:rPr>
+          <w:rFonts w:asciiTheme="majorHAnsi" w:hAnsiTheme="majorHAnsi" w:cstheme="majorHAnsi"/>
+          <w:color w:val="000000" w:themeColor="text1"/>
+          <w:sz w:val="24"/>
+          <w:szCs w:val="24"/>
+        </w:rPr>
+      </w:pPr>
+    </w:p>
+    <w:p>
+      <w:pPr>
+        <w:jc w:val="center"/>
+        <w:rPr>
+          <w:rFonts w:asciiTheme="majorHAnsi" w:hAnsiTheme="majorHAnsi" w:cstheme="majorHAnsi"/>
+          <w:b/>
+          <w:bCs/>
+          <w:color w:val="2F5496" w:themeColor="accent1" w:themeShade="BF"/>
+          <w:sz w:val="36"/>
+          <w:szCs w:val="36"/>
+        </w:rPr>
+      </w:pPr>
+      <w:r>
+        <w:rPr>
+          <w:rFonts w:asciiTheme="majorHAnsi" w:hAnsiTheme="majorHAnsi" w:cstheme="majorHAnsi"/>
+          <w:b/>
+          <w:bCs/>
+          <w:color w:val="2F5496" w:themeColor="accent1" w:themeShade="BF"/>
+          <w:sz w:val="36"/>
+          <w:szCs w:val="36"/>
+        </w:rPr>
+        <w:t>TCP</w:t>
+      </w:r>
+      <w:r>
+        <w:rPr>
+          <w:rFonts w:asciiTheme="majorHAnsi" w:hAnsiTheme="majorHAnsi" w:cstheme="majorHAnsi"/>
+          <w:b/>
+          <w:bCs/>
+          <w:color w:val="2F5496" w:themeColor="accent1" w:themeShade="BF"/>
+          <w:sz w:val="36"/>
+          <w:szCs w:val="36"/>
+        </w:rPr>
+        <w:t xml:space="preserve"> X </w:t>
+      </w:r>
+      <w:r>
+        <w:rPr>
+          <w:rFonts w:asciiTheme="majorHAnsi" w:hAnsiTheme="majorHAnsi" w:cstheme="majorHAnsi"/>
+          <w:b/>
+          <w:bCs/>
+          <w:color w:val="2F5496" w:themeColor="accent1" w:themeShade="BF"/>
+          <w:sz w:val="36"/>
+          <w:szCs w:val="36"/>
+        </w:rPr>
+        <w:t>UDP</w:t>
+      </w:r>
+    </w:p>
+    <w:p>
+      <w:pPr>
+        <w:rPr>
+          <w:rFonts w:asciiTheme="majorHAnsi" w:hAnsiTheme="majorHAnsi" w:cstheme="majorHAnsi"/>
+          <w:b/>
+          <w:bCs/>
+          <w:color w:val="000000" w:themeColor="text1"/>
+          <w:sz w:val="32"/>
+          <w:szCs w:val="32"/>
+        </w:rPr>
+      </w:pPr>
+      <w:r>
+        <w:rPr>
+          <w:rFonts w:asciiTheme="majorHAnsi" w:hAnsiTheme="majorHAnsi" w:cstheme="majorHAnsi"/>
+          <w:b/>
+          <w:bCs/>
+          <w:color w:val="000000" w:themeColor="text1"/>
+          <w:sz w:val="32"/>
+          <w:szCs w:val="32"/>
+        </w:rPr>
+        <w:t>TCP</w:t>
+      </w:r>
+    </w:p>
+    <w:p>
+      <w:pPr>
+        <w:pStyle w:val="PargrafodaLista"/>
+        <w:numPr>
+          <w:ilvl w:val="0"/>
+          <w:numId w:val="5"/>
+        </w:numPr>
+        <w:rPr>
+          <w:rFonts w:asciiTheme="majorHAnsi" w:hAnsiTheme="majorHAnsi" w:cstheme="majorHAnsi"/>
+          <w:color w:val="000000" w:themeColor="text1"/>
+          <w:sz w:val="24"/>
+          <w:szCs w:val="24"/>
+        </w:rPr>
+      </w:pPr>
+      <w:r>
+        <w:rPr>
+          <w:rFonts w:asciiTheme="majorHAnsi" w:hAnsiTheme="majorHAnsi" w:cstheme="majorHAnsi"/>
+          <w:color w:val="000000" w:themeColor="text1"/>
+          <w:sz w:val="24"/>
+          <w:szCs w:val="24"/>
+        </w:rPr>
+        <w:t>Voltado à conexão;</w:t>
+      </w:r>
+    </w:p>
+    <w:p>
+      <w:pPr>
+        <w:pStyle w:val="PargrafodaLista"/>
+        <w:numPr>
+          <w:ilvl w:val="0"/>
+          <w:numId w:val="5"/>
+        </w:numPr>
+        <w:rPr>
+          <w:rFonts w:asciiTheme="majorHAnsi" w:hAnsiTheme="majorHAnsi" w:cstheme="majorHAnsi"/>
+          <w:color w:val="000000" w:themeColor="text1"/>
+          <w:sz w:val="24"/>
+          <w:szCs w:val="24"/>
+        </w:rPr>
+      </w:pPr>
+      <w:r>
+        <w:rPr>
+          <w:rFonts w:asciiTheme="majorHAnsi" w:hAnsiTheme="majorHAnsi" w:cstheme="majorHAnsi"/>
+          <w:color w:val="000000" w:themeColor="text1"/>
+          <w:sz w:val="24"/>
+          <w:szCs w:val="24"/>
+        </w:rPr>
+        <w:t>Handshake;</w:t>
+      </w:r>
+    </w:p>
+    <w:p>
+      <w:pPr>
+        <w:pStyle w:val="PargrafodaLista"/>
+        <w:numPr>
+          <w:ilvl w:val="0"/>
+          <w:numId w:val="5"/>
+        </w:numPr>
+        <w:rPr>
+          <w:rFonts w:asciiTheme="majorHAnsi" w:hAnsiTheme="majorHAnsi" w:cstheme="majorHAnsi"/>
+          <w:color w:val="000000" w:themeColor="text1"/>
+          <w:sz w:val="24"/>
+          <w:szCs w:val="24"/>
+        </w:rPr>
+      </w:pPr>
+      <w:r>
+        <w:rPr>
+          <w:rFonts w:asciiTheme="majorHAnsi" w:hAnsiTheme="majorHAnsi" w:cstheme="majorHAnsi"/>
+          <w:color w:val="000000" w:themeColor="text1"/>
+          <w:sz w:val="24"/>
+          <w:szCs w:val="24"/>
+        </w:rPr>
+        <w:t>Integridade, ordem dos dados;</w:t>
+      </w:r>
+    </w:p>
+    <w:p>
+      <w:pPr>
+        <w:pStyle w:val="PargrafodaLista"/>
+        <w:numPr>
+          <w:ilvl w:val="0"/>
+          <w:numId w:val="5"/>
+        </w:numPr>
+        <w:rPr>
+          <w:rFonts w:asciiTheme="majorHAnsi" w:hAnsiTheme="majorHAnsi" w:cstheme="majorHAnsi"/>
+          <w:color w:val="000000" w:themeColor="text1"/>
+          <w:sz w:val="24"/>
+          <w:szCs w:val="24"/>
+        </w:rPr>
+      </w:pPr>
+      <w:r>
+        <w:rPr>
+          <w:rFonts w:asciiTheme="majorHAnsi" w:hAnsiTheme="majorHAnsi" w:cstheme="majorHAnsi"/>
+          <w:b/>
+          <w:bCs/>
+          <w:color w:val="000000" w:themeColor="text1"/>
+          <w:sz w:val="24"/>
+          <w:szCs w:val="24"/>
+        </w:rPr>
+        <w:t>Ex.:</w:t>
+      </w:r>
+      <w:r>
+        <w:rPr>
+          <w:rFonts w:asciiTheme="majorHAnsi" w:hAnsiTheme="majorHAnsi" w:cstheme="majorHAnsi"/>
+          <w:color w:val="000000" w:themeColor="text1"/>
+          <w:sz w:val="24"/>
+          <w:szCs w:val="24"/>
+        </w:rPr>
+        <w:t xml:space="preserve"> </w:t>
+      </w:r>
+      <w:r>
+        <w:rPr>
+          <w:rFonts w:asciiTheme="majorHAnsi" w:hAnsiTheme="majorHAnsi" w:cstheme="majorHAnsi"/>
+          <w:color w:val="000000" w:themeColor="text1"/>
+          <w:sz w:val="24"/>
+          <w:szCs w:val="24"/>
+        </w:rPr>
+        <w:t>Aplicativo de mensagens de texto.</w:t>
+      </w:r>
+    </w:p>
+    <w:p>
+      <w:pPr>
+        <w:rPr>
+          <w:rFonts w:asciiTheme="majorHAnsi" w:hAnsiTheme="majorHAnsi" w:cstheme="majorHAnsi"/>
+          <w:b/>
+          <w:bCs/>
+          <w:color w:val="000000" w:themeColor="text1"/>
+          <w:sz w:val="32"/>
+          <w:szCs w:val="32"/>
+        </w:rPr>
+      </w:pPr>
+      <w:r>
+        <w:rPr>
+          <w:rFonts w:asciiTheme="majorHAnsi" w:hAnsiTheme="majorHAnsi" w:cstheme="majorHAnsi"/>
+          <w:b/>
+          <w:bCs/>
+          <w:color w:val="000000" w:themeColor="text1"/>
+          <w:sz w:val="32"/>
+          <w:szCs w:val="32"/>
+        </w:rPr>
+        <w:t>UDP</w:t>
+      </w:r>
+    </w:p>
+    <w:p>
+      <w:pPr>
+        <w:pStyle w:val="PargrafodaLista"/>
+        <w:numPr>
+          <w:ilvl w:val="0"/>
+          <w:numId w:val="6"/>
+        </w:numPr>
+        <w:rPr>
+          <w:rFonts w:asciiTheme="majorHAnsi" w:hAnsiTheme="majorHAnsi" w:cstheme="majorHAnsi"/>
+          <w:color w:val="000000" w:themeColor="text1"/>
+          <w:sz w:val="24"/>
+          <w:szCs w:val="24"/>
+        </w:rPr>
+      </w:pPr>
+      <w:r>
+        <w:rPr>
+          <w:rFonts w:asciiTheme="majorHAnsi" w:hAnsiTheme="majorHAnsi" w:cstheme="majorHAnsi"/>
+          <w:color w:val="000000" w:themeColor="text1"/>
+          <w:sz w:val="24"/>
+          <w:szCs w:val="24"/>
+        </w:rPr>
+        <w:t>Rápido;</w:t>
+      </w:r>
+    </w:p>
+    <w:p>
+      <w:pPr>
+        <w:pStyle w:val="PargrafodaLista"/>
+        <w:numPr>
+          <w:ilvl w:val="0"/>
+          <w:numId w:val="6"/>
+        </w:numPr>
+        <w:rPr>
+          <w:rFonts w:asciiTheme="majorHAnsi" w:hAnsiTheme="majorHAnsi" w:cstheme="majorHAnsi"/>
+          <w:color w:val="000000" w:themeColor="text1"/>
+          <w:sz w:val="24"/>
+          <w:szCs w:val="24"/>
+        </w:rPr>
+      </w:pPr>
+      <w:r>
+        <w:rPr>
+          <w:rFonts w:asciiTheme="majorHAnsi" w:hAnsiTheme="majorHAnsi" w:cstheme="majorHAnsi"/>
+          <w:color w:val="000000" w:themeColor="text1"/>
+          <w:sz w:val="24"/>
+          <w:szCs w:val="24"/>
+        </w:rPr>
+        <w:t>Não confiável;</w:t>
+      </w:r>
+    </w:p>
+    <w:p>
+      <w:pPr>
+        <w:pStyle w:val="PargrafodaLista"/>
+        <w:numPr>
+          <w:ilvl w:val="0"/>
+          <w:numId w:val="6"/>
+        </w:numPr>
+        <w:rPr>
+          <w:rFonts w:asciiTheme="majorHAnsi" w:hAnsiTheme="majorHAnsi" w:cstheme="majorHAnsi"/>
+          <w:color w:val="000000" w:themeColor="text1"/>
+          <w:sz w:val="24"/>
+          <w:szCs w:val="24"/>
+        </w:rPr>
+      </w:pPr>
+      <w:r>
+        <w:rPr>
+          <w:rFonts w:asciiTheme="majorHAnsi" w:hAnsiTheme="majorHAnsi" w:cstheme="majorHAnsi"/>
+          <w:color w:val="000000" w:themeColor="text1"/>
+          <w:sz w:val="24"/>
+          <w:szCs w:val="24"/>
+        </w:rPr>
+        <w:t>Carro do ovo;</w:t>
+      </w:r>
+    </w:p>
+    <w:p>
+      <w:pPr>
+        <w:pStyle w:val="PargrafodaLista"/>
+        <w:numPr>
+          <w:ilvl w:val="0"/>
+          <w:numId w:val="6"/>
+        </w:numPr>
+        <w:rPr>
+          <w:rFonts w:asciiTheme="majorHAnsi" w:hAnsiTheme="majorHAnsi" w:cstheme="majorHAnsi"/>
+          <w:color w:val="000000" w:themeColor="text1"/>
+          <w:sz w:val="24"/>
+          <w:szCs w:val="24"/>
+        </w:rPr>
+      </w:pPr>
+      <w:r>
+        <w:rPr>
+          <w:rFonts w:asciiTheme="majorHAnsi" w:hAnsiTheme="majorHAnsi" w:cstheme="majorHAnsi"/>
+          <w:b/>
+          <w:bCs/>
+          <w:color w:val="000000" w:themeColor="text1"/>
+          <w:sz w:val="24"/>
+          <w:szCs w:val="24"/>
+        </w:rPr>
+        <w:t>Ex.:</w:t>
+      </w:r>
+      <w:r>
+        <w:rPr>
+          <w:rFonts w:asciiTheme="majorHAnsi" w:hAnsiTheme="majorHAnsi" w:cstheme="majorHAnsi"/>
+          <w:color w:val="000000" w:themeColor="text1"/>
+          <w:sz w:val="24"/>
+          <w:szCs w:val="24"/>
+        </w:rPr>
+        <w:t xml:space="preserve"> </w:t>
+      </w:r>
+      <w:r>
+        <w:rPr>
+          <w:rFonts w:asciiTheme="majorHAnsi" w:hAnsiTheme="majorHAnsi" w:cstheme="majorHAnsi"/>
+          <w:color w:val="000000" w:themeColor="text1"/>
+          <w:sz w:val="24"/>
+          <w:szCs w:val="24"/>
+        </w:rPr>
+        <w:t>Livestream.</w:t>
+      </w:r>
+    </w:p>
+    <w:p>
+      <w:pPr>
+        <w:rPr>
+          <w:rFonts w:asciiTheme="majorHAnsi" w:hAnsiTheme="majorHAnsi" w:cstheme="majorHAnsi"/>
+          <w:sz w:val="24"/>
+          <w:szCs w:val="24"/>
+        </w:rPr>
+      </w:pPr>
+    </w:p>
+    <w:p>
+      <w:pPr>
+        <w:rPr>
+          <w:rFonts w:asciiTheme="majorHAnsi" w:hAnsiTheme="majorHAnsi" w:cstheme="majorHAnsi"/>
+          <w:sz w:val="24"/>
+          <w:szCs w:val="24"/>
+        </w:rPr>
+      </w:pPr>
+    </w:p>
+    <w:p>
+      <w:pPr>
+        <w:rPr>
+          <w:rFonts w:asciiTheme="majorHAnsi" w:hAnsiTheme="majorHAnsi" w:cstheme="majorHAnsi"/>
+          <w:color w:val="000000" w:themeColor="text1"/>
+          <w:sz w:val="24"/>
+          <w:szCs w:val="24"/>
+        </w:rPr>
+      </w:pPr>
+      <w:r>
+        <w:rPr>
+          <w:rFonts w:asciiTheme="majorHAnsi" w:hAnsiTheme="majorHAnsi" w:cstheme="majorHAnsi"/>
+          <w:color w:val="000000" w:themeColor="text1"/>
+          <w:sz w:val="24"/>
+          <w:szCs w:val="24"/>
+        </w:rPr>
+        <w:lastRenderedPageBreak/>
+        <w:drawing>
+          <wp:inline distT="0" distB="0" distL="0" distR="0" wp14:anchorId="73F18993" wp14:editId="48E3D973">
+            <wp:extent cx="5400040" cy="2543810"/>
+            <wp:effectExtent l="0" t="0" r="0" b="8890"/>
+            <wp:docPr id="1" name="Imagem 1" descr="Interface gráfica do usuário, Texto, Aplicativo&#10;&#10;Descrição gerada automaticamente"/>
+            <wp:cNvGraphicFramePr>
+              <a:graphicFrameLocks xmlns:a="http://schemas.openxmlformats.org/drawingml/2006/main" noChangeAspect="1"/>
+            </wp:cNvGraphicFramePr>
+            <a:graphic xmlns:a="http://schemas.openxmlformats.org/drawingml/2006/main">
+              <a:graphicData uri="http://schemas.openxmlformats.org/drawingml/2006/picture">
+                <pic:pic xmlns:pic="http://schemas.openxmlformats.org/drawingml/2006/picture">
+                  <pic:nvPicPr>
+                    <pic:cNvPr id="1" name="Imagem 1" descr="Interface gráfica do usuário, Texto, Aplicativo&#10;&#10;Descrição gerada automaticamente"/>
+                    <pic:cNvPicPr/>
+                  </pic:nvPicPr>
+                  <pic:blipFill>
+                    <a:blip r:embed="rId6"/>
+                    <a:stretch>
+                      <a:fillRect/>
+                    </a:stretch>
+                  </pic:blipFill>
+                  <pic:spPr>
+                    <a:xfrm>
+                      <a:off x="0" y="0"/>
+                      <a:ext cx="5400040" cy="2543810"/>
+                    </a:xfrm>
+                    <a:prstGeom prst="rect">
+                      <a:avLst/>
+                    </a:prstGeom>
+                  </pic:spPr>
+                </pic:pic>
+              </a:graphicData>
+            </a:graphic>
+          </wp:inline>
+        </w:drawing>
+      </w:r>
+    </w:p>
+    <w:p>
+      <w:pPr>
+        <w:rPr>
+          <w:rFonts w:asciiTheme="majorHAnsi" w:hAnsiTheme="majorHAnsi" w:cstheme="majorHAnsi"/>
+          <w:color w:val="000000" w:themeColor="text1"/>
+          <w:sz w:val="24"/>
+          <w:szCs w:val="24"/>
+        </w:rPr>
+      </w:pPr>
+    </w:p>
+    <w:p>
+      <w:pPr>
+        <w:rPr>
+          <w:rFonts w:asciiTheme="majorHAnsi" w:hAnsiTheme="majorHAnsi" w:cstheme="majorHAnsi"/>
+          <w:color w:val="000000" w:themeColor="text1"/>
+          <w:sz w:val="24"/>
+          <w:szCs w:val="24"/>
+        </w:rPr>
+      </w:pPr>
+    </w:p>
+    <w:p>
+      <w:pPr>
+        <w:jc w:val="center"/>
+        <w:rPr>
+          <w:rFonts w:asciiTheme="majorHAnsi" w:hAnsiTheme="majorHAnsi" w:cstheme="majorHAnsi"/>
+          <w:b/>
+          <w:bCs/>
+          <w:color w:val="2F5496" w:themeColor="accent1" w:themeShade="BF"/>
+          <w:sz w:val="36"/>
+          <w:szCs w:val="36"/>
+        </w:rPr>
+      </w:pPr>
+      <w:r>
+        <w:rPr>
+          <w:rFonts w:asciiTheme="majorHAnsi" w:hAnsiTheme="majorHAnsi" w:cstheme="majorHAnsi"/>
+          <w:b/>
+          <w:bCs/>
+          <w:color w:val="2F5496" w:themeColor="accent1" w:themeShade="BF"/>
+          <w:sz w:val="36"/>
+          <w:szCs w:val="36"/>
+        </w:rPr>
+        <w:t>MODEM</w:t>
+      </w:r>
+    </w:p>
+    <w:p>
+      <w:pPr>
+        <w:pStyle w:val="PargrafodaLista"/>
+        <w:numPr>
+          <w:ilvl w:val="0"/>
+          <w:numId w:val="7"/>
+        </w:numPr>
+        <w:rPr>
+          <w:rFonts w:asciiTheme="majorHAnsi" w:hAnsiTheme="majorHAnsi" w:cstheme="majorHAnsi"/>
+          <w:color w:val="000000" w:themeColor="text1"/>
+          <w:sz w:val="24"/>
+          <w:szCs w:val="24"/>
+        </w:rPr>
+      </w:pPr>
+      <w:r>
+        <w:rPr>
+          <w:rFonts w:asciiTheme="majorHAnsi" w:hAnsiTheme="majorHAnsi" w:cstheme="majorHAnsi"/>
+          <w:color w:val="FF0000"/>
+          <w:sz w:val="24"/>
+          <w:szCs w:val="24"/>
+        </w:rPr>
+        <w:t>Mo</w:t>
+      </w:r>
+      <w:r>
+        <w:rPr>
+          <w:rFonts w:asciiTheme="majorHAnsi" w:hAnsiTheme="majorHAnsi" w:cstheme="majorHAnsi"/>
+          <w:sz w:val="24"/>
+          <w:szCs w:val="24"/>
+        </w:rPr>
+        <w:t>dulator-</w:t>
+      </w:r>
+      <w:r>
+        <w:rPr>
+          <w:rFonts w:asciiTheme="majorHAnsi" w:hAnsiTheme="majorHAnsi" w:cstheme="majorHAnsi"/>
+          <w:color w:val="FF0000"/>
+          <w:sz w:val="24"/>
+          <w:szCs w:val="24"/>
+        </w:rPr>
+        <w:t>dem</w:t>
+      </w:r>
+      <w:r>
+        <w:rPr>
+          <w:rFonts w:asciiTheme="majorHAnsi" w:hAnsiTheme="majorHAnsi" w:cstheme="majorHAnsi"/>
+          <w:sz w:val="24"/>
+          <w:szCs w:val="24"/>
+        </w:rPr>
+        <w:t>odulator</w:t>
+      </w:r>
+    </w:p>
+    <w:p>
+      <w:pPr>
+        <w:pStyle w:val="PargrafodaLista"/>
+        <w:numPr>
+          <w:ilvl w:val="0"/>
+          <w:numId w:val="7"/>
+        </w:numPr>
+        <w:rPr>
+          <w:rFonts w:asciiTheme="majorHAnsi" w:hAnsiTheme="majorHAnsi" w:cstheme="majorHAnsi"/>
+          <w:color w:val="000000" w:themeColor="text1"/>
+          <w:sz w:val="24"/>
+          <w:szCs w:val="24"/>
+        </w:rPr>
+      </w:pPr>
+      <w:r>
+        <w:rPr>
+          <w:rFonts w:asciiTheme="majorHAnsi" w:hAnsiTheme="majorHAnsi" w:cstheme="majorHAnsi"/>
+          <w:sz w:val="24"/>
+          <w:szCs w:val="24"/>
+        </w:rPr>
+        <w:t>Hardware que converte dados em um formato que possa ser transmitido de um computador para outro e lido por outro.</w:t>
+      </w:r>
+    </w:p>
+    <w:p>
+      <w:pPr>
+        <w:pStyle w:val="PargrafodaLista"/>
+        <w:numPr>
+          <w:ilvl w:val="0"/>
+          <w:numId w:val="7"/>
+        </w:numPr>
+        <w:rPr>
+          <w:rFonts w:asciiTheme="majorHAnsi" w:hAnsiTheme="majorHAnsi" w:cstheme="majorHAnsi"/>
+          <w:color w:val="000000" w:themeColor="text1"/>
+          <w:sz w:val="24"/>
+          <w:szCs w:val="24"/>
+        </w:rPr>
+      </w:pPr>
+      <w:r>
+        <w:rPr>
+          <w:rFonts w:asciiTheme="majorHAnsi" w:hAnsiTheme="majorHAnsi" w:cstheme="majorHAnsi"/>
+          <w:sz w:val="24"/>
+          <w:szCs w:val="24"/>
+        </w:rPr>
+        <w:t>Distribui internet para um ou mais dispositivos de uma rede;</w:t>
+      </w:r>
+    </w:p>
+    <w:p>
+      <w:pPr>
+        <w:pStyle w:val="PargrafodaLista"/>
+        <w:numPr>
+          <w:ilvl w:val="0"/>
+          <w:numId w:val="7"/>
+        </w:numPr>
+        <w:rPr>
+          <w:rFonts w:asciiTheme="majorHAnsi" w:hAnsiTheme="majorHAnsi" w:cstheme="majorHAnsi"/>
+          <w:color w:val="000000" w:themeColor="text1"/>
+          <w:sz w:val="24"/>
+          <w:szCs w:val="24"/>
+        </w:rPr>
+      </w:pPr>
+      <w:r>
+        <w:rPr>
+          <w:rFonts w:asciiTheme="majorHAnsi" w:hAnsiTheme="majorHAnsi" w:cstheme="majorHAnsi"/>
+          <w:sz w:val="24"/>
+          <w:szCs w:val="24"/>
+        </w:rPr>
+        <w:t>Pode fazer a comunicação entre redes;</w:t>
+      </w:r>
+    </w:p>
+    <w:p>
+      <w:pPr>
+        <w:ind w:left="360"/>
+        <w:rPr>
+          <w:rFonts w:asciiTheme="majorHAnsi" w:hAnsiTheme="majorHAnsi" w:cstheme="majorHAnsi"/>
+          <w:color w:val="000000" w:themeColor="text1"/>
+          <w:sz w:val="24"/>
+          <w:szCs w:val="24"/>
+        </w:rPr>
+      </w:pPr>
+    </w:p>
+    <w:p>
+      <w:pPr>
+        <w:jc w:val="center"/>
+        <w:rPr>
+          <w:rFonts w:asciiTheme="majorHAnsi" w:hAnsiTheme="majorHAnsi" w:cstheme="majorHAnsi"/>
+          <w:b/>
+          <w:bCs/>
+          <w:color w:val="2F5496" w:themeColor="accent1" w:themeShade="BF"/>
+          <w:sz w:val="36"/>
+          <w:szCs w:val="36"/>
+        </w:rPr>
+      </w:pPr>
+      <w:r>
+        <w:rPr>
+          <w:rFonts w:asciiTheme="majorHAnsi" w:hAnsiTheme="majorHAnsi" w:cstheme="majorHAnsi"/>
+          <w:b/>
+          <w:bCs/>
+          <w:color w:val="2F5496" w:themeColor="accent1" w:themeShade="BF"/>
+          <w:sz w:val="36"/>
+          <w:szCs w:val="36"/>
+        </w:rPr>
+        <w:t>SWITCH</w:t>
+      </w:r>
+    </w:p>
+    <w:p>
+      <w:pPr>
+        <w:pStyle w:val="PargrafodaLista"/>
+        <w:numPr>
+          <w:ilvl w:val="0"/>
+          <w:numId w:val="8"/>
+        </w:numPr>
+        <w:rPr>
+          <w:rFonts w:asciiTheme="majorHAnsi" w:hAnsiTheme="majorHAnsi" w:cstheme="majorHAnsi"/>
+          <w:color w:val="000000" w:themeColor="text1"/>
+          <w:sz w:val="24"/>
+          <w:szCs w:val="24"/>
+        </w:rPr>
+      </w:pPr>
+      <w:r>
+        <w:rPr>
+          <w:rFonts w:asciiTheme="majorHAnsi" w:hAnsiTheme="majorHAnsi" w:cstheme="majorHAnsi"/>
+          <w:color w:val="000000" w:themeColor="text1"/>
+          <w:sz w:val="24"/>
+          <w:szCs w:val="24"/>
+        </w:rPr>
+        <w:t>Distribui internet para</w:t>
+      </w:r>
+      <w:r>
+        <w:rPr>
+          <w:rFonts w:asciiTheme="majorHAnsi" w:hAnsiTheme="majorHAnsi" w:cstheme="majorHAnsi"/>
+          <w:color w:val="000000" w:themeColor="text1"/>
+          <w:sz w:val="24"/>
+          <w:szCs w:val="24"/>
+        </w:rPr>
+        <w:t xml:space="preserve"> um ou mais dispositivos de uma rede;</w:t>
+      </w:r>
+    </w:p>
+    <w:p>
+      <w:pPr>
+        <w:pStyle w:val="PargrafodaLista"/>
+        <w:numPr>
+          <w:ilvl w:val="0"/>
+          <w:numId w:val="8"/>
+        </w:numPr>
+        <w:rPr>
+          <w:rFonts w:asciiTheme="majorHAnsi" w:hAnsiTheme="majorHAnsi" w:cstheme="majorHAnsi"/>
+          <w:color w:val="000000" w:themeColor="text1"/>
+          <w:sz w:val="24"/>
+          <w:szCs w:val="24"/>
+        </w:rPr>
+      </w:pPr>
+      <w:r>
+        <w:rPr>
+          <w:rFonts w:asciiTheme="majorHAnsi" w:hAnsiTheme="majorHAnsi" w:cstheme="majorHAnsi"/>
+          <w:color w:val="000000" w:themeColor="text1"/>
+          <w:sz w:val="24"/>
+          <w:szCs w:val="24"/>
+        </w:rPr>
+        <w:t>Criado para ser inteligente;</w:t>
+      </w:r>
+    </w:p>
+    <w:p>
+      <w:pPr>
+        <w:rPr>
+          <w:rFonts w:asciiTheme="majorHAnsi" w:hAnsiTheme="majorHAnsi" w:cstheme="majorHAnsi"/>
+          <w:color w:val="000000" w:themeColor="text1"/>
+          <w:sz w:val="24"/>
+          <w:szCs w:val="24"/>
+        </w:rPr>
+      </w:pPr>
+    </w:p>
+    <w:p>
+      <w:pPr>
+        <w:rPr>
+          <w:rFonts w:asciiTheme="majorHAnsi" w:hAnsiTheme="majorHAnsi" w:cstheme="majorHAnsi"/>
+          <w:color w:val="000000" w:themeColor="text1"/>
+          <w:sz w:val="24"/>
+          <w:szCs w:val="24"/>
+        </w:rPr>
+      </w:pPr>
+      <w:r>
+        <w:rPr>
+          <w:rFonts w:asciiTheme="majorHAnsi" w:hAnsiTheme="majorHAnsi" w:cstheme="majorHAnsi"/>
+          <w:color w:val="000000" w:themeColor="text1"/>
+          <w:sz w:val="24"/>
+          <w:szCs w:val="24"/>
+        </w:rPr>
+        <w:t>EXERCICIO</w:t>
+      </w:r>
+    </w:p>
+    <w:p>
+      <w:pPr>
+        <w:pStyle w:val="PargrafodaLista"/>
+        <w:numPr>
+          <w:ilvl w:val="0"/>
+          <w:numId w:val="10"/>
+        </w:numPr>
+        <w:shd w:val="clear" w:color="auto" w:fill="FFFFFF"/>
+        <w:spacing w:after="0" w:line="240" w:lineRule="auto"/>
+        <w:rPr>
+          <w:rFonts w:eastAsia="Times New Roman" w:cstheme="minorHAnsi"/>
+          <w:color w:val="202124"/>
+          <w:sz w:val="27"/>
+          <w:szCs w:val="27"/>
+          <w:lang w:eastAsia="pt-BR"/>
+        </w:rPr>
+      </w:pPr>
+      <w:r>
+        <w:rPr>
+          <w:rFonts w:eastAsia="Times New Roman" w:cstheme="minorHAnsi"/>
+          <w:color w:val="202124"/>
+          <w:sz w:val="24"/>
+          <w:szCs w:val="24"/>
+          <w:lang w:val="pt-PT" w:eastAsia="pt-BR"/>
+        </w:rPr>
+        <w:t>Senha </w:t>
+      </w:r>
+      <w:r>
+        <w:rPr>
+          <w:rFonts w:eastAsia="Times New Roman" w:cstheme="minorHAnsi"/>
+          <w:b/>
+          <w:bCs/>
+          <w:color w:val="202124"/>
+          <w:sz w:val="24"/>
+          <w:szCs w:val="24"/>
+          <w:lang w:val="pt-PT" w:eastAsia="pt-BR"/>
+        </w:rPr>
+        <w:t>Gmail</w:t>
+      </w:r>
+      <w:r>
+        <w:rPr>
+          <w:rFonts w:eastAsia="Times New Roman" w:cstheme="minorHAnsi"/>
+          <w:color w:val="202124"/>
+          <w:sz w:val="24"/>
+          <w:szCs w:val="24"/>
+          <w:lang w:val="pt-PT" w:eastAsia="pt-BR"/>
+        </w:rPr>
+        <w:t> SMTP: A senha que você </w:t>
+      </w:r>
+      <w:r>
+        <w:rPr>
+          <w:rFonts w:eastAsia="Times New Roman" w:cstheme="minorHAnsi"/>
+          <w:b/>
+          <w:bCs/>
+          <w:color w:val="202124"/>
+          <w:sz w:val="24"/>
+          <w:szCs w:val="24"/>
+          <w:lang w:val="pt-PT" w:eastAsia="pt-BR"/>
+        </w:rPr>
+        <w:t>usa</w:t>
+      </w:r>
+      <w:r>
+        <w:rPr>
+          <w:rFonts w:eastAsia="Times New Roman" w:cstheme="minorHAnsi"/>
+          <w:color w:val="202124"/>
+          <w:sz w:val="24"/>
+          <w:szCs w:val="24"/>
+          <w:lang w:val="pt-PT" w:eastAsia="pt-BR"/>
+        </w:rPr>
+        <w:t> para fazer login no </w:t>
+      </w:r>
+      <w:r>
+        <w:rPr>
+          <w:rFonts w:eastAsia="Times New Roman" w:cstheme="minorHAnsi"/>
+          <w:b/>
+          <w:bCs/>
+          <w:color w:val="202124"/>
+          <w:sz w:val="24"/>
+          <w:szCs w:val="24"/>
+          <w:lang w:val="pt-PT" w:eastAsia="pt-BR"/>
+        </w:rPr>
+        <w:t>Gmail</w:t>
+      </w:r>
+      <w:r>
+        <w:rPr>
+          <w:rFonts w:eastAsia="Times New Roman" w:cstheme="minorHAnsi"/>
+          <w:color w:val="202124"/>
+          <w:sz w:val="24"/>
+          <w:szCs w:val="24"/>
+          <w:lang w:val="pt-PT" w:eastAsia="pt-BR"/>
+        </w:rPr>
+        <w:t>. </w:t>
+      </w:r>
+      <w:r>
+        <w:rPr>
+          <w:rFonts w:eastAsia="Times New Roman" w:cstheme="minorHAnsi"/>
+          <w:b/>
+          <w:bCs/>
+          <w:color w:val="202124"/>
+          <w:sz w:val="24"/>
+          <w:szCs w:val="24"/>
+          <w:lang w:val="pt-PT" w:eastAsia="pt-BR"/>
+        </w:rPr>
+        <w:t>Porta Gmail</w:t>
+      </w:r>
+      <w:r>
+        <w:rPr>
+          <w:rFonts w:eastAsia="Times New Roman" w:cstheme="minorHAnsi"/>
+          <w:color w:val="202124"/>
+          <w:sz w:val="24"/>
+          <w:szCs w:val="24"/>
+          <w:lang w:val="pt-PT" w:eastAsia="pt-BR"/>
+        </w:rPr>
+        <w:t> SMTP (TLS): 587. </w:t>
+      </w:r>
+      <w:r>
+        <w:rPr>
+          <w:rFonts w:eastAsia="Times New Roman" w:cstheme="minorHAnsi"/>
+          <w:b/>
+          <w:bCs/>
+          <w:color w:val="202124"/>
+          <w:sz w:val="24"/>
+          <w:szCs w:val="24"/>
+          <w:lang w:val="pt-PT" w:eastAsia="pt-BR"/>
+        </w:rPr>
+        <w:t>Porta Gmail</w:t>
+      </w:r>
+      <w:r>
+        <w:rPr>
+          <w:rFonts w:eastAsia="Times New Roman" w:cstheme="minorHAnsi"/>
+          <w:color w:val="202124"/>
+          <w:sz w:val="24"/>
+          <w:szCs w:val="24"/>
+          <w:lang w:val="pt-PT" w:eastAsia="pt-BR"/>
+        </w:rPr>
+        <w:t> SMTP (SSL): 465.</w:t>
+      </w:r>
+    </w:p>
+    <w:p>
+      <w:pPr>
+        <w:pStyle w:val="PargrafodaLista"/>
+        <w:numPr>
+          <w:ilvl w:val="0"/>
+          <w:numId w:val="10"/>
+        </w:numPr>
+        <w:shd w:val="clear" w:color="auto" w:fill="FFFFFF"/>
+        <w:spacing w:after="0" w:line="240" w:lineRule="auto"/>
+        <w:rPr>
+          <w:rFonts w:eastAsia="Times New Roman" w:cstheme="minorHAnsi"/>
+          <w:color w:val="202124"/>
+          <w:sz w:val="27"/>
+          <w:szCs w:val="27"/>
+          <w:lang w:eastAsia="pt-BR"/>
+        </w:rPr>
+      </w:pPr>
+      <w:r>
+        <w:rPr>
+          <w:rFonts w:cstheme="minorHAnsi"/>
           <w:color w:val="202124"/>
           <w:shd w:val="clear" w:color="auto" w:fill="FFFFFF"/>
         </w:rPr>
-        <w:t>) </w:t>
-      </w:r>
-      <w:r>
-        <w:rPr>
-          <w:rFonts w:ascii="Arial" w:hAnsi="Arial" w:cs="Arial"/>
+        <w:t>MySQL é </w:t>
+      </w:r>
+      <w:r>
+        <w:rPr>
+          <w:rFonts w:cstheme="minorHAnsi"/>
           <w:b/>
           <w:bCs/>
           <w:color w:val="202124"/>
           <w:shd w:val="clear" w:color="auto" w:fill="FFFFFF"/>
         </w:rPr>
-        <w:t>é um número identificador dado ao seu computador, ou roteador, ao conectar-se à rede</w:t>
-      </w:r>
-      <w:r>
-        <w:rPr>
-          <w:rFonts w:ascii="Arial" w:hAnsi="Arial" w:cs="Arial"/>
+        <w:t>3306</w:t>
+      </w:r>
+      <w:r>
+        <w:rPr>
+          <w:rFonts w:cstheme="minorHAnsi"/>
+          <w:b/>
+          <w:bCs/>
           <w:color w:val="202124"/>
           <w:shd w:val="clear" w:color="auto" w:fill="FFFFFF"/>
         </w:rPr>
-        <w:t>. É através desse número que seu computador pode enviar e receber dados na internet. O IP é definido pelo seu provedor de Internet.</w:t>
-      </w:r>
-    </w:p>
-    <w:p>
-      <w:pPr>
-        <w:pStyle w:val="PargrafodaLista"/>
+        <w:t xml:space="preserve"> </w:t>
+      </w:r>
+      <w:r>
+        <w:rPr>
+          <w:rFonts w:cstheme="minorHAnsi"/>
+          <w:b/>
+          <w:bCs/>
+          <w:color w:val="202124"/>
+          <w:shd w:val="clear" w:color="auto" w:fill="FFFFFF"/>
+        </w:rPr>
+        <w:t xml:space="preserve">/ </w:t>
+      </w:r>
+      <w:r>
+        <w:rPr>
+          <w:rFonts w:cstheme="minorHAnsi"/>
+          <w:color w:val="202124"/>
+          <w:shd w:val="clear" w:color="auto" w:fill="FFFFFF"/>
+        </w:rPr>
+        <w:t> </w:t>
+      </w:r>
+      <w:r>
+        <w:rPr>
+          <w:rFonts w:cstheme="minorHAnsi"/>
+          <w:b/>
+          <w:bCs/>
+          <w:color w:val="202124"/>
+          <w:shd w:val="clear" w:color="auto" w:fill="FFFFFF"/>
+        </w:rPr>
+        <w:t>Apache</w:t>
+      </w:r>
+      <w:r>
+        <w:rPr>
+          <w:rFonts w:cstheme="minorHAnsi"/>
+          <w:color w:val="202124"/>
+          <w:shd w:val="clear" w:color="auto" w:fill="FFFFFF"/>
+        </w:rPr>
+        <w:t> é instruído a escutar e ligar na </w:t>
+      </w:r>
+      <w:r>
+        <w:rPr>
+          <w:rFonts w:cstheme="minorHAnsi"/>
+          <w:b/>
+          <w:bCs/>
+          <w:color w:val="202124"/>
+          <w:shd w:val="clear" w:color="auto" w:fill="FFFFFF"/>
+        </w:rPr>
+        <w:t>porta</w:t>
+      </w:r>
+      <w:r>
+        <w:rPr>
+          <w:rFonts w:cstheme="minorHAnsi"/>
+          <w:color w:val="202124"/>
+          <w:shd w:val="clear" w:color="auto" w:fill="FFFFFF"/>
+        </w:rPr>
+        <w:t> 80.0 para conexões de entrada. Se você optar por uma configuração TLS, o servidor escuta na </w:t>
+      </w:r>
+      <w:r>
+        <w:rPr>
+          <w:rFonts w:cstheme="minorHAnsi"/>
+          <w:b/>
+          <w:bCs/>
+          <w:color w:val="202124"/>
+          <w:shd w:val="clear" w:color="auto" w:fill="FFFFFF"/>
+        </w:rPr>
+        <w:t>porta</w:t>
+      </w:r>
+      <w:r>
+        <w:rPr>
+          <w:rFonts w:cstheme="minorHAnsi"/>
+          <w:color w:val="202124"/>
+          <w:shd w:val="clear" w:color="auto" w:fill="FFFFFF"/>
+        </w:rPr>
+        <w:t> 443 para conexões estáveis.</w:t>
+      </w:r>
+    </w:p>
+    <w:p>
+      <w:pPr>
+        <w:pStyle w:val="PargrafodaLista"/>
+        <w:rPr>
+          <w:rFonts w:asciiTheme="majorHAnsi" w:hAnsiTheme="majorHAnsi" w:cstheme="majorHAnsi"/>
+          <w:color w:val="000000" w:themeColor="text1"/>
+          <w:sz w:val="24"/>
+          <w:szCs w:val="24"/>
+        </w:rPr>
+      </w:pPr>
+    </w:p>
+    <w:p>
+      <w:pPr>
+        <w:pStyle w:val="PargrafodaLista"/>
+        <w:rPr>
+          <w:rFonts w:asciiTheme="majorHAnsi" w:hAnsiTheme="majorHAnsi" w:cstheme="majorHAnsi"/>
+          <w:color w:val="000000" w:themeColor="text1"/>
+          <w:sz w:val="24"/>
+          <w:szCs w:val="24"/>
+        </w:rPr>
+      </w:pPr>
+    </w:p>
+    <w:p>
+      <w:pPr>
+        <w:jc w:val="center"/>
+        <w:rPr>
+          <w:rFonts w:asciiTheme="majorHAnsi" w:hAnsiTheme="majorHAnsi" w:cstheme="majorHAnsi"/>
+          <w:b/>
+          <w:bCs/>
+          <w:color w:val="2F5496" w:themeColor="accent1" w:themeShade="BF"/>
+          <w:sz w:val="36"/>
+          <w:szCs w:val="36"/>
+        </w:rPr>
+      </w:pPr>
+    </w:p>
+    <w:p>
+      <w:pPr>
+        <w:jc w:val="center"/>
+        <w:rPr>
+          <w:rFonts w:asciiTheme="majorHAnsi" w:hAnsiTheme="majorHAnsi" w:cstheme="majorHAnsi"/>
+          <w:b/>
+          <w:bCs/>
+          <w:color w:val="2F5496" w:themeColor="accent1" w:themeShade="BF"/>
+          <w:sz w:val="36"/>
+          <w:szCs w:val="36"/>
+        </w:rPr>
+      </w:pPr>
+    </w:p>
+    <w:p>
+      <w:pPr>
+        <w:jc w:val="center"/>
+        <w:rPr>
+          <w:rFonts w:asciiTheme="majorHAnsi" w:hAnsiTheme="majorHAnsi" w:cstheme="majorHAnsi"/>
+          <w:b/>
+          <w:bCs/>
+          <w:color w:val="2F5496" w:themeColor="accent1" w:themeShade="BF"/>
+          <w:sz w:val="36"/>
+          <w:szCs w:val="36"/>
+        </w:rPr>
+      </w:pPr>
+    </w:p>
+    <w:p>
+      <w:pPr>
+        <w:jc w:val="center"/>
+        <w:rPr>
+          <w:rFonts w:asciiTheme="majorHAnsi" w:hAnsiTheme="majorHAnsi" w:cstheme="majorHAnsi"/>
+          <w:b/>
+          <w:bCs/>
+          <w:color w:val="2F5496" w:themeColor="accent1" w:themeShade="BF"/>
+          <w:sz w:val="36"/>
+          <w:szCs w:val="36"/>
+        </w:rPr>
+      </w:pPr>
+      <w:r>
+        <w:rPr>
+          <w:rFonts w:asciiTheme="majorHAnsi" w:hAnsiTheme="majorHAnsi" w:cstheme="majorHAnsi"/>
+          <w:b/>
+          <w:bCs/>
+          <w:color w:val="2F5496" w:themeColor="accent1" w:themeShade="BF"/>
+          <w:sz w:val="36"/>
+          <w:szCs w:val="36"/>
+        </w:rPr>
+        <w:t>BROWSER</w:t>
+      </w:r>
+    </w:p>
+    <w:p>
+      <w:pPr>
+        <w:pStyle w:val="PargrafodaLista"/>
+        <w:rPr>
+          <w:rFonts w:asciiTheme="majorHAnsi" w:hAnsiTheme="majorHAnsi" w:cstheme="majorHAnsi"/>
+          <w:color w:val="000000" w:themeColor="text1"/>
+          <w:sz w:val="24"/>
+          <w:szCs w:val="24"/>
+        </w:rPr>
+      </w:pPr>
+      <w:r>
+        <w:rPr>
+          <w:rFonts w:asciiTheme="majorHAnsi" w:hAnsiTheme="majorHAnsi" w:cstheme="majorHAnsi"/>
+          <w:color w:val="000000" w:themeColor="text1"/>
+          <w:sz w:val="24"/>
+          <w:szCs w:val="24"/>
+        </w:rPr>
+        <w:drawing>
+          <wp:inline distT="0" distB="0" distL="0" distR="0" wp14:anchorId="23137B04" wp14:editId="4C5CFFDB">
+            <wp:extent cx="5400040" cy="1637030"/>
+            <wp:effectExtent l="0" t="0" r="0" b="1270"/>
+            <wp:docPr id="2" name="Imagem 2" descr="Texto&#10;&#10;Descrição gerada automaticamente"/>
+            <wp:cNvGraphicFramePr>
+              <a:graphicFrameLocks xmlns:a="http://schemas.openxmlformats.org/drawingml/2006/main" noChangeAspect="1"/>
+            </wp:cNvGraphicFramePr>
+            <a:graphic xmlns:a="http://schemas.openxmlformats.org/drawingml/2006/main">
+              <a:graphicData uri="http://schemas.openxmlformats.org/drawingml/2006/picture">
+                <pic:pic xmlns:pic="http://schemas.openxmlformats.org/drawingml/2006/picture">
+                  <pic:nvPicPr>
+                    <pic:cNvPr id="2" name="Imagem 2" descr="Texto&#10;&#10;Descrição gerada automaticamente"/>
+                    <pic:cNvPicPr/>
+                  </pic:nvPicPr>
+                  <pic:blipFill>
+                    <a:blip r:embed="rId7"/>
+                    <a:stretch>
+                      <a:fillRect/>
+                    </a:stretch>
+                  </pic:blipFill>
+                  <pic:spPr>
+                    <a:xfrm>
+                      <a:off x="0" y="0"/>
+                      <a:ext cx="5400040" cy="1637030"/>
+                    </a:xfrm>
+                    <a:prstGeom prst="rect">
+                      <a:avLst/>
+                    </a:prstGeom>
+                  </pic:spPr>
+                </pic:pic>
+              </a:graphicData>
+            </a:graphic>
+          </wp:inline>
+        </w:drawing>
+      </w:r>
+    </w:p>
+    <w:p>
+      <w:pPr>
+        <w:pStyle w:val="PargrafodaLista"/>
+        <w:rPr>
+          <w:rFonts w:asciiTheme="majorHAnsi" w:hAnsiTheme="majorHAnsi" w:cstheme="majorHAnsi"/>
+          <w:color w:val="000000" w:themeColor="text1"/>
+          <w:sz w:val="24"/>
+          <w:szCs w:val="24"/>
+        </w:rPr>
+      </w:pPr>
+    </w:p>
+    <w:p>
+      <w:pPr>
+        <w:jc w:val="center"/>
+        <w:rPr>
+          <w:rFonts w:asciiTheme="majorHAnsi" w:hAnsiTheme="majorHAnsi" w:cstheme="majorHAnsi"/>
+          <w:b/>
+          <w:bCs/>
+          <w:color w:val="2F5496" w:themeColor="accent1" w:themeShade="BF"/>
+          <w:sz w:val="36"/>
+          <w:szCs w:val="36"/>
+        </w:rPr>
+      </w:pPr>
+      <w:r>
+        <w:rPr>
+          <w:rFonts w:asciiTheme="majorHAnsi" w:hAnsiTheme="majorHAnsi" w:cstheme="majorHAnsi"/>
+          <w:b/>
+          <w:bCs/>
+          <w:color w:val="2F5496" w:themeColor="accent1" w:themeShade="BF"/>
+          <w:sz w:val="36"/>
+          <w:szCs w:val="36"/>
+        </w:rPr>
+        <w:t>SITE</w:t>
+      </w:r>
+    </w:p>
+    <w:p>
+      <w:pPr>
+        <w:pStyle w:val="PargrafodaLista"/>
+        <w:numPr>
+          <w:ilvl w:val="0"/>
+          <w:numId w:val="15"/>
+        </w:numPr>
+        <w:rPr>
+          <w:rFonts w:asciiTheme="majorHAnsi" w:hAnsiTheme="majorHAnsi" w:cstheme="majorHAnsi"/>
+          <w:sz w:val="24"/>
+          <w:szCs w:val="24"/>
+        </w:rPr>
+      </w:pPr>
+      <w:r>
+        <w:rPr>
+          <w:rFonts w:asciiTheme="majorHAnsi" w:hAnsiTheme="majorHAnsi" w:cstheme="majorHAnsi"/>
+          <w:sz w:val="24"/>
+          <w:szCs w:val="24"/>
+        </w:rPr>
+        <w:t>Página da internet;</w:t>
+      </w:r>
+    </w:p>
+    <w:p>
+      <w:pPr>
+        <w:pStyle w:val="PargrafodaLista"/>
+        <w:numPr>
+          <w:ilvl w:val="0"/>
+          <w:numId w:val="15"/>
+        </w:numPr>
+        <w:rPr>
+          <w:rFonts w:asciiTheme="majorHAnsi" w:hAnsiTheme="majorHAnsi" w:cstheme="majorHAnsi"/>
+          <w:sz w:val="24"/>
+          <w:szCs w:val="24"/>
+        </w:rPr>
+      </w:pPr>
+      <w:r>
+        <w:rPr>
+          <w:rFonts w:asciiTheme="majorHAnsi" w:hAnsiTheme="majorHAnsi" w:cstheme="majorHAnsi"/>
+          <w:sz w:val="24"/>
+          <w:szCs w:val="24"/>
+        </w:rPr>
+        <w:t>Diversos pr</w:t>
+      </w:r>
+      <w:r>
+        <w:rPr>
+          <w:rFonts w:asciiTheme="majorHAnsi" w:hAnsiTheme="majorHAnsi" w:cstheme="majorHAnsi"/>
+          <w:sz w:val="24"/>
+          <w:szCs w:val="24"/>
+        </w:rPr>
+        <w:t>opósitos;</w:t>
+      </w:r>
+    </w:p>
+    <w:p>
+      <w:pPr>
+        <w:pStyle w:val="PargrafodaLista"/>
+        <w:numPr>
+          <w:ilvl w:val="0"/>
+          <w:numId w:val="15"/>
+        </w:numPr>
+        <w:rPr>
+          <w:rFonts w:asciiTheme="majorHAnsi" w:hAnsiTheme="majorHAnsi" w:cstheme="majorHAnsi"/>
+          <w:sz w:val="24"/>
+          <w:szCs w:val="24"/>
+        </w:rPr>
+      </w:pPr>
+      <w:r>
+        <w:rPr>
+          <w:rFonts w:asciiTheme="majorHAnsi" w:hAnsiTheme="majorHAnsi" w:cstheme="majorHAnsi"/>
+          <w:sz w:val="24"/>
+          <w:szCs w:val="24"/>
+        </w:rPr>
+        <w:t>Podem ser feitas em diversas LP (Linguagem de Programação)</w:t>
+      </w:r>
+    </w:p>
+    <w:p>
+      <w:pPr>
+        <w:pStyle w:val="PargrafodaLista"/>
+        <w:numPr>
+          <w:ilvl w:val="0"/>
+          <w:numId w:val="15"/>
+        </w:numPr>
+        <w:rPr>
+          <w:rFonts w:asciiTheme="majorHAnsi" w:hAnsiTheme="majorHAnsi" w:cstheme="majorHAnsi"/>
+          <w:sz w:val="24"/>
+          <w:szCs w:val="24"/>
+        </w:rPr>
+      </w:pPr>
+      <w:r>
+        <w:rPr>
+          <w:rFonts w:asciiTheme="majorHAnsi" w:hAnsiTheme="majorHAnsi" w:cstheme="majorHAnsi"/>
+          <w:sz w:val="24"/>
+          <w:szCs w:val="24"/>
+        </w:rPr>
+        <w:t>D/XHTML caindo em desuso;</w:t>
+      </w:r>
+    </w:p>
+    <w:p>
+      <w:pPr>
+        <w:rPr>
+          <w:rFonts w:asciiTheme="majorHAnsi" w:hAnsiTheme="majorHAnsi" w:cstheme="majorHAnsi"/>
+          <w:sz w:val="24"/>
+          <w:szCs w:val="24"/>
+        </w:rPr>
+      </w:pPr>
+    </w:p>
+    <w:p>
+      <w:pPr>
+        <w:pStyle w:val="PargrafodaLista"/>
+        <w:jc w:val="center"/>
+        <w:rPr>
+          <w:rFonts w:asciiTheme="majorHAnsi" w:hAnsiTheme="majorHAnsi" w:cstheme="majorHAnsi"/>
+          <w:b/>
+          <w:bCs/>
+          <w:color w:val="2F5496" w:themeColor="accent1" w:themeShade="BF"/>
+          <w:sz w:val="36"/>
+          <w:szCs w:val="36"/>
+        </w:rPr>
+      </w:pPr>
+      <w:r>
+        <w:rPr>
+          <w:rFonts w:asciiTheme="majorHAnsi" w:hAnsiTheme="majorHAnsi" w:cstheme="majorHAnsi"/>
+          <w:b/>
+          <w:bCs/>
+          <w:color w:val="2F5496" w:themeColor="accent1" w:themeShade="BF"/>
+          <w:sz w:val="36"/>
+          <w:szCs w:val="36"/>
+        </w:rPr>
+        <w:t>APLICATIVO</w:t>
+      </w:r>
+    </w:p>
+    <w:p>
+      <w:pPr>
+        <w:pStyle w:val="PargrafodaLista"/>
+        <w:numPr>
+          <w:ilvl w:val="0"/>
+          <w:numId w:val="15"/>
+        </w:numPr>
+        <w:rPr>
+          <w:rFonts w:asciiTheme="majorHAnsi" w:hAnsiTheme="majorHAnsi" w:cstheme="majorHAnsi"/>
+          <w:color w:val="000000" w:themeColor="text1"/>
+          <w:sz w:val="24"/>
+          <w:szCs w:val="24"/>
+        </w:rPr>
+      </w:pPr>
+      <w:r>
+        <w:rPr>
+          <w:rFonts w:asciiTheme="majorHAnsi" w:hAnsiTheme="majorHAnsi" w:cstheme="majorHAnsi"/>
+          <w:color w:val="000000" w:themeColor="text1"/>
+          <w:sz w:val="24"/>
+          <w:szCs w:val="24"/>
+        </w:rPr>
+        <w:t>Um softwere que é executa</w:t>
+      </w:r>
+      <w:r>
+        <w:rPr>
+          <w:rFonts w:asciiTheme="majorHAnsi" w:hAnsiTheme="majorHAnsi" w:cstheme="majorHAnsi"/>
+          <w:color w:val="000000" w:themeColor="text1"/>
+          <w:sz w:val="24"/>
+          <w:szCs w:val="24"/>
+        </w:rPr>
+        <w:t>do no navegador;</w:t>
+      </w:r>
+    </w:p>
+    <w:p>
+      <w:pPr>
+        <w:pStyle w:val="PargrafodaLista"/>
+        <w:numPr>
+          <w:ilvl w:val="0"/>
+          <w:numId w:val="15"/>
+        </w:numPr>
+        <w:rPr>
+          <w:rFonts w:asciiTheme="majorHAnsi" w:hAnsiTheme="majorHAnsi" w:cstheme="majorHAnsi"/>
+          <w:color w:val="000000" w:themeColor="text1"/>
+          <w:sz w:val="24"/>
+          <w:szCs w:val="24"/>
+        </w:rPr>
+      </w:pPr>
+      <w:r>
+        <w:rPr>
+          <w:rFonts w:asciiTheme="majorHAnsi" w:hAnsiTheme="majorHAnsi" w:cstheme="majorHAnsi"/>
+          <w:color w:val="000000" w:themeColor="text1"/>
+          <w:sz w:val="24"/>
+          <w:szCs w:val="24"/>
+        </w:rPr>
+        <w:t>Um aplicativo de celular, muitas vezes, nada mais do que uma espécie de navegador;</w:t>
+      </w:r>
+    </w:p>
+    <w:p>
+      <w:pPr>
+        <w:pStyle w:val="PargrafodaLista"/>
+        <w:numPr>
+          <w:ilvl w:val="0"/>
+          <w:numId w:val="15"/>
+        </w:numPr>
+        <w:rPr>
+          <w:rFonts w:asciiTheme="majorHAnsi" w:hAnsiTheme="majorHAnsi" w:cstheme="majorHAnsi"/>
+          <w:color w:val="000000" w:themeColor="text1"/>
+          <w:sz w:val="24"/>
+          <w:szCs w:val="24"/>
+        </w:rPr>
+      </w:pPr>
+      <w:r>
+        <w:rPr>
+          <w:rFonts w:asciiTheme="majorHAnsi" w:hAnsiTheme="majorHAnsi" w:cstheme="majorHAnsi"/>
+          <w:color w:val="000000" w:themeColor="text1"/>
+          <w:sz w:val="24"/>
+          <w:szCs w:val="24"/>
+        </w:rPr>
+        <w:t>Hoje em dia, já quase não existe diferença entre site e aplicativo;</w:t>
+      </w:r>
+    </w:p>
+    <w:p>
+      <w:pPr>
+        <w:pStyle w:val="PargrafodaLista"/>
+        <w:numPr>
+          <w:ilvl w:val="0"/>
+          <w:numId w:val="15"/>
+        </w:numPr>
+        <w:rPr>
+          <w:rFonts w:asciiTheme="majorHAnsi" w:hAnsiTheme="majorHAnsi" w:cstheme="majorHAnsi"/>
+          <w:color w:val="000000" w:themeColor="text1"/>
+          <w:sz w:val="24"/>
+          <w:szCs w:val="24"/>
+        </w:rPr>
+      </w:pPr>
+      <w:r>
+        <w:rPr>
+          <w:rFonts w:asciiTheme="majorHAnsi" w:hAnsiTheme="majorHAnsi" w:cstheme="majorHAnsi"/>
+          <w:color w:val="000000" w:themeColor="text1"/>
+          <w:sz w:val="24"/>
+          <w:szCs w:val="24"/>
+        </w:rPr>
+        <w:t>Outra diferença terminológica que está sumindo é entre programa/softwere e aplicativo.</w:t>
+      </w:r>
+    </w:p>
+    <w:p>
+      <w:pPr>
+        <w:rPr>
+          <w:rFonts w:asciiTheme="majorHAnsi" w:hAnsiTheme="majorHAnsi" w:cstheme="majorHAnsi"/>
+          <w:color w:val="000000" w:themeColor="text1"/>
+          <w:sz w:val="24"/>
+          <w:szCs w:val="24"/>
+        </w:rPr>
+      </w:pPr>
+    </w:p>
+    <w:p>
+      <w:pPr>
+        <w:rPr>
+          <w:rFonts w:asciiTheme="majorHAnsi" w:hAnsiTheme="majorHAnsi" w:cstheme="majorHAnsi"/>
+          <w:color w:val="000000" w:themeColor="text1"/>
+          <w:sz w:val="24"/>
+          <w:szCs w:val="24"/>
+        </w:rPr>
+      </w:pPr>
+    </w:p>
+    <w:p>
+      <w:pPr>
+        <w:pStyle w:val="PargrafodaLista"/>
+        <w:jc w:val="center"/>
+        <w:rPr>
+          <w:rFonts w:asciiTheme="majorHAnsi" w:hAnsiTheme="majorHAnsi" w:cstheme="majorHAnsi"/>
+          <w:b/>
+          <w:bCs/>
+          <w:color w:val="2F5496" w:themeColor="accent1" w:themeShade="BF"/>
+          <w:sz w:val="36"/>
+          <w:szCs w:val="36"/>
+        </w:rPr>
+      </w:pPr>
+      <w:r>
+        <w:rPr>
+          <w:rFonts w:asciiTheme="majorHAnsi" w:hAnsiTheme="majorHAnsi" w:cstheme="majorHAnsi"/>
+          <w:b/>
+          <w:bCs/>
+          <w:color w:val="2F5496" w:themeColor="accent1" w:themeShade="BF"/>
+          <w:sz w:val="36"/>
+          <w:szCs w:val="36"/>
+        </w:rPr>
+        <w:t>E-COMMERCE</w:t>
+      </w:r>
+    </w:p>
+    <w:p>
+      <w:pPr>
+        <w:pStyle w:val="PargrafodaLista"/>
+        <w:numPr>
+          <w:ilvl w:val="0"/>
+          <w:numId w:val="15"/>
+        </w:numPr>
+        <w:rPr>
+          <w:rFonts w:asciiTheme="majorHAnsi" w:hAnsiTheme="majorHAnsi" w:cstheme="majorHAnsi"/>
+          <w:sz w:val="24"/>
+          <w:szCs w:val="24"/>
+        </w:rPr>
+      </w:pPr>
+      <w:r>
+        <w:rPr>
+          <w:rFonts w:asciiTheme="majorHAnsi" w:hAnsiTheme="majorHAnsi" w:cstheme="majorHAnsi"/>
+          <w:sz w:val="24"/>
+          <w:szCs w:val="24"/>
+        </w:rPr>
+        <w:t>“e” significa “elect</w:t>
+      </w:r>
+      <w:r>
+        <w:rPr>
+          <w:rFonts w:asciiTheme="majorHAnsi" w:hAnsiTheme="majorHAnsi" w:cstheme="majorHAnsi"/>
+          <w:sz w:val="24"/>
+          <w:szCs w:val="24"/>
+        </w:rPr>
+        <w:t>ronic”;</w:t>
+      </w:r>
+    </w:p>
+    <w:p>
+      <w:pPr>
+        <w:pStyle w:val="PargrafodaLista"/>
+        <w:numPr>
+          <w:ilvl w:val="0"/>
+          <w:numId w:val="15"/>
+        </w:numPr>
+        <w:rPr>
+          <w:rFonts w:asciiTheme="majorHAnsi" w:hAnsiTheme="majorHAnsi" w:cstheme="majorHAnsi"/>
+          <w:sz w:val="24"/>
+          <w:szCs w:val="24"/>
+        </w:rPr>
+      </w:pPr>
+      <w:r>
+        <w:rPr>
+          <w:rFonts w:asciiTheme="majorHAnsi" w:hAnsiTheme="majorHAnsi" w:cstheme="majorHAnsi"/>
+          <w:sz w:val="24"/>
+          <w:szCs w:val="24"/>
+        </w:rPr>
+        <w:t>Comércio eletrônico</w:t>
+      </w:r>
+    </w:p>
+    <w:p>
+      <w:pPr>
         <w:rPr>
           <w:rFonts w:asciiTheme="majorHAnsi" w:hAnsiTheme="majorHAnsi" w:cstheme="majorHAnsi"/>
           <w:color w:val="000000" w:themeColor="text1"/>
@@ -579,6 +2336,92 @@
 <file path=word/numbering.xml><?xml version="1.0" encoding="utf-8"?>
 <w:numbering xmlns:wpc="http://schemas.microsoft.com/office/word/2010/wordprocessingCanvas" xmlns:cx="http://schemas.microsoft.com/office/drawing/2014/chartex" xmlns:cx1="http://schemas.microsoft.com/office/drawing/2015/9/8/chartex" xmlns:cx2="http://schemas.microsoft.com/office/drawing/2015/10/21/chartex" xmlns:cx3="http://schemas.microsoft.com/office/drawing/2016/5/9/chartex" xmlns:cx4="http://schemas.microsoft.com/office/drawing/2016/5/10/chartex" xmlns:cx5="http://schemas.microsoft.com/office/drawing/2016/5/11/chartex" xmlns:cx6="http://schemas.microsoft.com/office/drawing/2016/5/12/chartex" xmlns:cx7="http://schemas.microsoft.com/office/drawing/2016/5/13/chartex" xmlns:cx8="http://schemas.microsoft.com/office/drawing/2016/5/14/chartex" xmlns:mc="http://schemas.openxmlformats.org/markup-compatibility/2006" xmlns:aink="http://schemas.microsoft.com/office/drawing/2016/ink" xmlns:am3d="http://schemas.microsoft.com/office/drawing/2017/model3d" xmlns:o="urn:schemas-microsoft-com:office:office" xmlns:oel="http://schemas.microsoft.com/office/2019/extlst" xmlns:r="http://schemas.openxmlformats.org/officeDocument/2006/relationships" xmlns:m="http://schemas.openxmlformats.org/officeDocument/2006/math" xmlns:v="urn:schemas-microsoft-com:vml" xmlns:wp14="http://schemas.microsoft.com/office/word/2010/wordprocessingDrawing" xmlns:wp="http://schemas.openxmlformats.org/drawingml/2006/wordprocessingDrawing" xmlns:w10="urn:schemas-microsoft-com:office:word" xmlns:w="http://schemas.openxmlformats.org/wordprocessingml/2006/main" xmlns:w14="http://schemas.microsoft.com/office/word/2010/wordml" xmlns:w15="http://schemas.microsoft.com/office/word/2012/wordml" xmlns:w16cex="http://schemas.microsoft.com/office/word/2018/wordml/cex" xmlns:w16cid="http://schemas.microsoft.com/office/word/2016/wordml/cid" xmlns:w16="http://schemas.microsoft.com/office/word/2018/wordml" xmlns:w16sdtdh="http://schemas.microsoft.com/office/word/2020/wordml/sdtdatahash" xmlns:w16se="http://schemas.microsoft.com/office/word/2015/wordml/symex" xmlns:wpg="http://schemas.microsoft.com/office/word/2010/wordprocessingGroup" xmlns:wpi="http://schemas.microsoft.com/office/word/2010/wordprocessingInk" xmlns:wne="http://schemas.microsoft.com/office/word/2006/wordml" xmlns:wps="http://schemas.microsoft.com/office/word/2010/wordprocessingShape" mc:Ignorable="w14 w15 w16se w16cid w16 w16cex w16sdtdh wp14">
   <w:abstractNum w:abstractNumId="0" w15:restartNumberingAfterBreak="0">
+    <w:nsid w:val="03BF672F"/>
+    <w:multiLevelType w:val="hybridMultilevel"/>
+    <w:tmpl w:val="652EF17E"/>
+    <w:lvl w:ilvl="0" w:tplc="0416000F">
+      <w:start w:val="1"/>
+      <w:numFmt w:val="decimal"/>
+      <w:lvlText w:val="%1."/>
+      <w:lvlJc w:val="left"/>
+      <w:pPr>
+        <w:ind w:left="720" w:hanging="360"/>
+      </w:pPr>
+    </w:lvl>
+    <w:lvl w:ilvl="1" w:tplc="04160019" w:tentative="1">
+      <w:start w:val="1"/>
+      <w:numFmt w:val="lowerLetter"/>
+      <w:lvlText w:val="%2."/>
+      <w:lvlJc w:val="left"/>
+      <w:pPr>
+        <w:ind w:left="1440" w:hanging="360"/>
+      </w:pPr>
+    </w:lvl>
+    <w:lvl w:ilvl="2" w:tplc="0416001B" w:tentative="1">
+      <w:start w:val="1"/>
+      <w:numFmt w:val="lowerRoman"/>
+      <w:lvlText w:val="%3."/>
+      <w:lvlJc w:val="right"/>
+      <w:pPr>
+        <w:ind w:left="2160" w:hanging="180"/>
+      </w:pPr>
+    </w:lvl>
+    <w:lvl w:ilvl="3" w:tplc="0416000F" w:tentative="1">
+      <w:start w:val="1"/>
+      <w:numFmt w:val="decimal"/>
+      <w:lvlText w:val="%4."/>
+      <w:lvlJc w:val="left"/>
+      <w:pPr>
+        <w:ind w:left="2880" w:hanging="360"/>
+      </w:pPr>
+    </w:lvl>
+    <w:lvl w:ilvl="4" w:tplc="04160019" w:tentative="1">
+      <w:start w:val="1"/>
+      <w:numFmt w:val="lowerLetter"/>
+      <w:lvlText w:val="%5."/>
+      <w:lvlJc w:val="left"/>
+      <w:pPr>
+        <w:ind w:left="3600" w:hanging="360"/>
+      </w:pPr>
+    </w:lvl>
+    <w:lvl w:ilvl="5" w:tplc="0416001B" w:tentative="1">
+      <w:start w:val="1"/>
+      <w:numFmt w:val="lowerRoman"/>
+      <w:lvlText w:val="%6."/>
+      <w:lvlJc w:val="right"/>
+      <w:pPr>
+        <w:ind w:left="4320" w:hanging="180"/>
+      </w:pPr>
+    </w:lvl>
+    <w:lvl w:ilvl="6" w:tplc="0416000F" w:tentative="1">
+      <w:start w:val="1"/>
+      <w:numFmt w:val="decimal"/>
+      <w:lvlText w:val="%7."/>
+      <w:lvlJc w:val="left"/>
+      <w:pPr>
+        <w:ind w:left="5040" w:hanging="360"/>
+      </w:pPr>
+    </w:lvl>
+    <w:lvl w:ilvl="7" w:tplc="04160019" w:tentative="1">
+      <w:start w:val="1"/>
+      <w:numFmt w:val="lowerLetter"/>
+      <w:lvlText w:val="%8."/>
+      <w:lvlJc w:val="left"/>
+      <w:pPr>
+        <w:ind w:left="5760" w:hanging="360"/>
+      </w:pPr>
+    </w:lvl>
+    <w:lvl w:ilvl="8" w:tplc="0416001B" w:tentative="1">
+      <w:start w:val="1"/>
+      <w:numFmt w:val="lowerRoman"/>
+      <w:lvlText w:val="%9."/>
+      <w:lvlJc w:val="right"/>
+      <w:pPr>
+        <w:ind w:left="6480" w:hanging="180"/>
+      </w:pPr>
+    </w:lvl>
+  </w:abstractNum>
+  <w:abstractNum w:abstractNumId="1" w15:restartNumberingAfterBreak="0">
     <w:nsid w:val="0D941599"/>
     <w:multiLevelType w:val="hybridMultilevel"/>
     <w:tmpl w:val="A7D87AA2"/>
@@ -691,7 +2534,1107 @@
       </w:rPr>
     </w:lvl>
   </w:abstractNum>
-  <w:abstractNum w:abstractNumId="1" w15:restartNumberingAfterBreak="0">
+  <w:abstractNum w:abstractNumId="2" w15:restartNumberingAfterBreak="0">
+    <w:nsid w:val="0E4E03A7"/>
+    <w:multiLevelType w:val="hybridMultilevel"/>
+    <w:tmpl w:val="B0345C00"/>
+    <w:lvl w:ilvl="0" w:tplc="04160001">
+      <w:start w:val="1"/>
+      <w:numFmt w:val="bullet"/>
+      <w:lvlText w:val=""/>
+      <w:lvlJc w:val="left"/>
+      <w:pPr>
+        <w:ind w:left="1080" w:hanging="360"/>
+      </w:pPr>
+      <w:rPr>
+        <w:rFonts w:ascii="Symbol" w:hAnsi="Symbol" w:hint="default"/>
+      </w:rPr>
+    </w:lvl>
+    <w:lvl w:ilvl="1" w:tplc="04160003" w:tentative="1">
+      <w:start w:val="1"/>
+      <w:numFmt w:val="bullet"/>
+      <w:lvlText w:val="o"/>
+      <w:lvlJc w:val="left"/>
+      <w:pPr>
+        <w:ind w:left="1800" w:hanging="360"/>
+      </w:pPr>
+      <w:rPr>
+        <w:rFonts w:ascii="Courier New" w:hAnsi="Courier New" w:cs="Courier New" w:hint="default"/>
+      </w:rPr>
+    </w:lvl>
+    <w:lvl w:ilvl="2" w:tplc="04160005" w:tentative="1">
+      <w:start w:val="1"/>
+      <w:numFmt w:val="bullet"/>
+      <w:lvlText w:val=""/>
+      <w:lvlJc w:val="left"/>
+      <w:pPr>
+        <w:ind w:left="2520" w:hanging="360"/>
+      </w:pPr>
+      <w:rPr>
+        <w:rFonts w:ascii="Wingdings" w:hAnsi="Wingdings" w:hint="default"/>
+      </w:rPr>
+    </w:lvl>
+    <w:lvl w:ilvl="3" w:tplc="04160001" w:tentative="1">
+      <w:start w:val="1"/>
+      <w:numFmt w:val="bullet"/>
+      <w:lvlText w:val=""/>
+      <w:lvlJc w:val="left"/>
+      <w:pPr>
+        <w:ind w:left="3240" w:hanging="360"/>
+      </w:pPr>
+      <w:rPr>
+        <w:rFonts w:ascii="Symbol" w:hAnsi="Symbol" w:hint="default"/>
+      </w:rPr>
+    </w:lvl>
+    <w:lvl w:ilvl="4" w:tplc="04160003" w:tentative="1">
+      <w:start w:val="1"/>
+      <w:numFmt w:val="bullet"/>
+      <w:lvlText w:val="o"/>
+      <w:lvlJc w:val="left"/>
+      <w:pPr>
+        <w:ind w:left="3960" w:hanging="360"/>
+      </w:pPr>
+      <w:rPr>
+        <w:rFonts w:ascii="Courier New" w:hAnsi="Courier New" w:cs="Courier New" w:hint="default"/>
+      </w:rPr>
+    </w:lvl>
+    <w:lvl w:ilvl="5" w:tplc="04160005" w:tentative="1">
+      <w:start w:val="1"/>
+      <w:numFmt w:val="bullet"/>
+      <w:lvlText w:val=""/>
+      <w:lvlJc w:val="left"/>
+      <w:pPr>
+        <w:ind w:left="4680" w:hanging="360"/>
+      </w:pPr>
+      <w:rPr>
+        <w:rFonts w:ascii="Wingdings" w:hAnsi="Wingdings" w:hint="default"/>
+      </w:rPr>
+    </w:lvl>
+    <w:lvl w:ilvl="6" w:tplc="04160001" w:tentative="1">
+      <w:start w:val="1"/>
+      <w:numFmt w:val="bullet"/>
+      <w:lvlText w:val=""/>
+      <w:lvlJc w:val="left"/>
+      <w:pPr>
+        <w:ind w:left="5400" w:hanging="360"/>
+      </w:pPr>
+      <w:rPr>
+        <w:rFonts w:ascii="Symbol" w:hAnsi="Symbol" w:hint="default"/>
+      </w:rPr>
+    </w:lvl>
+    <w:lvl w:ilvl="7" w:tplc="04160003" w:tentative="1">
+      <w:start w:val="1"/>
+      <w:numFmt w:val="bullet"/>
+      <w:lvlText w:val="o"/>
+      <w:lvlJc w:val="left"/>
+      <w:pPr>
+        <w:ind w:left="6120" w:hanging="360"/>
+      </w:pPr>
+      <w:rPr>
+        <w:rFonts w:ascii="Courier New" w:hAnsi="Courier New" w:cs="Courier New" w:hint="default"/>
+      </w:rPr>
+    </w:lvl>
+    <w:lvl w:ilvl="8" w:tplc="04160005" w:tentative="1">
+      <w:start w:val="1"/>
+      <w:numFmt w:val="bullet"/>
+      <w:lvlText w:val=""/>
+      <w:lvlJc w:val="left"/>
+      <w:pPr>
+        <w:ind w:left="6840" w:hanging="360"/>
+      </w:pPr>
+      <w:rPr>
+        <w:rFonts w:ascii="Wingdings" w:hAnsi="Wingdings" w:hint="default"/>
+      </w:rPr>
+    </w:lvl>
+  </w:abstractNum>
+  <w:abstractNum w:abstractNumId="3" w15:restartNumberingAfterBreak="0">
+    <w:nsid w:val="2FED5944"/>
+    <w:multiLevelType w:val="hybridMultilevel"/>
+    <w:tmpl w:val="F3FE1E5C"/>
+    <w:lvl w:ilvl="0" w:tplc="04160001">
+      <w:start w:val="1"/>
+      <w:numFmt w:val="bullet"/>
+      <w:lvlText w:val=""/>
+      <w:lvlJc w:val="left"/>
+      <w:pPr>
+        <w:ind w:left="720" w:hanging="360"/>
+      </w:pPr>
+      <w:rPr>
+        <w:rFonts w:ascii="Symbol" w:hAnsi="Symbol" w:hint="default"/>
+      </w:rPr>
+    </w:lvl>
+    <w:lvl w:ilvl="1" w:tplc="0416000F">
+      <w:start w:val="1"/>
+      <w:numFmt w:val="decimal"/>
+      <w:lvlText w:val="%2."/>
+      <w:lvlJc w:val="left"/>
+      <w:pPr>
+        <w:ind w:left="1440" w:hanging="360"/>
+      </w:pPr>
+    </w:lvl>
+    <w:lvl w:ilvl="2" w:tplc="04160005">
+      <w:start w:val="1"/>
+      <w:numFmt w:val="bullet"/>
+      <w:lvlText w:val=""/>
+      <w:lvlJc w:val="left"/>
+      <w:pPr>
+        <w:ind w:left="2160" w:hanging="360"/>
+      </w:pPr>
+      <w:rPr>
+        <w:rFonts w:ascii="Wingdings" w:hAnsi="Wingdings" w:hint="default"/>
+      </w:rPr>
+    </w:lvl>
+    <w:lvl w:ilvl="3" w:tplc="04160001" w:tentative="1">
+      <w:start w:val="1"/>
+      <w:numFmt w:val="bullet"/>
+      <w:lvlText w:val=""/>
+      <w:lvlJc w:val="left"/>
+      <w:pPr>
+        <w:ind w:left="2880" w:hanging="360"/>
+      </w:pPr>
+      <w:rPr>
+        <w:rFonts w:ascii="Symbol" w:hAnsi="Symbol" w:hint="default"/>
+      </w:rPr>
+    </w:lvl>
+    <w:lvl w:ilvl="4" w:tplc="04160003" w:tentative="1">
+      <w:start w:val="1"/>
+      <w:numFmt w:val="bullet"/>
+      <w:lvlText w:val="o"/>
+      <w:lvlJc w:val="left"/>
+      <w:pPr>
+        <w:ind w:left="3600" w:hanging="360"/>
+      </w:pPr>
+      <w:rPr>
+        <w:rFonts w:ascii="Courier New" w:hAnsi="Courier New" w:cs="Courier New" w:hint="default"/>
+      </w:rPr>
+    </w:lvl>
+    <w:lvl w:ilvl="5" w:tplc="04160005" w:tentative="1">
+      <w:start w:val="1"/>
+      <w:numFmt w:val="bullet"/>
+      <w:lvlText w:val=""/>
+      <w:lvlJc w:val="left"/>
+      <w:pPr>
+        <w:ind w:left="4320" w:hanging="360"/>
+      </w:pPr>
+      <w:rPr>
+        <w:rFonts w:ascii="Wingdings" w:hAnsi="Wingdings" w:hint="default"/>
+      </w:rPr>
+    </w:lvl>
+    <w:lvl w:ilvl="6" w:tplc="04160001" w:tentative="1">
+      <w:start w:val="1"/>
+      <w:numFmt w:val="bullet"/>
+      <w:lvlText w:val=""/>
+      <w:lvlJc w:val="left"/>
+      <w:pPr>
+        <w:ind w:left="5040" w:hanging="360"/>
+      </w:pPr>
+      <w:rPr>
+        <w:rFonts w:ascii="Symbol" w:hAnsi="Symbol" w:hint="default"/>
+      </w:rPr>
+    </w:lvl>
+    <w:lvl w:ilvl="7" w:tplc="04160003" w:tentative="1">
+      <w:start w:val="1"/>
+      <w:numFmt w:val="bullet"/>
+      <w:lvlText w:val="o"/>
+      <w:lvlJc w:val="left"/>
+      <w:pPr>
+        <w:ind w:left="5760" w:hanging="360"/>
+      </w:pPr>
+      <w:rPr>
+        <w:rFonts w:ascii="Courier New" w:hAnsi="Courier New" w:cs="Courier New" w:hint="default"/>
+      </w:rPr>
+    </w:lvl>
+    <w:lvl w:ilvl="8" w:tplc="04160005" w:tentative="1">
+      <w:start w:val="1"/>
+      <w:numFmt w:val="bullet"/>
+      <w:lvlText w:val=""/>
+      <w:lvlJc w:val="left"/>
+      <w:pPr>
+        <w:ind w:left="6480" w:hanging="360"/>
+      </w:pPr>
+      <w:rPr>
+        <w:rFonts w:ascii="Wingdings" w:hAnsi="Wingdings" w:hint="default"/>
+      </w:rPr>
+    </w:lvl>
+  </w:abstractNum>
+  <w:abstractNum w:abstractNumId="4" w15:restartNumberingAfterBreak="0">
+    <w:nsid w:val="3A3D759D"/>
+    <w:multiLevelType w:val="hybridMultilevel"/>
+    <w:tmpl w:val="21E827D0"/>
+    <w:lvl w:ilvl="0" w:tplc="04160001">
+      <w:start w:val="1"/>
+      <w:numFmt w:val="bullet"/>
+      <w:lvlText w:val=""/>
+      <w:lvlJc w:val="left"/>
+      <w:pPr>
+        <w:ind w:left="720" w:hanging="360"/>
+      </w:pPr>
+      <w:rPr>
+        <w:rFonts w:ascii="Symbol" w:hAnsi="Symbol" w:hint="default"/>
+      </w:rPr>
+    </w:lvl>
+    <w:lvl w:ilvl="1" w:tplc="04160003" w:tentative="1">
+      <w:start w:val="1"/>
+      <w:numFmt w:val="bullet"/>
+      <w:lvlText w:val="o"/>
+      <w:lvlJc w:val="left"/>
+      <w:pPr>
+        <w:ind w:left="1440" w:hanging="360"/>
+      </w:pPr>
+      <w:rPr>
+        <w:rFonts w:ascii="Courier New" w:hAnsi="Courier New" w:cs="Courier New" w:hint="default"/>
+      </w:rPr>
+    </w:lvl>
+    <w:lvl w:ilvl="2" w:tplc="04160005" w:tentative="1">
+      <w:start w:val="1"/>
+      <w:numFmt w:val="bullet"/>
+      <w:lvlText w:val=""/>
+      <w:lvlJc w:val="left"/>
+      <w:pPr>
+        <w:ind w:left="2160" w:hanging="360"/>
+      </w:pPr>
+      <w:rPr>
+        <w:rFonts w:ascii="Wingdings" w:hAnsi="Wingdings" w:hint="default"/>
+      </w:rPr>
+    </w:lvl>
+    <w:lvl w:ilvl="3" w:tplc="04160001" w:tentative="1">
+      <w:start w:val="1"/>
+      <w:numFmt w:val="bullet"/>
+      <w:lvlText w:val=""/>
+      <w:lvlJc w:val="left"/>
+      <w:pPr>
+        <w:ind w:left="2880" w:hanging="360"/>
+      </w:pPr>
+      <w:rPr>
+        <w:rFonts w:ascii="Symbol" w:hAnsi="Symbol" w:hint="default"/>
+      </w:rPr>
+    </w:lvl>
+    <w:lvl w:ilvl="4" w:tplc="04160003" w:tentative="1">
+      <w:start w:val="1"/>
+      <w:numFmt w:val="bullet"/>
+      <w:lvlText w:val="o"/>
+      <w:lvlJc w:val="left"/>
+      <w:pPr>
+        <w:ind w:left="3600" w:hanging="360"/>
+      </w:pPr>
+      <w:rPr>
+        <w:rFonts w:ascii="Courier New" w:hAnsi="Courier New" w:cs="Courier New" w:hint="default"/>
+      </w:rPr>
+    </w:lvl>
+    <w:lvl w:ilvl="5" w:tplc="04160005" w:tentative="1">
+      <w:start w:val="1"/>
+      <w:numFmt w:val="bullet"/>
+      <w:lvlText w:val=""/>
+      <w:lvlJc w:val="left"/>
+      <w:pPr>
+        <w:ind w:left="4320" w:hanging="360"/>
+      </w:pPr>
+      <w:rPr>
+        <w:rFonts w:ascii="Wingdings" w:hAnsi="Wingdings" w:hint="default"/>
+      </w:rPr>
+    </w:lvl>
+    <w:lvl w:ilvl="6" w:tplc="04160001" w:tentative="1">
+      <w:start w:val="1"/>
+      <w:numFmt w:val="bullet"/>
+      <w:lvlText w:val=""/>
+      <w:lvlJc w:val="left"/>
+      <w:pPr>
+        <w:ind w:left="5040" w:hanging="360"/>
+      </w:pPr>
+      <w:rPr>
+        <w:rFonts w:ascii="Symbol" w:hAnsi="Symbol" w:hint="default"/>
+      </w:rPr>
+    </w:lvl>
+    <w:lvl w:ilvl="7" w:tplc="04160003" w:tentative="1">
+      <w:start w:val="1"/>
+      <w:numFmt w:val="bullet"/>
+      <w:lvlText w:val="o"/>
+      <w:lvlJc w:val="left"/>
+      <w:pPr>
+        <w:ind w:left="5760" w:hanging="360"/>
+      </w:pPr>
+      <w:rPr>
+        <w:rFonts w:ascii="Courier New" w:hAnsi="Courier New" w:cs="Courier New" w:hint="default"/>
+      </w:rPr>
+    </w:lvl>
+    <w:lvl w:ilvl="8" w:tplc="04160005" w:tentative="1">
+      <w:start w:val="1"/>
+      <w:numFmt w:val="bullet"/>
+      <w:lvlText w:val=""/>
+      <w:lvlJc w:val="left"/>
+      <w:pPr>
+        <w:ind w:left="6480" w:hanging="360"/>
+      </w:pPr>
+      <w:rPr>
+        <w:rFonts w:ascii="Wingdings" w:hAnsi="Wingdings" w:hint="default"/>
+      </w:rPr>
+    </w:lvl>
+  </w:abstractNum>
+  <w:abstractNum w:abstractNumId="5" w15:restartNumberingAfterBreak="0">
+    <w:nsid w:val="433F1A5A"/>
+    <w:multiLevelType w:val="hybridMultilevel"/>
+    <w:tmpl w:val="5DC608CC"/>
+    <w:lvl w:ilvl="0" w:tplc="0416000F">
+      <w:start w:val="1"/>
+      <w:numFmt w:val="decimal"/>
+      <w:lvlText w:val="%1."/>
+      <w:lvlJc w:val="left"/>
+      <w:pPr>
+        <w:ind w:left="720" w:hanging="360"/>
+      </w:pPr>
+    </w:lvl>
+    <w:lvl w:ilvl="1" w:tplc="04160019" w:tentative="1">
+      <w:start w:val="1"/>
+      <w:numFmt w:val="lowerLetter"/>
+      <w:lvlText w:val="%2."/>
+      <w:lvlJc w:val="left"/>
+      <w:pPr>
+        <w:ind w:left="1440" w:hanging="360"/>
+      </w:pPr>
+    </w:lvl>
+    <w:lvl w:ilvl="2" w:tplc="0416001B" w:tentative="1">
+      <w:start w:val="1"/>
+      <w:numFmt w:val="lowerRoman"/>
+      <w:lvlText w:val="%3."/>
+      <w:lvlJc w:val="right"/>
+      <w:pPr>
+        <w:ind w:left="2160" w:hanging="180"/>
+      </w:pPr>
+    </w:lvl>
+    <w:lvl w:ilvl="3" w:tplc="0416000F" w:tentative="1">
+      <w:start w:val="1"/>
+      <w:numFmt w:val="decimal"/>
+      <w:lvlText w:val="%4."/>
+      <w:lvlJc w:val="left"/>
+      <w:pPr>
+        <w:ind w:left="2880" w:hanging="360"/>
+      </w:pPr>
+    </w:lvl>
+    <w:lvl w:ilvl="4" w:tplc="04160019" w:tentative="1">
+      <w:start w:val="1"/>
+      <w:numFmt w:val="lowerLetter"/>
+      <w:lvlText w:val="%5."/>
+      <w:lvlJc w:val="left"/>
+      <w:pPr>
+        <w:ind w:left="3600" w:hanging="360"/>
+      </w:pPr>
+    </w:lvl>
+    <w:lvl w:ilvl="5" w:tplc="0416001B" w:tentative="1">
+      <w:start w:val="1"/>
+      <w:numFmt w:val="lowerRoman"/>
+      <w:lvlText w:val="%6."/>
+      <w:lvlJc w:val="right"/>
+      <w:pPr>
+        <w:ind w:left="4320" w:hanging="180"/>
+      </w:pPr>
+    </w:lvl>
+    <w:lvl w:ilvl="6" w:tplc="0416000F" w:tentative="1">
+      <w:start w:val="1"/>
+      <w:numFmt w:val="decimal"/>
+      <w:lvlText w:val="%7."/>
+      <w:lvlJc w:val="left"/>
+      <w:pPr>
+        <w:ind w:left="5040" w:hanging="360"/>
+      </w:pPr>
+    </w:lvl>
+    <w:lvl w:ilvl="7" w:tplc="04160019" w:tentative="1">
+      <w:start w:val="1"/>
+      <w:numFmt w:val="lowerLetter"/>
+      <w:lvlText w:val="%8."/>
+      <w:lvlJc w:val="left"/>
+      <w:pPr>
+        <w:ind w:left="5760" w:hanging="360"/>
+      </w:pPr>
+    </w:lvl>
+    <w:lvl w:ilvl="8" w:tplc="0416001B" w:tentative="1">
+      <w:start w:val="1"/>
+      <w:numFmt w:val="lowerRoman"/>
+      <w:lvlText w:val="%9."/>
+      <w:lvlJc w:val="right"/>
+      <w:pPr>
+        <w:ind w:left="6480" w:hanging="180"/>
+      </w:pPr>
+    </w:lvl>
+  </w:abstractNum>
+  <w:abstractNum w:abstractNumId="6" w15:restartNumberingAfterBreak="0">
+    <w:nsid w:val="5539244C"/>
+    <w:multiLevelType w:val="hybridMultilevel"/>
+    <w:tmpl w:val="50F898CC"/>
+    <w:lvl w:ilvl="0" w:tplc="04160001">
+      <w:start w:val="1"/>
+      <w:numFmt w:val="bullet"/>
+      <w:lvlText w:val=""/>
+      <w:lvlJc w:val="left"/>
+      <w:pPr>
+        <w:ind w:left="2880" w:hanging="360"/>
+      </w:pPr>
+      <w:rPr>
+        <w:rFonts w:ascii="Symbol" w:hAnsi="Symbol" w:hint="default"/>
+      </w:rPr>
+    </w:lvl>
+    <w:lvl w:ilvl="1" w:tplc="04160003" w:tentative="1">
+      <w:start w:val="1"/>
+      <w:numFmt w:val="bullet"/>
+      <w:lvlText w:val="o"/>
+      <w:lvlJc w:val="left"/>
+      <w:pPr>
+        <w:ind w:left="3600" w:hanging="360"/>
+      </w:pPr>
+      <w:rPr>
+        <w:rFonts w:ascii="Courier New" w:hAnsi="Courier New" w:cs="Courier New" w:hint="default"/>
+      </w:rPr>
+    </w:lvl>
+    <w:lvl w:ilvl="2" w:tplc="04160005" w:tentative="1">
+      <w:start w:val="1"/>
+      <w:numFmt w:val="bullet"/>
+      <w:lvlText w:val=""/>
+      <w:lvlJc w:val="left"/>
+      <w:pPr>
+        <w:ind w:left="4320" w:hanging="360"/>
+      </w:pPr>
+      <w:rPr>
+        <w:rFonts w:ascii="Wingdings" w:hAnsi="Wingdings" w:hint="default"/>
+      </w:rPr>
+    </w:lvl>
+    <w:lvl w:ilvl="3" w:tplc="04160001" w:tentative="1">
+      <w:start w:val="1"/>
+      <w:numFmt w:val="bullet"/>
+      <w:lvlText w:val=""/>
+      <w:lvlJc w:val="left"/>
+      <w:pPr>
+        <w:ind w:left="5040" w:hanging="360"/>
+      </w:pPr>
+      <w:rPr>
+        <w:rFonts w:ascii="Symbol" w:hAnsi="Symbol" w:hint="default"/>
+      </w:rPr>
+    </w:lvl>
+    <w:lvl w:ilvl="4" w:tplc="04160003" w:tentative="1">
+      <w:start w:val="1"/>
+      <w:numFmt w:val="bullet"/>
+      <w:lvlText w:val="o"/>
+      <w:lvlJc w:val="left"/>
+      <w:pPr>
+        <w:ind w:left="5760" w:hanging="360"/>
+      </w:pPr>
+      <w:rPr>
+        <w:rFonts w:ascii="Courier New" w:hAnsi="Courier New" w:cs="Courier New" w:hint="default"/>
+      </w:rPr>
+    </w:lvl>
+    <w:lvl w:ilvl="5" w:tplc="04160005" w:tentative="1">
+      <w:start w:val="1"/>
+      <w:numFmt w:val="bullet"/>
+      <w:lvlText w:val=""/>
+      <w:lvlJc w:val="left"/>
+      <w:pPr>
+        <w:ind w:left="6480" w:hanging="360"/>
+      </w:pPr>
+      <w:rPr>
+        <w:rFonts w:ascii="Wingdings" w:hAnsi="Wingdings" w:hint="default"/>
+      </w:rPr>
+    </w:lvl>
+    <w:lvl w:ilvl="6" w:tplc="04160001" w:tentative="1">
+      <w:start w:val="1"/>
+      <w:numFmt w:val="bullet"/>
+      <w:lvlText w:val=""/>
+      <w:lvlJc w:val="left"/>
+      <w:pPr>
+        <w:ind w:left="7200" w:hanging="360"/>
+      </w:pPr>
+      <w:rPr>
+        <w:rFonts w:ascii="Symbol" w:hAnsi="Symbol" w:hint="default"/>
+      </w:rPr>
+    </w:lvl>
+    <w:lvl w:ilvl="7" w:tplc="04160003" w:tentative="1">
+      <w:start w:val="1"/>
+      <w:numFmt w:val="bullet"/>
+      <w:lvlText w:val="o"/>
+      <w:lvlJc w:val="left"/>
+      <w:pPr>
+        <w:ind w:left="7920" w:hanging="360"/>
+      </w:pPr>
+      <w:rPr>
+        <w:rFonts w:ascii="Courier New" w:hAnsi="Courier New" w:cs="Courier New" w:hint="default"/>
+      </w:rPr>
+    </w:lvl>
+    <w:lvl w:ilvl="8" w:tplc="04160005" w:tentative="1">
+      <w:start w:val="1"/>
+      <w:numFmt w:val="bullet"/>
+      <w:lvlText w:val=""/>
+      <w:lvlJc w:val="left"/>
+      <w:pPr>
+        <w:ind w:left="8640" w:hanging="360"/>
+      </w:pPr>
+      <w:rPr>
+        <w:rFonts w:ascii="Wingdings" w:hAnsi="Wingdings" w:hint="default"/>
+      </w:rPr>
+    </w:lvl>
+  </w:abstractNum>
+  <w:abstractNum w:abstractNumId="7" w15:restartNumberingAfterBreak="0">
+    <w:nsid w:val="55E45BC1"/>
+    <w:multiLevelType w:val="hybridMultilevel"/>
+    <w:tmpl w:val="7E40EF32"/>
+    <w:lvl w:ilvl="0" w:tplc="04160001">
+      <w:start w:val="1"/>
+      <w:numFmt w:val="bullet"/>
+      <w:lvlText w:val=""/>
+      <w:lvlJc w:val="left"/>
+      <w:pPr>
+        <w:ind w:left="720" w:hanging="360"/>
+      </w:pPr>
+      <w:rPr>
+        <w:rFonts w:ascii="Symbol" w:hAnsi="Symbol" w:hint="default"/>
+      </w:rPr>
+    </w:lvl>
+    <w:lvl w:ilvl="1" w:tplc="04160003" w:tentative="1">
+      <w:start w:val="1"/>
+      <w:numFmt w:val="bullet"/>
+      <w:lvlText w:val="o"/>
+      <w:lvlJc w:val="left"/>
+      <w:pPr>
+        <w:ind w:left="1440" w:hanging="360"/>
+      </w:pPr>
+      <w:rPr>
+        <w:rFonts w:ascii="Courier New" w:hAnsi="Courier New" w:cs="Courier New" w:hint="default"/>
+      </w:rPr>
+    </w:lvl>
+    <w:lvl w:ilvl="2" w:tplc="04160005" w:tentative="1">
+      <w:start w:val="1"/>
+      <w:numFmt w:val="bullet"/>
+      <w:lvlText w:val=""/>
+      <w:lvlJc w:val="left"/>
+      <w:pPr>
+        <w:ind w:left="2160" w:hanging="360"/>
+      </w:pPr>
+      <w:rPr>
+        <w:rFonts w:ascii="Wingdings" w:hAnsi="Wingdings" w:hint="default"/>
+      </w:rPr>
+    </w:lvl>
+    <w:lvl w:ilvl="3" w:tplc="04160001" w:tentative="1">
+      <w:start w:val="1"/>
+      <w:numFmt w:val="bullet"/>
+      <w:lvlText w:val=""/>
+      <w:lvlJc w:val="left"/>
+      <w:pPr>
+        <w:ind w:left="2880" w:hanging="360"/>
+      </w:pPr>
+      <w:rPr>
+        <w:rFonts w:ascii="Symbol" w:hAnsi="Symbol" w:hint="default"/>
+      </w:rPr>
+    </w:lvl>
+    <w:lvl w:ilvl="4" w:tplc="04160003" w:tentative="1">
+      <w:start w:val="1"/>
+      <w:numFmt w:val="bullet"/>
+      <w:lvlText w:val="o"/>
+      <w:lvlJc w:val="left"/>
+      <w:pPr>
+        <w:ind w:left="3600" w:hanging="360"/>
+      </w:pPr>
+      <w:rPr>
+        <w:rFonts w:ascii="Courier New" w:hAnsi="Courier New" w:cs="Courier New" w:hint="default"/>
+      </w:rPr>
+    </w:lvl>
+    <w:lvl w:ilvl="5" w:tplc="04160005" w:tentative="1">
+      <w:start w:val="1"/>
+      <w:numFmt w:val="bullet"/>
+      <w:lvlText w:val=""/>
+      <w:lvlJc w:val="left"/>
+      <w:pPr>
+        <w:ind w:left="4320" w:hanging="360"/>
+      </w:pPr>
+      <w:rPr>
+        <w:rFonts w:ascii="Wingdings" w:hAnsi="Wingdings" w:hint="default"/>
+      </w:rPr>
+    </w:lvl>
+    <w:lvl w:ilvl="6" w:tplc="04160001" w:tentative="1">
+      <w:start w:val="1"/>
+      <w:numFmt w:val="bullet"/>
+      <w:lvlText w:val=""/>
+      <w:lvlJc w:val="left"/>
+      <w:pPr>
+        <w:ind w:left="5040" w:hanging="360"/>
+      </w:pPr>
+      <w:rPr>
+        <w:rFonts w:ascii="Symbol" w:hAnsi="Symbol" w:hint="default"/>
+      </w:rPr>
+    </w:lvl>
+    <w:lvl w:ilvl="7" w:tplc="04160003" w:tentative="1">
+      <w:start w:val="1"/>
+      <w:numFmt w:val="bullet"/>
+      <w:lvlText w:val="o"/>
+      <w:lvlJc w:val="left"/>
+      <w:pPr>
+        <w:ind w:left="5760" w:hanging="360"/>
+      </w:pPr>
+      <w:rPr>
+        <w:rFonts w:ascii="Courier New" w:hAnsi="Courier New" w:cs="Courier New" w:hint="default"/>
+      </w:rPr>
+    </w:lvl>
+    <w:lvl w:ilvl="8" w:tplc="04160005" w:tentative="1">
+      <w:start w:val="1"/>
+      <w:numFmt w:val="bullet"/>
+      <w:lvlText w:val=""/>
+      <w:lvlJc w:val="left"/>
+      <w:pPr>
+        <w:ind w:left="6480" w:hanging="360"/>
+      </w:pPr>
+      <w:rPr>
+        <w:rFonts w:ascii="Wingdings" w:hAnsi="Wingdings" w:hint="default"/>
+      </w:rPr>
+    </w:lvl>
+  </w:abstractNum>
+  <w:abstractNum w:abstractNumId="8" w15:restartNumberingAfterBreak="0">
+    <w:nsid w:val="5E23417D"/>
+    <w:multiLevelType w:val="hybridMultilevel"/>
+    <w:tmpl w:val="494C50DA"/>
+    <w:lvl w:ilvl="0" w:tplc="04160001">
+      <w:start w:val="1"/>
+      <w:numFmt w:val="bullet"/>
+      <w:lvlText w:val=""/>
+      <w:lvlJc w:val="left"/>
+      <w:pPr>
+        <w:ind w:left="1440" w:hanging="360"/>
+      </w:pPr>
+      <w:rPr>
+        <w:rFonts w:ascii="Symbol" w:hAnsi="Symbol" w:hint="default"/>
+      </w:rPr>
+    </w:lvl>
+    <w:lvl w:ilvl="1" w:tplc="04160003" w:tentative="1">
+      <w:start w:val="1"/>
+      <w:numFmt w:val="bullet"/>
+      <w:lvlText w:val="o"/>
+      <w:lvlJc w:val="left"/>
+      <w:pPr>
+        <w:ind w:left="2160" w:hanging="360"/>
+      </w:pPr>
+      <w:rPr>
+        <w:rFonts w:ascii="Courier New" w:hAnsi="Courier New" w:cs="Courier New" w:hint="default"/>
+      </w:rPr>
+    </w:lvl>
+    <w:lvl w:ilvl="2" w:tplc="04160005" w:tentative="1">
+      <w:start w:val="1"/>
+      <w:numFmt w:val="bullet"/>
+      <w:lvlText w:val=""/>
+      <w:lvlJc w:val="left"/>
+      <w:pPr>
+        <w:ind w:left="2880" w:hanging="360"/>
+      </w:pPr>
+      <w:rPr>
+        <w:rFonts w:ascii="Wingdings" w:hAnsi="Wingdings" w:hint="default"/>
+      </w:rPr>
+    </w:lvl>
+    <w:lvl w:ilvl="3" w:tplc="04160001" w:tentative="1">
+      <w:start w:val="1"/>
+      <w:numFmt w:val="bullet"/>
+      <w:lvlText w:val=""/>
+      <w:lvlJc w:val="left"/>
+      <w:pPr>
+        <w:ind w:left="3600" w:hanging="360"/>
+      </w:pPr>
+      <w:rPr>
+        <w:rFonts w:ascii="Symbol" w:hAnsi="Symbol" w:hint="default"/>
+      </w:rPr>
+    </w:lvl>
+    <w:lvl w:ilvl="4" w:tplc="04160003" w:tentative="1">
+      <w:start w:val="1"/>
+      <w:numFmt w:val="bullet"/>
+      <w:lvlText w:val="o"/>
+      <w:lvlJc w:val="left"/>
+      <w:pPr>
+        <w:ind w:left="4320" w:hanging="360"/>
+      </w:pPr>
+      <w:rPr>
+        <w:rFonts w:ascii="Courier New" w:hAnsi="Courier New" w:cs="Courier New" w:hint="default"/>
+      </w:rPr>
+    </w:lvl>
+    <w:lvl w:ilvl="5" w:tplc="04160005" w:tentative="1">
+      <w:start w:val="1"/>
+      <w:numFmt w:val="bullet"/>
+      <w:lvlText w:val=""/>
+      <w:lvlJc w:val="left"/>
+      <w:pPr>
+        <w:ind w:left="5040" w:hanging="360"/>
+      </w:pPr>
+      <w:rPr>
+        <w:rFonts w:ascii="Wingdings" w:hAnsi="Wingdings" w:hint="default"/>
+      </w:rPr>
+    </w:lvl>
+    <w:lvl w:ilvl="6" w:tplc="04160001" w:tentative="1">
+      <w:start w:val="1"/>
+      <w:numFmt w:val="bullet"/>
+      <w:lvlText w:val=""/>
+      <w:lvlJc w:val="left"/>
+      <w:pPr>
+        <w:ind w:left="5760" w:hanging="360"/>
+      </w:pPr>
+      <w:rPr>
+        <w:rFonts w:ascii="Symbol" w:hAnsi="Symbol" w:hint="default"/>
+      </w:rPr>
+    </w:lvl>
+    <w:lvl w:ilvl="7" w:tplc="04160003" w:tentative="1">
+      <w:start w:val="1"/>
+      <w:numFmt w:val="bullet"/>
+      <w:lvlText w:val="o"/>
+      <w:lvlJc w:val="left"/>
+      <w:pPr>
+        <w:ind w:left="6480" w:hanging="360"/>
+      </w:pPr>
+      <w:rPr>
+        <w:rFonts w:ascii="Courier New" w:hAnsi="Courier New" w:cs="Courier New" w:hint="default"/>
+      </w:rPr>
+    </w:lvl>
+    <w:lvl w:ilvl="8" w:tplc="04160005" w:tentative="1">
+      <w:start w:val="1"/>
+      <w:numFmt w:val="bullet"/>
+      <w:lvlText w:val=""/>
+      <w:lvlJc w:val="left"/>
+      <w:pPr>
+        <w:ind w:left="7200" w:hanging="360"/>
+      </w:pPr>
+      <w:rPr>
+        <w:rFonts w:ascii="Wingdings" w:hAnsi="Wingdings" w:hint="default"/>
+      </w:rPr>
+    </w:lvl>
+  </w:abstractNum>
+  <w:abstractNum w:abstractNumId="9" w15:restartNumberingAfterBreak="0">
+    <w:nsid w:val="610960FA"/>
+    <w:multiLevelType w:val="hybridMultilevel"/>
+    <w:tmpl w:val="2A0A158C"/>
+    <w:lvl w:ilvl="0" w:tplc="04160001">
+      <w:start w:val="1"/>
+      <w:numFmt w:val="bullet"/>
+      <w:lvlText w:val=""/>
+      <w:lvlJc w:val="left"/>
+      <w:pPr>
+        <w:ind w:left="720" w:hanging="360"/>
+      </w:pPr>
+      <w:rPr>
+        <w:rFonts w:ascii="Symbol" w:hAnsi="Symbol" w:hint="default"/>
+      </w:rPr>
+    </w:lvl>
+    <w:lvl w:ilvl="1" w:tplc="04160003" w:tentative="1">
+      <w:start w:val="1"/>
+      <w:numFmt w:val="bullet"/>
+      <w:lvlText w:val="o"/>
+      <w:lvlJc w:val="left"/>
+      <w:pPr>
+        <w:ind w:left="1440" w:hanging="360"/>
+      </w:pPr>
+      <w:rPr>
+        <w:rFonts w:ascii="Courier New" w:hAnsi="Courier New" w:cs="Courier New" w:hint="default"/>
+      </w:rPr>
+    </w:lvl>
+    <w:lvl w:ilvl="2" w:tplc="04160005" w:tentative="1">
+      <w:start w:val="1"/>
+      <w:numFmt w:val="bullet"/>
+      <w:lvlText w:val=""/>
+      <w:lvlJc w:val="left"/>
+      <w:pPr>
+        <w:ind w:left="2160" w:hanging="360"/>
+      </w:pPr>
+      <w:rPr>
+        <w:rFonts w:ascii="Wingdings" w:hAnsi="Wingdings" w:hint="default"/>
+      </w:rPr>
+    </w:lvl>
+    <w:lvl w:ilvl="3" w:tplc="04160001" w:tentative="1">
+      <w:start w:val="1"/>
+      <w:numFmt w:val="bullet"/>
+      <w:lvlText w:val=""/>
+      <w:lvlJc w:val="left"/>
+      <w:pPr>
+        <w:ind w:left="2880" w:hanging="360"/>
+      </w:pPr>
+      <w:rPr>
+        <w:rFonts w:ascii="Symbol" w:hAnsi="Symbol" w:hint="default"/>
+      </w:rPr>
+    </w:lvl>
+    <w:lvl w:ilvl="4" w:tplc="04160003" w:tentative="1">
+      <w:start w:val="1"/>
+      <w:numFmt w:val="bullet"/>
+      <w:lvlText w:val="o"/>
+      <w:lvlJc w:val="left"/>
+      <w:pPr>
+        <w:ind w:left="3600" w:hanging="360"/>
+      </w:pPr>
+      <w:rPr>
+        <w:rFonts w:ascii="Courier New" w:hAnsi="Courier New" w:cs="Courier New" w:hint="default"/>
+      </w:rPr>
+    </w:lvl>
+    <w:lvl w:ilvl="5" w:tplc="04160005" w:tentative="1">
+      <w:start w:val="1"/>
+      <w:numFmt w:val="bullet"/>
+      <w:lvlText w:val=""/>
+      <w:lvlJc w:val="left"/>
+      <w:pPr>
+        <w:ind w:left="4320" w:hanging="360"/>
+      </w:pPr>
+      <w:rPr>
+        <w:rFonts w:ascii="Wingdings" w:hAnsi="Wingdings" w:hint="default"/>
+      </w:rPr>
+    </w:lvl>
+    <w:lvl w:ilvl="6" w:tplc="04160001" w:tentative="1">
+      <w:start w:val="1"/>
+      <w:numFmt w:val="bullet"/>
+      <w:lvlText w:val=""/>
+      <w:lvlJc w:val="left"/>
+      <w:pPr>
+        <w:ind w:left="5040" w:hanging="360"/>
+      </w:pPr>
+      <w:rPr>
+        <w:rFonts w:ascii="Symbol" w:hAnsi="Symbol" w:hint="default"/>
+      </w:rPr>
+    </w:lvl>
+    <w:lvl w:ilvl="7" w:tplc="04160003" w:tentative="1">
+      <w:start w:val="1"/>
+      <w:numFmt w:val="bullet"/>
+      <w:lvlText w:val="o"/>
+      <w:lvlJc w:val="left"/>
+      <w:pPr>
+        <w:ind w:left="5760" w:hanging="360"/>
+      </w:pPr>
+      <w:rPr>
+        <w:rFonts w:ascii="Courier New" w:hAnsi="Courier New" w:cs="Courier New" w:hint="default"/>
+      </w:rPr>
+    </w:lvl>
+    <w:lvl w:ilvl="8" w:tplc="04160005" w:tentative="1">
+      <w:start w:val="1"/>
+      <w:numFmt w:val="bullet"/>
+      <w:lvlText w:val=""/>
+      <w:lvlJc w:val="left"/>
+      <w:pPr>
+        <w:ind w:left="6480" w:hanging="360"/>
+      </w:pPr>
+      <w:rPr>
+        <w:rFonts w:ascii="Wingdings" w:hAnsi="Wingdings" w:hint="default"/>
+      </w:rPr>
+    </w:lvl>
+  </w:abstractNum>
+  <w:abstractNum w:abstractNumId="10" w15:restartNumberingAfterBreak="0">
+    <w:nsid w:val="619258BD"/>
+    <w:multiLevelType w:val="hybridMultilevel"/>
+    <w:tmpl w:val="341465A8"/>
+    <w:lvl w:ilvl="0" w:tplc="04160001">
+      <w:start w:val="1"/>
+      <w:numFmt w:val="bullet"/>
+      <w:lvlText w:val=""/>
+      <w:lvlJc w:val="left"/>
+      <w:pPr>
+        <w:ind w:left="720" w:hanging="360"/>
+      </w:pPr>
+      <w:rPr>
+        <w:rFonts w:ascii="Symbol" w:hAnsi="Symbol" w:hint="default"/>
+      </w:rPr>
+    </w:lvl>
+    <w:lvl w:ilvl="1" w:tplc="04160003" w:tentative="1">
+      <w:start w:val="1"/>
+      <w:numFmt w:val="bullet"/>
+      <w:lvlText w:val="o"/>
+      <w:lvlJc w:val="left"/>
+      <w:pPr>
+        <w:ind w:left="1440" w:hanging="360"/>
+      </w:pPr>
+      <w:rPr>
+        <w:rFonts w:ascii="Courier New" w:hAnsi="Courier New" w:cs="Courier New" w:hint="default"/>
+      </w:rPr>
+    </w:lvl>
+    <w:lvl w:ilvl="2" w:tplc="04160005" w:tentative="1">
+      <w:start w:val="1"/>
+      <w:numFmt w:val="bullet"/>
+      <w:lvlText w:val=""/>
+      <w:lvlJc w:val="left"/>
+      <w:pPr>
+        <w:ind w:left="2160" w:hanging="360"/>
+      </w:pPr>
+      <w:rPr>
+        <w:rFonts w:ascii="Wingdings" w:hAnsi="Wingdings" w:hint="default"/>
+      </w:rPr>
+    </w:lvl>
+    <w:lvl w:ilvl="3" w:tplc="04160001" w:tentative="1">
+      <w:start w:val="1"/>
+      <w:numFmt w:val="bullet"/>
+      <w:lvlText w:val=""/>
+      <w:lvlJc w:val="left"/>
+      <w:pPr>
+        <w:ind w:left="2880" w:hanging="360"/>
+      </w:pPr>
+      <w:rPr>
+        <w:rFonts w:ascii="Symbol" w:hAnsi="Symbol" w:hint="default"/>
+      </w:rPr>
+    </w:lvl>
+    <w:lvl w:ilvl="4" w:tplc="04160003" w:tentative="1">
+      <w:start w:val="1"/>
+      <w:numFmt w:val="bullet"/>
+      <w:lvlText w:val="o"/>
+      <w:lvlJc w:val="left"/>
+      <w:pPr>
+        <w:ind w:left="3600" w:hanging="360"/>
+      </w:pPr>
+      <w:rPr>
+        <w:rFonts w:ascii="Courier New" w:hAnsi="Courier New" w:cs="Courier New" w:hint="default"/>
+      </w:rPr>
+    </w:lvl>
+    <w:lvl w:ilvl="5" w:tplc="04160005" w:tentative="1">
+      <w:start w:val="1"/>
+      <w:numFmt w:val="bullet"/>
+      <w:lvlText w:val=""/>
+      <w:lvlJc w:val="left"/>
+      <w:pPr>
+        <w:ind w:left="4320" w:hanging="360"/>
+      </w:pPr>
+      <w:rPr>
+        <w:rFonts w:ascii="Wingdings" w:hAnsi="Wingdings" w:hint="default"/>
+      </w:rPr>
+    </w:lvl>
+    <w:lvl w:ilvl="6" w:tplc="04160001" w:tentative="1">
+      <w:start w:val="1"/>
+      <w:numFmt w:val="bullet"/>
+      <w:lvlText w:val=""/>
+      <w:lvlJc w:val="left"/>
+      <w:pPr>
+        <w:ind w:left="5040" w:hanging="360"/>
+      </w:pPr>
+      <w:rPr>
+        <w:rFonts w:ascii="Symbol" w:hAnsi="Symbol" w:hint="default"/>
+      </w:rPr>
+    </w:lvl>
+    <w:lvl w:ilvl="7" w:tplc="04160003" w:tentative="1">
+      <w:start w:val="1"/>
+      <w:numFmt w:val="bullet"/>
+      <w:lvlText w:val="o"/>
+      <w:lvlJc w:val="left"/>
+      <w:pPr>
+        <w:ind w:left="5760" w:hanging="360"/>
+      </w:pPr>
+      <w:rPr>
+        <w:rFonts w:ascii="Courier New" w:hAnsi="Courier New" w:cs="Courier New" w:hint="default"/>
+      </w:rPr>
+    </w:lvl>
+    <w:lvl w:ilvl="8" w:tplc="04160005" w:tentative="1">
+      <w:start w:val="1"/>
+      <w:numFmt w:val="bullet"/>
+      <w:lvlText w:val=""/>
+      <w:lvlJc w:val="left"/>
+      <w:pPr>
+        <w:ind w:left="6480" w:hanging="360"/>
+      </w:pPr>
+      <w:rPr>
+        <w:rFonts w:ascii="Wingdings" w:hAnsi="Wingdings" w:hint="default"/>
+      </w:rPr>
+    </w:lvl>
+  </w:abstractNum>
+  <w:abstractNum w:abstractNumId="11" w15:restartNumberingAfterBreak="0">
+    <w:nsid w:val="6EC976A3"/>
+    <w:multiLevelType w:val="hybridMultilevel"/>
+    <w:tmpl w:val="23ACC0D6"/>
+    <w:lvl w:ilvl="0" w:tplc="04160001">
+      <w:start w:val="1"/>
+      <w:numFmt w:val="bullet"/>
+      <w:lvlText w:val=""/>
+      <w:lvlJc w:val="left"/>
+      <w:pPr>
+        <w:ind w:left="720" w:hanging="360"/>
+      </w:pPr>
+      <w:rPr>
+        <w:rFonts w:ascii="Symbol" w:hAnsi="Symbol" w:hint="default"/>
+      </w:rPr>
+    </w:lvl>
+    <w:lvl w:ilvl="1" w:tplc="04160003" w:tentative="1">
+      <w:start w:val="1"/>
+      <w:numFmt w:val="bullet"/>
+      <w:lvlText w:val="o"/>
+      <w:lvlJc w:val="left"/>
+      <w:pPr>
+        <w:ind w:left="1440" w:hanging="360"/>
+      </w:pPr>
+      <w:rPr>
+        <w:rFonts w:ascii="Courier New" w:hAnsi="Courier New" w:cs="Courier New" w:hint="default"/>
+      </w:rPr>
+    </w:lvl>
+    <w:lvl w:ilvl="2" w:tplc="04160005" w:tentative="1">
+      <w:start w:val="1"/>
+      <w:numFmt w:val="bullet"/>
+      <w:lvlText w:val=""/>
+      <w:lvlJc w:val="left"/>
+      <w:pPr>
+        <w:ind w:left="2160" w:hanging="360"/>
+      </w:pPr>
+      <w:rPr>
+        <w:rFonts w:ascii="Wingdings" w:hAnsi="Wingdings" w:hint="default"/>
+      </w:rPr>
+    </w:lvl>
+    <w:lvl w:ilvl="3" w:tplc="04160001" w:tentative="1">
+      <w:start w:val="1"/>
+      <w:numFmt w:val="bullet"/>
+      <w:lvlText w:val=""/>
+      <w:lvlJc w:val="left"/>
+      <w:pPr>
+        <w:ind w:left="2880" w:hanging="360"/>
+      </w:pPr>
+      <w:rPr>
+        <w:rFonts w:ascii="Symbol" w:hAnsi="Symbol" w:hint="default"/>
+      </w:rPr>
+    </w:lvl>
+    <w:lvl w:ilvl="4" w:tplc="04160003" w:tentative="1">
+      <w:start w:val="1"/>
+      <w:numFmt w:val="bullet"/>
+      <w:lvlText w:val="o"/>
+      <w:lvlJc w:val="left"/>
+      <w:pPr>
+        <w:ind w:left="3600" w:hanging="360"/>
+      </w:pPr>
+      <w:rPr>
+        <w:rFonts w:ascii="Courier New" w:hAnsi="Courier New" w:cs="Courier New" w:hint="default"/>
+      </w:rPr>
+    </w:lvl>
+    <w:lvl w:ilvl="5" w:tplc="04160005" w:tentative="1">
+      <w:start w:val="1"/>
+      <w:numFmt w:val="bullet"/>
+      <w:lvlText w:val=""/>
+      <w:lvlJc w:val="left"/>
+      <w:pPr>
+        <w:ind w:left="4320" w:hanging="360"/>
+      </w:pPr>
+      <w:rPr>
+        <w:rFonts w:ascii="Wingdings" w:hAnsi="Wingdings" w:hint="default"/>
+      </w:rPr>
+    </w:lvl>
+    <w:lvl w:ilvl="6" w:tplc="04160001" w:tentative="1">
+      <w:start w:val="1"/>
+      <w:numFmt w:val="bullet"/>
+      <w:lvlText w:val=""/>
+      <w:lvlJc w:val="left"/>
+      <w:pPr>
+        <w:ind w:left="5040" w:hanging="360"/>
+      </w:pPr>
+      <w:rPr>
+        <w:rFonts w:ascii="Symbol" w:hAnsi="Symbol" w:hint="default"/>
+      </w:rPr>
+    </w:lvl>
+    <w:lvl w:ilvl="7" w:tplc="04160003" w:tentative="1">
+      <w:start w:val="1"/>
+      <w:numFmt w:val="bullet"/>
+      <w:lvlText w:val="o"/>
+      <w:lvlJc w:val="left"/>
+      <w:pPr>
+        <w:ind w:left="5760" w:hanging="360"/>
+      </w:pPr>
+      <w:rPr>
+        <w:rFonts w:ascii="Courier New" w:hAnsi="Courier New" w:cs="Courier New" w:hint="default"/>
+      </w:rPr>
+    </w:lvl>
+    <w:lvl w:ilvl="8" w:tplc="04160005" w:tentative="1">
+      <w:start w:val="1"/>
+      <w:numFmt w:val="bullet"/>
+      <w:lvlText w:val=""/>
+      <w:lvlJc w:val="left"/>
+      <w:pPr>
+        <w:ind w:left="6480" w:hanging="360"/>
+      </w:pPr>
+      <w:rPr>
+        <w:rFonts w:ascii="Wingdings" w:hAnsi="Wingdings" w:hint="default"/>
+      </w:rPr>
+    </w:lvl>
+  </w:abstractNum>
+  <w:abstractNum w:abstractNumId="12" w15:restartNumberingAfterBreak="0">
     <w:nsid w:val="75D660A0"/>
     <w:multiLevelType w:val="hybridMultilevel"/>
     <w:tmpl w:val="4EDE2EB8"/>
@@ -804,11 +3747,276 @@
       </w:rPr>
     </w:lvl>
   </w:abstractNum>
+  <w:abstractNum w:abstractNumId="13" w15:restartNumberingAfterBreak="0">
+    <w:nsid w:val="7765373A"/>
+    <w:multiLevelType w:val="hybridMultilevel"/>
+    <w:tmpl w:val="CE843598"/>
+    <w:lvl w:ilvl="0" w:tplc="04160001">
+      <w:start w:val="1"/>
+      <w:numFmt w:val="bullet"/>
+      <w:lvlText w:val=""/>
+      <w:lvlJc w:val="left"/>
+      <w:pPr>
+        <w:ind w:left="720" w:hanging="360"/>
+      </w:pPr>
+      <w:rPr>
+        <w:rFonts w:ascii="Symbol" w:hAnsi="Symbol" w:hint="default"/>
+      </w:rPr>
+    </w:lvl>
+    <w:lvl w:ilvl="1" w:tplc="04160003" w:tentative="1">
+      <w:start w:val="1"/>
+      <w:numFmt w:val="bullet"/>
+      <w:lvlText w:val="o"/>
+      <w:lvlJc w:val="left"/>
+      <w:pPr>
+        <w:ind w:left="1440" w:hanging="360"/>
+      </w:pPr>
+      <w:rPr>
+        <w:rFonts w:ascii="Courier New" w:hAnsi="Courier New" w:cs="Courier New" w:hint="default"/>
+      </w:rPr>
+    </w:lvl>
+    <w:lvl w:ilvl="2" w:tplc="04160005" w:tentative="1">
+      <w:start w:val="1"/>
+      <w:numFmt w:val="bullet"/>
+      <w:lvlText w:val=""/>
+      <w:lvlJc w:val="left"/>
+      <w:pPr>
+        <w:ind w:left="2160" w:hanging="360"/>
+      </w:pPr>
+      <w:rPr>
+        <w:rFonts w:ascii="Wingdings" w:hAnsi="Wingdings" w:hint="default"/>
+      </w:rPr>
+    </w:lvl>
+    <w:lvl w:ilvl="3" w:tplc="04160001" w:tentative="1">
+      <w:start w:val="1"/>
+      <w:numFmt w:val="bullet"/>
+      <w:lvlText w:val=""/>
+      <w:lvlJc w:val="left"/>
+      <w:pPr>
+        <w:ind w:left="2880" w:hanging="360"/>
+      </w:pPr>
+      <w:rPr>
+        <w:rFonts w:ascii="Symbol" w:hAnsi="Symbol" w:hint="default"/>
+      </w:rPr>
+    </w:lvl>
+    <w:lvl w:ilvl="4" w:tplc="04160003" w:tentative="1">
+      <w:start w:val="1"/>
+      <w:numFmt w:val="bullet"/>
+      <w:lvlText w:val="o"/>
+      <w:lvlJc w:val="left"/>
+      <w:pPr>
+        <w:ind w:left="3600" w:hanging="360"/>
+      </w:pPr>
+      <w:rPr>
+        <w:rFonts w:ascii="Courier New" w:hAnsi="Courier New" w:cs="Courier New" w:hint="default"/>
+      </w:rPr>
+    </w:lvl>
+    <w:lvl w:ilvl="5" w:tplc="04160005" w:tentative="1">
+      <w:start w:val="1"/>
+      <w:numFmt w:val="bullet"/>
+      <w:lvlText w:val=""/>
+      <w:lvlJc w:val="left"/>
+      <w:pPr>
+        <w:ind w:left="4320" w:hanging="360"/>
+      </w:pPr>
+      <w:rPr>
+        <w:rFonts w:ascii="Wingdings" w:hAnsi="Wingdings" w:hint="default"/>
+      </w:rPr>
+    </w:lvl>
+    <w:lvl w:ilvl="6" w:tplc="04160001" w:tentative="1">
+      <w:start w:val="1"/>
+      <w:numFmt w:val="bullet"/>
+      <w:lvlText w:val=""/>
+      <w:lvlJc w:val="left"/>
+      <w:pPr>
+        <w:ind w:left="5040" w:hanging="360"/>
+      </w:pPr>
+      <w:rPr>
+        <w:rFonts w:ascii="Symbol" w:hAnsi="Symbol" w:hint="default"/>
+      </w:rPr>
+    </w:lvl>
+    <w:lvl w:ilvl="7" w:tplc="04160003" w:tentative="1">
+      <w:start w:val="1"/>
+      <w:numFmt w:val="bullet"/>
+      <w:lvlText w:val="o"/>
+      <w:lvlJc w:val="left"/>
+      <w:pPr>
+        <w:ind w:left="5760" w:hanging="360"/>
+      </w:pPr>
+      <w:rPr>
+        <w:rFonts w:ascii="Courier New" w:hAnsi="Courier New" w:cs="Courier New" w:hint="default"/>
+      </w:rPr>
+    </w:lvl>
+    <w:lvl w:ilvl="8" w:tplc="04160005" w:tentative="1">
+      <w:start w:val="1"/>
+      <w:numFmt w:val="bullet"/>
+      <w:lvlText w:val=""/>
+      <w:lvlJc w:val="left"/>
+      <w:pPr>
+        <w:ind w:left="6480" w:hanging="360"/>
+      </w:pPr>
+      <w:rPr>
+        <w:rFonts w:ascii="Wingdings" w:hAnsi="Wingdings" w:hint="default"/>
+      </w:rPr>
+    </w:lvl>
+  </w:abstractNum>
+  <w:abstractNum w:abstractNumId="14" w15:restartNumberingAfterBreak="0">
+    <w:nsid w:val="795206D9"/>
+    <w:multiLevelType w:val="hybridMultilevel"/>
+    <w:tmpl w:val="D86666E2"/>
+    <w:lvl w:ilvl="0" w:tplc="04160001">
+      <w:start w:val="1"/>
+      <w:numFmt w:val="bullet"/>
+      <w:lvlText w:val=""/>
+      <w:lvlJc w:val="left"/>
+      <w:pPr>
+        <w:ind w:left="2160" w:hanging="360"/>
+      </w:pPr>
+      <w:rPr>
+        <w:rFonts w:ascii="Symbol" w:hAnsi="Symbol" w:hint="default"/>
+      </w:rPr>
+    </w:lvl>
+    <w:lvl w:ilvl="1" w:tplc="04160003" w:tentative="1">
+      <w:start w:val="1"/>
+      <w:numFmt w:val="bullet"/>
+      <w:lvlText w:val="o"/>
+      <w:lvlJc w:val="left"/>
+      <w:pPr>
+        <w:ind w:left="2880" w:hanging="360"/>
+      </w:pPr>
+      <w:rPr>
+        <w:rFonts w:ascii="Courier New" w:hAnsi="Courier New" w:cs="Courier New" w:hint="default"/>
+      </w:rPr>
+    </w:lvl>
+    <w:lvl w:ilvl="2" w:tplc="04160005" w:tentative="1">
+      <w:start w:val="1"/>
+      <w:numFmt w:val="bullet"/>
+      <w:lvlText w:val=""/>
+      <w:lvlJc w:val="left"/>
+      <w:pPr>
+        <w:ind w:left="3600" w:hanging="360"/>
+      </w:pPr>
+      <w:rPr>
+        <w:rFonts w:ascii="Wingdings" w:hAnsi="Wingdings" w:hint="default"/>
+      </w:rPr>
+    </w:lvl>
+    <w:lvl w:ilvl="3" w:tplc="04160001" w:tentative="1">
+      <w:start w:val="1"/>
+      <w:numFmt w:val="bullet"/>
+      <w:lvlText w:val=""/>
+      <w:lvlJc w:val="left"/>
+      <w:pPr>
+        <w:ind w:left="4320" w:hanging="360"/>
+      </w:pPr>
+      <w:rPr>
+        <w:rFonts w:ascii="Symbol" w:hAnsi="Symbol" w:hint="default"/>
+      </w:rPr>
+    </w:lvl>
+    <w:lvl w:ilvl="4" w:tplc="04160003" w:tentative="1">
+      <w:start w:val="1"/>
+      <w:numFmt w:val="bullet"/>
+      <w:lvlText w:val="o"/>
+      <w:lvlJc w:val="left"/>
+      <w:pPr>
+        <w:ind w:left="5040" w:hanging="360"/>
+      </w:pPr>
+      <w:rPr>
+        <w:rFonts w:ascii="Courier New" w:hAnsi="Courier New" w:cs="Courier New" w:hint="default"/>
+      </w:rPr>
+    </w:lvl>
+    <w:lvl w:ilvl="5" w:tplc="04160005" w:tentative="1">
+      <w:start w:val="1"/>
+      <w:numFmt w:val="bullet"/>
+      <w:lvlText w:val=""/>
+      <w:lvlJc w:val="left"/>
+      <w:pPr>
+        <w:ind w:left="5760" w:hanging="360"/>
+      </w:pPr>
+      <w:rPr>
+        <w:rFonts w:ascii="Wingdings" w:hAnsi="Wingdings" w:hint="default"/>
+      </w:rPr>
+    </w:lvl>
+    <w:lvl w:ilvl="6" w:tplc="04160001" w:tentative="1">
+      <w:start w:val="1"/>
+      <w:numFmt w:val="bullet"/>
+      <w:lvlText w:val=""/>
+      <w:lvlJc w:val="left"/>
+      <w:pPr>
+        <w:ind w:left="6480" w:hanging="360"/>
+      </w:pPr>
+      <w:rPr>
+        <w:rFonts w:ascii="Symbol" w:hAnsi="Symbol" w:hint="default"/>
+      </w:rPr>
+    </w:lvl>
+    <w:lvl w:ilvl="7" w:tplc="04160003" w:tentative="1">
+      <w:start w:val="1"/>
+      <w:numFmt w:val="bullet"/>
+      <w:lvlText w:val="o"/>
+      <w:lvlJc w:val="left"/>
+      <w:pPr>
+        <w:ind w:left="7200" w:hanging="360"/>
+      </w:pPr>
+      <w:rPr>
+        <w:rFonts w:ascii="Courier New" w:hAnsi="Courier New" w:cs="Courier New" w:hint="default"/>
+      </w:rPr>
+    </w:lvl>
+    <w:lvl w:ilvl="8" w:tplc="04160005" w:tentative="1">
+      <w:start w:val="1"/>
+      <w:numFmt w:val="bullet"/>
+      <w:lvlText w:val=""/>
+      <w:lvlJc w:val="left"/>
+      <w:pPr>
+        <w:ind w:left="7920" w:hanging="360"/>
+      </w:pPr>
+      <w:rPr>
+        <w:rFonts w:ascii="Wingdings" w:hAnsi="Wingdings" w:hint="default"/>
+      </w:rPr>
+    </w:lvl>
+  </w:abstractNum>
   <w:num w:numId="1" w16cid:durableId="740449890">
+    <w:abstractNumId w:val="1"/>
+  </w:num>
+  <w:num w:numId="2" w16cid:durableId="1358965455">
+    <w:abstractNumId w:val="12"/>
+  </w:num>
+  <w:num w:numId="3" w16cid:durableId="510491543">
+    <w:abstractNumId w:val="3"/>
+  </w:num>
+  <w:num w:numId="4" w16cid:durableId="1265845781">
+    <w:abstractNumId w:val="7"/>
+  </w:num>
+  <w:num w:numId="5" w16cid:durableId="1305158126">
+    <w:abstractNumId w:val="9"/>
+  </w:num>
+  <w:num w:numId="6" w16cid:durableId="1755853673">
+    <w:abstractNumId w:val="11"/>
+  </w:num>
+  <w:num w:numId="7" w16cid:durableId="1710837010">
+    <w:abstractNumId w:val="10"/>
+  </w:num>
+  <w:num w:numId="8" w16cid:durableId="690035523">
+    <w:abstractNumId w:val="2"/>
+  </w:num>
+  <w:num w:numId="9" w16cid:durableId="168372551">
+    <w:abstractNumId w:val="5"/>
+  </w:num>
+  <w:num w:numId="10" w16cid:durableId="1776054856">
     <w:abstractNumId w:val="0"/>
   </w:num>
-  <w:num w:numId="2" w16cid:durableId="1358965455">
-    <w:abstractNumId w:val="1"/>
+  <w:num w:numId="11" w16cid:durableId="100296216">
+    <w:abstractNumId w:val="13"/>
+  </w:num>
+  <w:num w:numId="12" w16cid:durableId="1297637854">
+    <w:abstractNumId w:val="8"/>
+  </w:num>
+  <w:num w:numId="13" w16cid:durableId="609749118">
+    <w:abstractNumId w:val="14"/>
+  </w:num>
+  <w:num w:numId="14" w16cid:durableId="851185026">
+    <w:abstractNumId w:val="6"/>
+  </w:num>
+  <w:num w:numId="15" w16cid:durableId="814493580">
+    <w:abstractNumId w:val="4"/>
   </w:num>
 </w:numbering>
 </file>

</xml_diff>

<commit_message>
add os conteudos do CSS
</commit_message>
<xml_diff>
--- a/2. Primeiros passos para desenvolvimento web/anotação.docx
+++ b/2. Primeiros passos para desenvolvimento web/anotação.docx
@@ -1226,6 +1226,7 @@
       <w:r>
         <w:rPr>
           <w:rFonts w:asciiTheme="majorHAnsi" w:hAnsiTheme="majorHAnsi" w:cstheme="majorHAnsi"/>
+          <w:noProof/>
           <w:color w:val="000000" w:themeColor="text1"/>
           <w:sz w:val="24"/>
           <w:szCs w:val="24"/>
@@ -1722,17 +1723,7 @@
           <w:color w:val="202124"/>
           <w:shd w:val="clear" w:color="auto" w:fill="FFFFFF"/>
         </w:rPr>
-        <w:t>3306</w:t>
-      </w:r>
-      <w:r>
-        <w:rPr>
-          <w:rFonts w:cstheme="minorHAnsi"/>
-          <w:b/>
-          <w:bCs/>
-          <w:color w:val="202124"/>
-          <w:shd w:val="clear" w:color="auto" w:fill="FFFFFF"/>
-        </w:rPr>
-        <w:t xml:space="preserve"> </w:t>
+        <w:t xml:space="preserve">3306 </w:t>
       </w:r>
       <w:r>
         <w:rPr>
@@ -1905,6 +1896,7 @@
       <w:r>
         <w:rPr>
           <w:rFonts w:asciiTheme="majorHAnsi" w:hAnsiTheme="majorHAnsi" w:cstheme="majorHAnsi"/>
+          <w:noProof/>
           <w:color w:val="000000" w:themeColor="text1"/>
           <w:sz w:val="24"/>
           <w:szCs w:val="24"/>
@@ -2323,6 +2315,856 @@
         </w:rPr>
       </w:pPr>
     </w:p>
+    <w:p>
+      <w:pPr>
+        <w:rPr>
+          <w:rFonts w:asciiTheme="majorHAnsi" w:hAnsiTheme="majorHAnsi" w:cstheme="majorHAnsi"/>
+          <w:color w:val="000000" w:themeColor="text1"/>
+          <w:sz w:val="24"/>
+          <w:szCs w:val="24"/>
+        </w:rPr>
+      </w:pPr>
+    </w:p>
+    <w:p>
+      <w:pPr>
+        <w:rPr>
+          <w:rFonts w:asciiTheme="majorHAnsi" w:hAnsiTheme="majorHAnsi" w:cstheme="majorHAnsi"/>
+          <w:color w:val="000000" w:themeColor="text1"/>
+          <w:sz w:val="24"/>
+          <w:szCs w:val="24"/>
+        </w:rPr>
+      </w:pPr>
+    </w:p>
+    <w:p>
+      <w:pPr>
+        <w:rPr>
+          <w:rFonts w:asciiTheme="majorHAnsi" w:hAnsiTheme="majorHAnsi" w:cstheme="majorHAnsi"/>
+          <w:color w:val="000000" w:themeColor="text1"/>
+          <w:sz w:val="24"/>
+          <w:szCs w:val="24"/>
+        </w:rPr>
+      </w:pPr>
+    </w:p>
+    <w:p>
+      <w:pPr>
+        <w:rPr>
+          <w:rFonts w:asciiTheme="majorHAnsi" w:hAnsiTheme="majorHAnsi" w:cstheme="majorHAnsi"/>
+          <w:color w:val="000000" w:themeColor="text1"/>
+          <w:sz w:val="24"/>
+          <w:szCs w:val="24"/>
+        </w:rPr>
+      </w:pPr>
+    </w:p>
+    <w:p>
+      <w:pPr>
+        <w:rPr>
+          <w:rFonts w:asciiTheme="majorHAnsi" w:hAnsiTheme="majorHAnsi" w:cstheme="majorHAnsi"/>
+          <w:color w:val="000000" w:themeColor="text1"/>
+          <w:sz w:val="24"/>
+          <w:szCs w:val="24"/>
+        </w:rPr>
+      </w:pPr>
+      <w:r>
+        <w:rPr>
+          <w:rFonts w:asciiTheme="majorHAnsi" w:hAnsiTheme="majorHAnsi" w:cstheme="majorHAnsi"/>
+          <w:color w:val="000000" w:themeColor="text1"/>
+          <w:sz w:val="24"/>
+          <w:szCs w:val="24"/>
+        </w:rPr>
+        <w:lastRenderedPageBreak/>
+        <w:drawing>
+          <wp:inline distT="0" distB="0" distL="0" distR="0" wp14:anchorId="24699FC4" wp14:editId="5D3D0694">
+            <wp:extent cx="5400040" cy="2534285"/>
+            <wp:effectExtent l="0" t="0" r="0" b="0"/>
+            <wp:docPr id="3" name="Imagem 3"/>
+            <wp:cNvGraphicFramePr>
+              <a:graphicFrameLocks xmlns:a="http://schemas.openxmlformats.org/drawingml/2006/main" noChangeAspect="1"/>
+            </wp:cNvGraphicFramePr>
+            <a:graphic xmlns:a="http://schemas.openxmlformats.org/drawingml/2006/main">
+              <a:graphicData uri="http://schemas.openxmlformats.org/drawingml/2006/picture">
+                <pic:pic xmlns:pic="http://schemas.openxmlformats.org/drawingml/2006/picture">
+                  <pic:nvPicPr>
+                    <pic:cNvPr id="1" name=""/>
+                    <pic:cNvPicPr/>
+                  </pic:nvPicPr>
+                  <pic:blipFill>
+                    <a:blip r:embed="rId8"/>
+                    <a:stretch>
+                      <a:fillRect/>
+                    </a:stretch>
+                  </pic:blipFill>
+                  <pic:spPr>
+                    <a:xfrm>
+                      <a:off x="0" y="0"/>
+                      <a:ext cx="5400040" cy="2534285"/>
+                    </a:xfrm>
+                    <a:prstGeom prst="rect">
+                      <a:avLst/>
+                    </a:prstGeom>
+                  </pic:spPr>
+                </pic:pic>
+              </a:graphicData>
+            </a:graphic>
+          </wp:inline>
+        </w:drawing>
+      </w:r>
+    </w:p>
+    <w:p>
+      <w:pPr>
+        <w:rPr>
+          <w:rFonts w:asciiTheme="majorHAnsi" w:hAnsiTheme="majorHAnsi" w:cstheme="majorHAnsi"/>
+          <w:color w:val="000000" w:themeColor="text1"/>
+          <w:sz w:val="24"/>
+          <w:szCs w:val="24"/>
+        </w:rPr>
+      </w:pPr>
+    </w:p>
+    <w:p>
+      <w:pPr>
+        <w:rPr>
+          <w:rFonts w:asciiTheme="majorHAnsi" w:hAnsiTheme="majorHAnsi" w:cstheme="majorHAnsi"/>
+          <w:b/>
+          <w:bCs/>
+          <w:color w:val="000000" w:themeColor="text1"/>
+          <w:sz w:val="28"/>
+          <w:szCs w:val="28"/>
+        </w:rPr>
+      </w:pPr>
+      <w:r>
+        <w:rPr>
+          <w:rFonts w:asciiTheme="majorHAnsi" w:hAnsiTheme="majorHAnsi" w:cstheme="majorHAnsi"/>
+          <w:b/>
+          <w:bCs/>
+          <w:color w:val="000000" w:themeColor="text1"/>
+          <w:sz w:val="28"/>
+          <w:szCs w:val="28"/>
+        </w:rPr>
+        <w:t xml:space="preserve">Front-end </w:t>
+      </w:r>
+    </w:p>
+    <w:p>
+      <w:pPr>
+        <w:pStyle w:val="PargrafodaLista"/>
+        <w:numPr>
+          <w:ilvl w:val="0"/>
+          <w:numId w:val="16"/>
+        </w:numPr>
+        <w:rPr>
+          <w:rFonts w:asciiTheme="majorHAnsi" w:hAnsiTheme="majorHAnsi" w:cstheme="majorHAnsi"/>
+          <w:color w:val="000000" w:themeColor="text1"/>
+          <w:sz w:val="24"/>
+          <w:szCs w:val="24"/>
+        </w:rPr>
+      </w:pPr>
+      <w:r>
+        <w:rPr>
+          <w:rFonts w:asciiTheme="majorHAnsi" w:hAnsiTheme="majorHAnsi" w:cstheme="majorHAnsi"/>
+          <w:color w:val="000000" w:themeColor="text1"/>
+          <w:sz w:val="24"/>
+          <w:szCs w:val="24"/>
+        </w:rPr>
+        <w:t>“</w:t>
+      </w:r>
+      <w:r>
+        <w:rPr>
+          <w:rFonts w:asciiTheme="majorHAnsi" w:hAnsiTheme="majorHAnsi" w:cstheme="majorHAnsi"/>
+          <w:color w:val="000000" w:themeColor="text1"/>
+          <w:sz w:val="24"/>
+          <w:szCs w:val="24"/>
+        </w:rPr>
+        <w:t>Parte da frente</w:t>
+      </w:r>
+      <w:r>
+        <w:rPr>
+          <w:rFonts w:asciiTheme="majorHAnsi" w:hAnsiTheme="majorHAnsi" w:cstheme="majorHAnsi"/>
+          <w:color w:val="000000" w:themeColor="text1"/>
+          <w:sz w:val="24"/>
+          <w:szCs w:val="24"/>
+        </w:rPr>
+        <w:t>”</w:t>
+      </w:r>
+    </w:p>
+    <w:p>
+      <w:pPr>
+        <w:pStyle w:val="PargrafodaLista"/>
+        <w:numPr>
+          <w:ilvl w:val="0"/>
+          <w:numId w:val="16"/>
+        </w:numPr>
+        <w:rPr>
+          <w:rFonts w:asciiTheme="majorHAnsi" w:hAnsiTheme="majorHAnsi" w:cstheme="majorHAnsi"/>
+          <w:color w:val="000000" w:themeColor="text1"/>
+          <w:sz w:val="24"/>
+          <w:szCs w:val="24"/>
+        </w:rPr>
+      </w:pPr>
+      <w:r>
+        <w:rPr>
+          <w:rFonts w:asciiTheme="majorHAnsi" w:hAnsiTheme="majorHAnsi" w:cstheme="majorHAnsi"/>
+          <w:color w:val="000000" w:themeColor="text1"/>
+          <w:sz w:val="24"/>
+          <w:szCs w:val="24"/>
+        </w:rPr>
+        <w:t>Site, softwere, aplicativo, web service</w:t>
+      </w:r>
+    </w:p>
+    <w:p>
+      <w:pPr>
+        <w:pStyle w:val="PargrafodaLista"/>
+        <w:numPr>
+          <w:ilvl w:val="0"/>
+          <w:numId w:val="16"/>
+        </w:numPr>
+        <w:rPr>
+          <w:rFonts w:asciiTheme="majorHAnsi" w:hAnsiTheme="majorHAnsi" w:cstheme="majorHAnsi"/>
+          <w:color w:val="000000" w:themeColor="text1"/>
+          <w:sz w:val="24"/>
+          <w:szCs w:val="24"/>
+        </w:rPr>
+      </w:pPr>
+      <w:r>
+        <w:rPr>
+          <w:rFonts w:asciiTheme="majorHAnsi" w:hAnsiTheme="majorHAnsi" w:cstheme="majorHAnsi"/>
+          <w:color w:val="000000" w:themeColor="text1"/>
+          <w:sz w:val="24"/>
+          <w:szCs w:val="24"/>
+        </w:rPr>
+        <w:t>Interface, UL,UX</w:t>
+      </w:r>
+    </w:p>
+    <w:p>
+      <w:pPr>
+        <w:pStyle w:val="PargrafodaLista"/>
+        <w:numPr>
+          <w:ilvl w:val="0"/>
+          <w:numId w:val="16"/>
+        </w:numPr>
+        <w:rPr>
+          <w:rFonts w:asciiTheme="majorHAnsi" w:hAnsiTheme="majorHAnsi" w:cstheme="majorHAnsi"/>
+          <w:color w:val="000000" w:themeColor="text1"/>
+          <w:sz w:val="24"/>
+          <w:szCs w:val="24"/>
+        </w:rPr>
+      </w:pPr>
+      <w:r>
+        <w:rPr>
+          <w:rFonts w:asciiTheme="majorHAnsi" w:hAnsiTheme="majorHAnsi" w:cstheme="majorHAnsi"/>
+          <w:color w:val="000000" w:themeColor="text1"/>
+          <w:sz w:val="24"/>
+          <w:szCs w:val="24"/>
+        </w:rPr>
+        <w:t>Lógica de programação, HTML, CSS, jQuery/JS/AJAX, PHP, Bootstrao/outros frameworks</w:t>
+      </w:r>
+    </w:p>
+    <w:p>
+      <w:pPr>
+        <w:rPr>
+          <w:rFonts w:asciiTheme="majorHAnsi" w:hAnsiTheme="majorHAnsi" w:cstheme="majorHAnsi"/>
+          <w:color w:val="000000" w:themeColor="text1"/>
+          <w:sz w:val="24"/>
+          <w:szCs w:val="24"/>
+        </w:rPr>
+      </w:pPr>
+    </w:p>
+    <w:p>
+      <w:pPr>
+        <w:rPr>
+          <w:rFonts w:asciiTheme="majorHAnsi" w:hAnsiTheme="majorHAnsi" w:cstheme="majorHAnsi"/>
+          <w:color w:val="000000" w:themeColor="text1"/>
+          <w:sz w:val="24"/>
+          <w:szCs w:val="24"/>
+        </w:rPr>
+      </w:pPr>
+    </w:p>
+    <w:p>
+      <w:pPr>
+        <w:rPr>
+          <w:rFonts w:asciiTheme="majorHAnsi" w:hAnsiTheme="majorHAnsi" w:cstheme="majorHAnsi"/>
+          <w:b/>
+          <w:bCs/>
+          <w:color w:val="000000" w:themeColor="text1"/>
+          <w:sz w:val="28"/>
+          <w:szCs w:val="28"/>
+        </w:rPr>
+      </w:pPr>
+      <w:r>
+        <w:rPr>
+          <w:rFonts w:asciiTheme="majorHAnsi" w:hAnsiTheme="majorHAnsi" w:cstheme="majorHAnsi"/>
+          <w:b/>
+          <w:bCs/>
+          <w:color w:val="000000" w:themeColor="text1"/>
+          <w:sz w:val="28"/>
+          <w:szCs w:val="28"/>
+        </w:rPr>
+        <w:t>Back-end</w:t>
+      </w:r>
+    </w:p>
+    <w:p>
+      <w:pPr>
+        <w:pStyle w:val="PargrafodaLista"/>
+        <w:numPr>
+          <w:ilvl w:val="0"/>
+          <w:numId w:val="17"/>
+        </w:numPr>
+        <w:rPr>
+          <w:rFonts w:asciiTheme="majorHAnsi" w:hAnsiTheme="majorHAnsi" w:cstheme="majorHAnsi"/>
+          <w:color w:val="000000" w:themeColor="text1"/>
+          <w:sz w:val="24"/>
+          <w:szCs w:val="24"/>
+        </w:rPr>
+      </w:pPr>
+      <w:r>
+        <w:rPr>
+          <w:rFonts w:asciiTheme="majorHAnsi" w:hAnsiTheme="majorHAnsi" w:cstheme="majorHAnsi"/>
+          <w:color w:val="000000" w:themeColor="text1"/>
+          <w:sz w:val="24"/>
+          <w:szCs w:val="24"/>
+        </w:rPr>
+        <w:t>“</w:t>
+      </w:r>
+      <w:r>
+        <w:rPr>
+          <w:rFonts w:asciiTheme="majorHAnsi" w:hAnsiTheme="majorHAnsi" w:cstheme="majorHAnsi"/>
+          <w:color w:val="000000" w:themeColor="text1"/>
+          <w:sz w:val="24"/>
+          <w:szCs w:val="24"/>
+        </w:rPr>
+        <w:t>Parte de trás</w:t>
+      </w:r>
+      <w:r>
+        <w:rPr>
+          <w:rFonts w:asciiTheme="majorHAnsi" w:hAnsiTheme="majorHAnsi" w:cstheme="majorHAnsi"/>
+          <w:color w:val="000000" w:themeColor="text1"/>
+          <w:sz w:val="24"/>
+          <w:szCs w:val="24"/>
+        </w:rPr>
+        <w:t>”</w:t>
+      </w:r>
+    </w:p>
+    <w:p>
+      <w:pPr>
+        <w:pStyle w:val="PargrafodaLista"/>
+        <w:numPr>
+          <w:ilvl w:val="0"/>
+          <w:numId w:val="17"/>
+        </w:numPr>
+        <w:rPr>
+          <w:rFonts w:asciiTheme="majorHAnsi" w:hAnsiTheme="majorHAnsi" w:cstheme="majorHAnsi"/>
+          <w:color w:val="000000" w:themeColor="text1"/>
+          <w:sz w:val="24"/>
+          <w:szCs w:val="24"/>
+        </w:rPr>
+      </w:pPr>
+      <w:r>
+        <w:rPr>
+          <w:rFonts w:asciiTheme="majorHAnsi" w:hAnsiTheme="majorHAnsi" w:cstheme="majorHAnsi"/>
+          <w:color w:val="000000" w:themeColor="text1"/>
+          <w:sz w:val="24"/>
+          <w:szCs w:val="24"/>
+        </w:rPr>
+        <w:t>Servidores, ba</w:t>
+      </w:r>
+      <w:r>
+        <w:rPr>
+          <w:rFonts w:asciiTheme="majorHAnsi" w:hAnsiTheme="majorHAnsi" w:cstheme="majorHAnsi"/>
+          <w:color w:val="000000" w:themeColor="text1"/>
+          <w:sz w:val="24"/>
+          <w:szCs w:val="24"/>
+        </w:rPr>
+        <w:t>n</w:t>
+      </w:r>
+      <w:r>
+        <w:rPr>
+          <w:rFonts w:asciiTheme="majorHAnsi" w:hAnsiTheme="majorHAnsi" w:cstheme="majorHAnsi"/>
+          <w:color w:val="000000" w:themeColor="text1"/>
+          <w:sz w:val="24"/>
+          <w:szCs w:val="24"/>
+        </w:rPr>
+        <w:t>co de dados</w:t>
+      </w:r>
+    </w:p>
+    <w:p>
+      <w:pPr>
+        <w:pStyle w:val="PargrafodaLista"/>
+        <w:numPr>
+          <w:ilvl w:val="0"/>
+          <w:numId w:val="17"/>
+        </w:numPr>
+        <w:rPr>
+          <w:rFonts w:asciiTheme="majorHAnsi" w:hAnsiTheme="majorHAnsi" w:cstheme="majorHAnsi"/>
+          <w:color w:val="000000" w:themeColor="text1"/>
+          <w:sz w:val="24"/>
+          <w:szCs w:val="24"/>
+        </w:rPr>
+      </w:pPr>
+      <w:r>
+        <w:rPr>
+          <w:rFonts w:asciiTheme="majorHAnsi" w:hAnsiTheme="majorHAnsi" w:cstheme="majorHAnsi"/>
+          <w:color w:val="000000" w:themeColor="text1"/>
+          <w:sz w:val="24"/>
+          <w:szCs w:val="24"/>
+        </w:rPr>
+        <w:t>“</w:t>
+      </w:r>
+      <w:r>
+        <w:rPr>
+          <w:rFonts w:asciiTheme="majorHAnsi" w:hAnsiTheme="majorHAnsi" w:cstheme="majorHAnsi"/>
+          <w:color w:val="000000" w:themeColor="text1"/>
+          <w:sz w:val="24"/>
+          <w:szCs w:val="24"/>
+        </w:rPr>
+        <w:t>meio-de-campo</w:t>
+      </w:r>
+      <w:r>
+        <w:rPr>
+          <w:rFonts w:asciiTheme="majorHAnsi" w:hAnsiTheme="majorHAnsi" w:cstheme="majorHAnsi"/>
+          <w:color w:val="000000" w:themeColor="text1"/>
+          <w:sz w:val="24"/>
+          <w:szCs w:val="24"/>
+        </w:rPr>
+        <w:t>”</w:t>
+      </w:r>
+      <w:r>
+        <w:rPr>
+          <w:rFonts w:asciiTheme="majorHAnsi" w:hAnsiTheme="majorHAnsi" w:cstheme="majorHAnsi"/>
+          <w:color w:val="000000" w:themeColor="text1"/>
+          <w:sz w:val="24"/>
+          <w:szCs w:val="24"/>
+        </w:rPr>
+        <w:t xml:space="preserve"> entre interface e bancos de dados, regras de negócios,</w:t>
+      </w:r>
+    </w:p>
+    <w:p>
+      <w:pPr>
+        <w:pStyle w:val="PargrafodaLista"/>
+        <w:numPr>
+          <w:ilvl w:val="0"/>
+          <w:numId w:val="17"/>
+        </w:numPr>
+        <w:rPr>
+          <w:rFonts w:asciiTheme="majorHAnsi" w:hAnsiTheme="majorHAnsi" w:cstheme="majorHAnsi"/>
+          <w:color w:val="000000" w:themeColor="text1"/>
+          <w:sz w:val="24"/>
+          <w:szCs w:val="24"/>
+        </w:rPr>
+      </w:pPr>
+      <w:r>
+        <w:rPr>
+          <w:rFonts w:asciiTheme="majorHAnsi" w:hAnsiTheme="majorHAnsi" w:cstheme="majorHAnsi"/>
+          <w:color w:val="000000" w:themeColor="text1"/>
+          <w:sz w:val="24"/>
+          <w:szCs w:val="24"/>
+        </w:rPr>
+        <w:t>validações</w:t>
+      </w:r>
+    </w:p>
+    <w:p>
+      <w:pPr>
+        <w:pStyle w:val="PargrafodaLista"/>
+        <w:numPr>
+          <w:ilvl w:val="0"/>
+          <w:numId w:val="17"/>
+        </w:numPr>
+        <w:rPr>
+          <w:rFonts w:asciiTheme="majorHAnsi" w:hAnsiTheme="majorHAnsi" w:cstheme="majorHAnsi"/>
+          <w:color w:val="000000" w:themeColor="text1"/>
+          <w:sz w:val="24"/>
+          <w:szCs w:val="24"/>
+        </w:rPr>
+      </w:pPr>
+      <w:r>
+        <w:rPr>
+          <w:rFonts w:asciiTheme="majorHAnsi" w:hAnsiTheme="majorHAnsi" w:cstheme="majorHAnsi"/>
+          <w:color w:val="000000" w:themeColor="text1"/>
+          <w:sz w:val="24"/>
+          <w:szCs w:val="24"/>
+        </w:rPr>
+        <w:t>MySQL, Oracle, protocolos de comunicaçãos, PHP, Java</w:t>
+      </w:r>
+    </w:p>
+    <w:p>
+      <w:pPr>
+        <w:rPr>
+          <w:rFonts w:asciiTheme="majorHAnsi" w:hAnsiTheme="majorHAnsi" w:cstheme="majorHAnsi"/>
+          <w:color w:val="000000" w:themeColor="text1"/>
+          <w:sz w:val="24"/>
+          <w:szCs w:val="24"/>
+        </w:rPr>
+      </w:pPr>
+    </w:p>
+    <w:p>
+      <w:pPr>
+        <w:rPr>
+          <w:rFonts w:asciiTheme="majorHAnsi" w:hAnsiTheme="majorHAnsi" w:cstheme="majorHAnsi"/>
+          <w:b/>
+          <w:bCs/>
+          <w:color w:val="000000" w:themeColor="text1"/>
+          <w:sz w:val="28"/>
+          <w:szCs w:val="28"/>
+        </w:rPr>
+      </w:pPr>
+      <w:r>
+        <w:rPr>
+          <w:rFonts w:asciiTheme="majorHAnsi" w:hAnsiTheme="majorHAnsi" w:cstheme="majorHAnsi"/>
+          <w:b/>
+          <w:bCs/>
+          <w:color w:val="000000" w:themeColor="text1"/>
+          <w:sz w:val="28"/>
+          <w:szCs w:val="28"/>
+        </w:rPr>
+        <w:t>Full stack</w:t>
+      </w:r>
+    </w:p>
+    <w:p>
+      <w:pPr>
+        <w:pStyle w:val="PargrafodaLista"/>
+        <w:numPr>
+          <w:ilvl w:val="0"/>
+          <w:numId w:val="18"/>
+        </w:numPr>
+        <w:rPr>
+          <w:rFonts w:asciiTheme="majorHAnsi" w:hAnsiTheme="majorHAnsi" w:cstheme="majorHAnsi"/>
+          <w:color w:val="000000" w:themeColor="text1"/>
+          <w:sz w:val="24"/>
+          <w:szCs w:val="24"/>
+        </w:rPr>
+      </w:pPr>
+      <w:r>
+        <w:rPr>
+          <w:rFonts w:asciiTheme="majorHAnsi" w:hAnsiTheme="majorHAnsi" w:cstheme="majorHAnsi"/>
+          <w:color w:val="000000" w:themeColor="text1"/>
+          <w:sz w:val="24"/>
+          <w:szCs w:val="24"/>
+        </w:rPr>
+        <w:t>Profissional que sabe trabalhar em todas as camadas das tecnologias</w:t>
+      </w:r>
+    </w:p>
+    <w:p>
+      <w:pPr>
+        <w:rPr>
+          <w:rFonts w:asciiTheme="majorHAnsi" w:hAnsiTheme="majorHAnsi" w:cstheme="majorHAnsi"/>
+          <w:color w:val="000000" w:themeColor="text1"/>
+          <w:sz w:val="24"/>
+          <w:szCs w:val="24"/>
+        </w:rPr>
+      </w:pPr>
+      <w:r>
+        <w:rPr>
+          <w:rFonts w:asciiTheme="majorHAnsi" w:hAnsiTheme="majorHAnsi" w:cstheme="majorHAnsi"/>
+          <w:color w:val="000000" w:themeColor="text1"/>
+          <w:sz w:val="24"/>
+          <w:szCs w:val="24"/>
+        </w:rPr>
+        <w:t>de desenvolvimento/execução de um app/sw</w:t>
+      </w:r>
+    </w:p>
+    <w:p>
+      <w:pPr>
+        <w:rPr>
+          <w:rFonts w:asciiTheme="majorHAnsi" w:hAnsiTheme="majorHAnsi" w:cstheme="majorHAnsi"/>
+          <w:color w:val="000000" w:themeColor="text1"/>
+          <w:sz w:val="24"/>
+          <w:szCs w:val="24"/>
+        </w:rPr>
+      </w:pPr>
+    </w:p>
+    <w:p>
+      <w:pPr>
+        <w:rPr>
+          <w:rFonts w:asciiTheme="majorHAnsi" w:hAnsiTheme="majorHAnsi" w:cstheme="majorHAnsi"/>
+          <w:color w:val="000000" w:themeColor="text1"/>
+          <w:sz w:val="24"/>
+          <w:szCs w:val="24"/>
+        </w:rPr>
+      </w:pPr>
+    </w:p>
+    <w:p>
+      <w:pPr>
+        <w:rPr>
+          <w:rFonts w:asciiTheme="majorHAnsi" w:hAnsiTheme="majorHAnsi" w:cstheme="majorHAnsi"/>
+          <w:color w:val="000000" w:themeColor="text1"/>
+          <w:sz w:val="24"/>
+          <w:szCs w:val="24"/>
+        </w:rPr>
+      </w:pPr>
+    </w:p>
+    <w:p>
+      <w:pPr>
+        <w:rPr>
+          <w:rFonts w:asciiTheme="majorHAnsi" w:hAnsiTheme="majorHAnsi" w:cstheme="majorHAnsi"/>
+          <w:color w:val="000000" w:themeColor="text1"/>
+          <w:sz w:val="24"/>
+          <w:szCs w:val="24"/>
+        </w:rPr>
+      </w:pPr>
+    </w:p>
+    <w:p>
+      <w:pPr>
+        <w:rPr>
+          <w:rFonts w:asciiTheme="majorHAnsi" w:hAnsiTheme="majorHAnsi" w:cstheme="majorHAnsi"/>
+          <w:b/>
+          <w:bCs/>
+          <w:color w:val="4472C4" w:themeColor="accent1"/>
+          <w:sz w:val="28"/>
+          <w:szCs w:val="28"/>
+        </w:rPr>
+      </w:pPr>
+      <w:r>
+        <w:rPr>
+          <w:rFonts w:asciiTheme="majorHAnsi" w:hAnsiTheme="majorHAnsi" w:cstheme="majorHAnsi"/>
+          <w:b/>
+          <w:bCs/>
+          <w:color w:val="4472C4" w:themeColor="accent1"/>
+          <w:sz w:val="28"/>
+          <w:szCs w:val="28"/>
+        </w:rPr>
+        <w:lastRenderedPageBreak/>
+        <w:t>Principais Linguagens</w:t>
+      </w:r>
+    </w:p>
+    <w:p>
+      <w:pPr>
+        <w:rPr>
+          <w:rFonts w:asciiTheme="majorHAnsi" w:hAnsiTheme="majorHAnsi" w:cstheme="majorHAnsi"/>
+          <w:color w:val="000000" w:themeColor="text1"/>
+          <w:sz w:val="24"/>
+          <w:szCs w:val="24"/>
+        </w:rPr>
+      </w:pPr>
+      <w:r>
+        <w:rPr>
+          <w:rFonts w:asciiTheme="majorHAnsi" w:hAnsiTheme="majorHAnsi" w:cstheme="majorHAnsi"/>
+          <w:color w:val="000000" w:themeColor="text1"/>
+          <w:sz w:val="24"/>
+          <w:szCs w:val="24"/>
+        </w:rPr>
+        <w:drawing>
+          <wp:inline distT="0" distB="0" distL="0" distR="0" wp14:anchorId="0C48565B" wp14:editId="0DF2A22B">
+            <wp:extent cx="5400040" cy="2839085"/>
+            <wp:effectExtent l="0" t="0" r="0" b="0"/>
+            <wp:docPr id="4" name="Imagem 4"/>
+            <wp:cNvGraphicFramePr>
+              <a:graphicFrameLocks xmlns:a="http://schemas.openxmlformats.org/drawingml/2006/main" noChangeAspect="1"/>
+            </wp:cNvGraphicFramePr>
+            <a:graphic xmlns:a="http://schemas.openxmlformats.org/drawingml/2006/main">
+              <a:graphicData uri="http://schemas.openxmlformats.org/drawingml/2006/picture">
+                <pic:pic xmlns:pic="http://schemas.openxmlformats.org/drawingml/2006/picture">
+                  <pic:nvPicPr>
+                    <pic:cNvPr id="1" name=""/>
+                    <pic:cNvPicPr/>
+                  </pic:nvPicPr>
+                  <pic:blipFill>
+                    <a:blip r:embed="rId9"/>
+                    <a:stretch>
+                      <a:fillRect/>
+                    </a:stretch>
+                  </pic:blipFill>
+                  <pic:spPr>
+                    <a:xfrm>
+                      <a:off x="0" y="0"/>
+                      <a:ext cx="5400040" cy="2839085"/>
+                    </a:xfrm>
+                    <a:prstGeom prst="rect">
+                      <a:avLst/>
+                    </a:prstGeom>
+                  </pic:spPr>
+                </pic:pic>
+              </a:graphicData>
+            </a:graphic>
+          </wp:inline>
+        </w:drawing>
+      </w:r>
+    </w:p>
+    <w:p>
+      <w:pPr>
+        <w:rPr>
+          <w:rFonts w:asciiTheme="majorHAnsi" w:hAnsiTheme="majorHAnsi" w:cstheme="majorHAnsi"/>
+          <w:color w:val="000000" w:themeColor="text1"/>
+          <w:sz w:val="24"/>
+          <w:szCs w:val="24"/>
+        </w:rPr>
+      </w:pPr>
+      <w:r>
+        <w:rPr>
+          <w:rFonts w:asciiTheme="majorHAnsi" w:hAnsiTheme="majorHAnsi" w:cstheme="majorHAnsi"/>
+          <w:b/>
+          <w:bCs/>
+          <w:color w:val="FF0000"/>
+          <w:sz w:val="24"/>
+          <w:szCs w:val="24"/>
+        </w:rPr>
+        <w:t>OBS.:</w:t>
+      </w:r>
+      <w:r>
+        <w:rPr>
+          <w:rFonts w:asciiTheme="majorHAnsi" w:hAnsiTheme="majorHAnsi" w:cstheme="majorHAnsi"/>
+          <w:color w:val="FF0000"/>
+          <w:sz w:val="24"/>
+          <w:szCs w:val="24"/>
+        </w:rPr>
+        <w:t xml:space="preserve"> </w:t>
+      </w:r>
+      <w:r>
+        <w:rPr>
+          <w:rFonts w:asciiTheme="majorHAnsi" w:hAnsiTheme="majorHAnsi" w:cstheme="majorHAnsi"/>
+          <w:color w:val="000000" w:themeColor="text1"/>
+          <w:sz w:val="24"/>
+          <w:szCs w:val="24"/>
+        </w:rPr>
+        <w:t>HTML não é uma linguagem de programação, e sim de marcação, pois ela não executa funções ou rotinas do dia-a-dia. Apenas serve como marcação de textos, imagens, etc. O CSS, por sua vez, serve para estilizar o conteúdo do HTML, sendo assim, não é uma LP.</w:t>
+      </w:r>
+    </w:p>
+    <w:p>
+      <w:pPr>
+        <w:rPr>
+          <w:rFonts w:asciiTheme="majorHAnsi" w:hAnsiTheme="majorHAnsi" w:cstheme="majorHAnsi"/>
+          <w:b/>
+          <w:bCs/>
+          <w:color w:val="4472C4" w:themeColor="accent1"/>
+          <w:sz w:val="28"/>
+          <w:szCs w:val="28"/>
+        </w:rPr>
+      </w:pPr>
+      <w:r>
+        <w:rPr>
+          <w:rFonts w:asciiTheme="majorHAnsi" w:hAnsiTheme="majorHAnsi" w:cstheme="majorHAnsi"/>
+          <w:b/>
+          <w:bCs/>
+          <w:color w:val="4472C4" w:themeColor="accent1"/>
+          <w:sz w:val="28"/>
+          <w:szCs w:val="28"/>
+        </w:rPr>
+        <w:t xml:space="preserve">Principais </w:t>
+      </w:r>
+      <w:r>
+        <w:rPr>
+          <w:rFonts w:asciiTheme="majorHAnsi" w:hAnsiTheme="majorHAnsi" w:cstheme="majorHAnsi"/>
+          <w:b/>
+          <w:bCs/>
+          <w:color w:val="4472C4" w:themeColor="accent1"/>
+          <w:sz w:val="28"/>
+          <w:szCs w:val="28"/>
+        </w:rPr>
+        <w:t>Termos</w:t>
+      </w:r>
+    </w:p>
+    <w:p>
+      <w:pPr>
+        <w:rPr>
+          <w:rFonts w:asciiTheme="majorHAnsi" w:hAnsiTheme="majorHAnsi" w:cstheme="majorHAnsi"/>
+          <w:color w:val="000000" w:themeColor="text1"/>
+          <w:sz w:val="24"/>
+          <w:szCs w:val="24"/>
+        </w:rPr>
+      </w:pPr>
+      <w:r>
+        <w:rPr>
+          <w:rFonts w:asciiTheme="majorHAnsi" w:hAnsiTheme="majorHAnsi" w:cstheme="majorHAnsi"/>
+          <w:color w:val="000000" w:themeColor="text1"/>
+          <w:sz w:val="24"/>
+          <w:szCs w:val="24"/>
+        </w:rPr>
+        <w:drawing>
+          <wp:inline distT="0" distB="0" distL="0" distR="0" wp14:anchorId="7412F652" wp14:editId="476C434E">
+            <wp:extent cx="5400040" cy="2534285"/>
+            <wp:effectExtent l="0" t="0" r="0" b="0"/>
+            <wp:docPr id="5" name="Imagem 5"/>
+            <wp:cNvGraphicFramePr>
+              <a:graphicFrameLocks xmlns:a="http://schemas.openxmlformats.org/drawingml/2006/main" noChangeAspect="1"/>
+            </wp:cNvGraphicFramePr>
+            <a:graphic xmlns:a="http://schemas.openxmlformats.org/drawingml/2006/main">
+              <a:graphicData uri="http://schemas.openxmlformats.org/drawingml/2006/picture">
+                <pic:pic xmlns:pic="http://schemas.openxmlformats.org/drawingml/2006/picture">
+                  <pic:nvPicPr>
+                    <pic:cNvPr id="1" name=""/>
+                    <pic:cNvPicPr/>
+                  </pic:nvPicPr>
+                  <pic:blipFill>
+                    <a:blip r:embed="rId10"/>
+                    <a:stretch>
+                      <a:fillRect/>
+                    </a:stretch>
+                  </pic:blipFill>
+                  <pic:spPr>
+                    <a:xfrm>
+                      <a:off x="0" y="0"/>
+                      <a:ext cx="5400040" cy="2534285"/>
+                    </a:xfrm>
+                    <a:prstGeom prst="rect">
+                      <a:avLst/>
+                    </a:prstGeom>
+                  </pic:spPr>
+                </pic:pic>
+              </a:graphicData>
+            </a:graphic>
+          </wp:inline>
+        </w:drawing>
+      </w:r>
+    </w:p>
+    <w:p>
+      <w:pPr>
+        <w:rPr>
+          <w:rFonts w:asciiTheme="majorHAnsi" w:hAnsiTheme="majorHAnsi" w:cstheme="majorHAnsi"/>
+          <w:color w:val="000000" w:themeColor="text1"/>
+          <w:sz w:val="24"/>
+          <w:szCs w:val="24"/>
+        </w:rPr>
+      </w:pPr>
+    </w:p>
+    <w:p>
+      <w:pPr>
+        <w:rPr>
+          <w:rFonts w:asciiTheme="majorHAnsi" w:hAnsiTheme="majorHAnsi" w:cstheme="majorHAnsi"/>
+          <w:color w:val="000000" w:themeColor="text1"/>
+          <w:sz w:val="24"/>
+          <w:szCs w:val="24"/>
+        </w:rPr>
+      </w:pPr>
+      <w:r>
+        <w:rPr>
+          <w:rFonts w:asciiTheme="majorHAnsi" w:hAnsiTheme="majorHAnsi" w:cstheme="majorHAnsi"/>
+          <w:color w:val="000000" w:themeColor="text1"/>
+          <w:sz w:val="24"/>
+          <w:szCs w:val="24"/>
+        </w:rPr>
+        <w:lastRenderedPageBreak/>
+        <w:drawing>
+          <wp:inline distT="0" distB="0" distL="0" distR="0" wp14:anchorId="3F01A8B1" wp14:editId="3D014647">
+            <wp:extent cx="5400040" cy="3069590"/>
+            <wp:effectExtent l="0" t="0" r="0" b="0"/>
+            <wp:docPr id="6" name="Imagem 6"/>
+            <wp:cNvGraphicFramePr>
+              <a:graphicFrameLocks xmlns:a="http://schemas.openxmlformats.org/drawingml/2006/main" noChangeAspect="1"/>
+            </wp:cNvGraphicFramePr>
+            <a:graphic xmlns:a="http://schemas.openxmlformats.org/drawingml/2006/main">
+              <a:graphicData uri="http://schemas.openxmlformats.org/drawingml/2006/picture">
+                <pic:pic xmlns:pic="http://schemas.openxmlformats.org/drawingml/2006/picture">
+                  <pic:nvPicPr>
+                    <pic:cNvPr id="1" name=""/>
+                    <pic:cNvPicPr/>
+                  </pic:nvPicPr>
+                  <pic:blipFill>
+                    <a:blip r:embed="rId11"/>
+                    <a:stretch>
+                      <a:fillRect/>
+                    </a:stretch>
+                  </pic:blipFill>
+                  <pic:spPr>
+                    <a:xfrm>
+                      <a:off x="0" y="0"/>
+                      <a:ext cx="5400040" cy="3069590"/>
+                    </a:xfrm>
+                    <a:prstGeom prst="rect">
+                      <a:avLst/>
+                    </a:prstGeom>
+                  </pic:spPr>
+                </pic:pic>
+              </a:graphicData>
+            </a:graphic>
+          </wp:inline>
+        </w:drawing>
+      </w:r>
+    </w:p>
     <w:sectPr>
       <w:pgSz w:w="11906" w:h="16838"/>
       <w:pgMar w:top="1417" w:right="1701" w:bottom="1417" w:left="1701" w:header="708" w:footer="708" w:gutter="0"/>
@@ -2648,6 +3490,232 @@
     </w:lvl>
   </w:abstractNum>
   <w:abstractNum w:abstractNumId="3" w15:restartNumberingAfterBreak="0">
+    <w:nsid w:val="136E089F"/>
+    <w:multiLevelType w:val="hybridMultilevel"/>
+    <w:tmpl w:val="D85A9BD2"/>
+    <w:lvl w:ilvl="0" w:tplc="04160001">
+      <w:start w:val="1"/>
+      <w:numFmt w:val="bullet"/>
+      <w:lvlText w:val=""/>
+      <w:lvlJc w:val="left"/>
+      <w:pPr>
+        <w:ind w:left="720" w:hanging="360"/>
+      </w:pPr>
+      <w:rPr>
+        <w:rFonts w:ascii="Symbol" w:hAnsi="Symbol" w:hint="default"/>
+      </w:rPr>
+    </w:lvl>
+    <w:lvl w:ilvl="1" w:tplc="04160003" w:tentative="1">
+      <w:start w:val="1"/>
+      <w:numFmt w:val="bullet"/>
+      <w:lvlText w:val="o"/>
+      <w:lvlJc w:val="left"/>
+      <w:pPr>
+        <w:ind w:left="1440" w:hanging="360"/>
+      </w:pPr>
+      <w:rPr>
+        <w:rFonts w:ascii="Courier New" w:hAnsi="Courier New" w:cs="Courier New" w:hint="default"/>
+      </w:rPr>
+    </w:lvl>
+    <w:lvl w:ilvl="2" w:tplc="04160005" w:tentative="1">
+      <w:start w:val="1"/>
+      <w:numFmt w:val="bullet"/>
+      <w:lvlText w:val=""/>
+      <w:lvlJc w:val="left"/>
+      <w:pPr>
+        <w:ind w:left="2160" w:hanging="360"/>
+      </w:pPr>
+      <w:rPr>
+        <w:rFonts w:ascii="Wingdings" w:hAnsi="Wingdings" w:hint="default"/>
+      </w:rPr>
+    </w:lvl>
+    <w:lvl w:ilvl="3" w:tplc="04160001" w:tentative="1">
+      <w:start w:val="1"/>
+      <w:numFmt w:val="bullet"/>
+      <w:lvlText w:val=""/>
+      <w:lvlJc w:val="left"/>
+      <w:pPr>
+        <w:ind w:left="2880" w:hanging="360"/>
+      </w:pPr>
+      <w:rPr>
+        <w:rFonts w:ascii="Symbol" w:hAnsi="Symbol" w:hint="default"/>
+      </w:rPr>
+    </w:lvl>
+    <w:lvl w:ilvl="4" w:tplc="04160003" w:tentative="1">
+      <w:start w:val="1"/>
+      <w:numFmt w:val="bullet"/>
+      <w:lvlText w:val="o"/>
+      <w:lvlJc w:val="left"/>
+      <w:pPr>
+        <w:ind w:left="3600" w:hanging="360"/>
+      </w:pPr>
+      <w:rPr>
+        <w:rFonts w:ascii="Courier New" w:hAnsi="Courier New" w:cs="Courier New" w:hint="default"/>
+      </w:rPr>
+    </w:lvl>
+    <w:lvl w:ilvl="5" w:tplc="04160005" w:tentative="1">
+      <w:start w:val="1"/>
+      <w:numFmt w:val="bullet"/>
+      <w:lvlText w:val=""/>
+      <w:lvlJc w:val="left"/>
+      <w:pPr>
+        <w:ind w:left="4320" w:hanging="360"/>
+      </w:pPr>
+      <w:rPr>
+        <w:rFonts w:ascii="Wingdings" w:hAnsi="Wingdings" w:hint="default"/>
+      </w:rPr>
+    </w:lvl>
+    <w:lvl w:ilvl="6" w:tplc="04160001" w:tentative="1">
+      <w:start w:val="1"/>
+      <w:numFmt w:val="bullet"/>
+      <w:lvlText w:val=""/>
+      <w:lvlJc w:val="left"/>
+      <w:pPr>
+        <w:ind w:left="5040" w:hanging="360"/>
+      </w:pPr>
+      <w:rPr>
+        <w:rFonts w:ascii="Symbol" w:hAnsi="Symbol" w:hint="default"/>
+      </w:rPr>
+    </w:lvl>
+    <w:lvl w:ilvl="7" w:tplc="04160003" w:tentative="1">
+      <w:start w:val="1"/>
+      <w:numFmt w:val="bullet"/>
+      <w:lvlText w:val="o"/>
+      <w:lvlJc w:val="left"/>
+      <w:pPr>
+        <w:ind w:left="5760" w:hanging="360"/>
+      </w:pPr>
+      <w:rPr>
+        <w:rFonts w:ascii="Courier New" w:hAnsi="Courier New" w:cs="Courier New" w:hint="default"/>
+      </w:rPr>
+    </w:lvl>
+    <w:lvl w:ilvl="8" w:tplc="04160005" w:tentative="1">
+      <w:start w:val="1"/>
+      <w:numFmt w:val="bullet"/>
+      <w:lvlText w:val=""/>
+      <w:lvlJc w:val="left"/>
+      <w:pPr>
+        <w:ind w:left="6480" w:hanging="360"/>
+      </w:pPr>
+      <w:rPr>
+        <w:rFonts w:ascii="Wingdings" w:hAnsi="Wingdings" w:hint="default"/>
+      </w:rPr>
+    </w:lvl>
+  </w:abstractNum>
+  <w:abstractNum w:abstractNumId="4" w15:restartNumberingAfterBreak="0">
+    <w:nsid w:val="26024644"/>
+    <w:multiLevelType w:val="hybridMultilevel"/>
+    <w:tmpl w:val="D3169EF6"/>
+    <w:lvl w:ilvl="0" w:tplc="04160001">
+      <w:start w:val="1"/>
+      <w:numFmt w:val="bullet"/>
+      <w:lvlText w:val=""/>
+      <w:lvlJc w:val="left"/>
+      <w:pPr>
+        <w:ind w:left="720" w:hanging="360"/>
+      </w:pPr>
+      <w:rPr>
+        <w:rFonts w:ascii="Symbol" w:hAnsi="Symbol" w:hint="default"/>
+      </w:rPr>
+    </w:lvl>
+    <w:lvl w:ilvl="1" w:tplc="04160003" w:tentative="1">
+      <w:start w:val="1"/>
+      <w:numFmt w:val="bullet"/>
+      <w:lvlText w:val="o"/>
+      <w:lvlJc w:val="left"/>
+      <w:pPr>
+        <w:ind w:left="1440" w:hanging="360"/>
+      </w:pPr>
+      <w:rPr>
+        <w:rFonts w:ascii="Courier New" w:hAnsi="Courier New" w:cs="Courier New" w:hint="default"/>
+      </w:rPr>
+    </w:lvl>
+    <w:lvl w:ilvl="2" w:tplc="04160005" w:tentative="1">
+      <w:start w:val="1"/>
+      <w:numFmt w:val="bullet"/>
+      <w:lvlText w:val=""/>
+      <w:lvlJc w:val="left"/>
+      <w:pPr>
+        <w:ind w:left="2160" w:hanging="360"/>
+      </w:pPr>
+      <w:rPr>
+        <w:rFonts w:ascii="Wingdings" w:hAnsi="Wingdings" w:hint="default"/>
+      </w:rPr>
+    </w:lvl>
+    <w:lvl w:ilvl="3" w:tplc="04160001" w:tentative="1">
+      <w:start w:val="1"/>
+      <w:numFmt w:val="bullet"/>
+      <w:lvlText w:val=""/>
+      <w:lvlJc w:val="left"/>
+      <w:pPr>
+        <w:ind w:left="2880" w:hanging="360"/>
+      </w:pPr>
+      <w:rPr>
+        <w:rFonts w:ascii="Symbol" w:hAnsi="Symbol" w:hint="default"/>
+      </w:rPr>
+    </w:lvl>
+    <w:lvl w:ilvl="4" w:tplc="04160003" w:tentative="1">
+      <w:start w:val="1"/>
+      <w:numFmt w:val="bullet"/>
+      <w:lvlText w:val="o"/>
+      <w:lvlJc w:val="left"/>
+      <w:pPr>
+        <w:ind w:left="3600" w:hanging="360"/>
+      </w:pPr>
+      <w:rPr>
+        <w:rFonts w:ascii="Courier New" w:hAnsi="Courier New" w:cs="Courier New" w:hint="default"/>
+      </w:rPr>
+    </w:lvl>
+    <w:lvl w:ilvl="5" w:tplc="04160005" w:tentative="1">
+      <w:start w:val="1"/>
+      <w:numFmt w:val="bullet"/>
+      <w:lvlText w:val=""/>
+      <w:lvlJc w:val="left"/>
+      <w:pPr>
+        <w:ind w:left="4320" w:hanging="360"/>
+      </w:pPr>
+      <w:rPr>
+        <w:rFonts w:ascii="Wingdings" w:hAnsi="Wingdings" w:hint="default"/>
+      </w:rPr>
+    </w:lvl>
+    <w:lvl w:ilvl="6" w:tplc="04160001" w:tentative="1">
+      <w:start w:val="1"/>
+      <w:numFmt w:val="bullet"/>
+      <w:lvlText w:val=""/>
+      <w:lvlJc w:val="left"/>
+      <w:pPr>
+        <w:ind w:left="5040" w:hanging="360"/>
+      </w:pPr>
+      <w:rPr>
+        <w:rFonts w:ascii="Symbol" w:hAnsi="Symbol" w:hint="default"/>
+      </w:rPr>
+    </w:lvl>
+    <w:lvl w:ilvl="7" w:tplc="04160003" w:tentative="1">
+      <w:start w:val="1"/>
+      <w:numFmt w:val="bullet"/>
+      <w:lvlText w:val="o"/>
+      <w:lvlJc w:val="left"/>
+      <w:pPr>
+        <w:ind w:left="5760" w:hanging="360"/>
+      </w:pPr>
+      <w:rPr>
+        <w:rFonts w:ascii="Courier New" w:hAnsi="Courier New" w:cs="Courier New" w:hint="default"/>
+      </w:rPr>
+    </w:lvl>
+    <w:lvl w:ilvl="8" w:tplc="04160005" w:tentative="1">
+      <w:start w:val="1"/>
+      <w:numFmt w:val="bullet"/>
+      <w:lvlText w:val=""/>
+      <w:lvlJc w:val="left"/>
+      <w:pPr>
+        <w:ind w:left="6480" w:hanging="360"/>
+      </w:pPr>
+      <w:rPr>
+        <w:rFonts w:ascii="Wingdings" w:hAnsi="Wingdings" w:hint="default"/>
+      </w:rPr>
+    </w:lvl>
+  </w:abstractNum>
+  <w:abstractNum w:abstractNumId="5" w15:restartNumberingAfterBreak="0">
     <w:nsid w:val="2FED5944"/>
     <w:multiLevelType w:val="hybridMultilevel"/>
     <w:tmpl w:val="F3FE1E5C"/>
@@ -2757,7 +3825,7 @@
       </w:rPr>
     </w:lvl>
   </w:abstractNum>
-  <w:abstractNum w:abstractNumId="4" w15:restartNumberingAfterBreak="0">
+  <w:abstractNum w:abstractNumId="6" w15:restartNumberingAfterBreak="0">
     <w:nsid w:val="3A3D759D"/>
     <w:multiLevelType w:val="hybridMultilevel"/>
     <w:tmpl w:val="21E827D0"/>
@@ -2870,7 +3938,7 @@
       </w:rPr>
     </w:lvl>
   </w:abstractNum>
-  <w:abstractNum w:abstractNumId="5" w15:restartNumberingAfterBreak="0">
+  <w:abstractNum w:abstractNumId="7" w15:restartNumberingAfterBreak="0">
     <w:nsid w:val="433F1A5A"/>
     <w:multiLevelType w:val="hybridMultilevel"/>
     <w:tmpl w:val="5DC608CC"/>
@@ -2956,7 +4024,7 @@
       </w:pPr>
     </w:lvl>
   </w:abstractNum>
-  <w:abstractNum w:abstractNumId="6" w15:restartNumberingAfterBreak="0">
+  <w:abstractNum w:abstractNumId="8" w15:restartNumberingAfterBreak="0">
     <w:nsid w:val="5539244C"/>
     <w:multiLevelType w:val="hybridMultilevel"/>
     <w:tmpl w:val="50F898CC"/>
@@ -3069,7 +4137,7 @@
       </w:rPr>
     </w:lvl>
   </w:abstractNum>
-  <w:abstractNum w:abstractNumId="7" w15:restartNumberingAfterBreak="0">
+  <w:abstractNum w:abstractNumId="9" w15:restartNumberingAfterBreak="0">
     <w:nsid w:val="55E45BC1"/>
     <w:multiLevelType w:val="hybridMultilevel"/>
     <w:tmpl w:val="7E40EF32"/>
@@ -3182,7 +4250,7 @@
       </w:rPr>
     </w:lvl>
   </w:abstractNum>
-  <w:abstractNum w:abstractNumId="8" w15:restartNumberingAfterBreak="0">
+  <w:abstractNum w:abstractNumId="10" w15:restartNumberingAfterBreak="0">
     <w:nsid w:val="5E23417D"/>
     <w:multiLevelType w:val="hybridMultilevel"/>
     <w:tmpl w:val="494C50DA"/>
@@ -3295,7 +4363,120 @@
       </w:rPr>
     </w:lvl>
   </w:abstractNum>
-  <w:abstractNum w:abstractNumId="9" w15:restartNumberingAfterBreak="0">
+  <w:abstractNum w:abstractNumId="11" w15:restartNumberingAfterBreak="0">
+    <w:nsid w:val="60C702E4"/>
+    <w:multiLevelType w:val="hybridMultilevel"/>
+    <w:tmpl w:val="246EE074"/>
+    <w:lvl w:ilvl="0" w:tplc="04160001">
+      <w:start w:val="1"/>
+      <w:numFmt w:val="bullet"/>
+      <w:lvlText w:val=""/>
+      <w:lvlJc w:val="left"/>
+      <w:pPr>
+        <w:ind w:left="720" w:hanging="360"/>
+      </w:pPr>
+      <w:rPr>
+        <w:rFonts w:ascii="Symbol" w:hAnsi="Symbol" w:hint="default"/>
+      </w:rPr>
+    </w:lvl>
+    <w:lvl w:ilvl="1" w:tplc="04160003" w:tentative="1">
+      <w:start w:val="1"/>
+      <w:numFmt w:val="bullet"/>
+      <w:lvlText w:val="o"/>
+      <w:lvlJc w:val="left"/>
+      <w:pPr>
+        <w:ind w:left="1440" w:hanging="360"/>
+      </w:pPr>
+      <w:rPr>
+        <w:rFonts w:ascii="Courier New" w:hAnsi="Courier New" w:cs="Courier New" w:hint="default"/>
+      </w:rPr>
+    </w:lvl>
+    <w:lvl w:ilvl="2" w:tplc="04160005" w:tentative="1">
+      <w:start w:val="1"/>
+      <w:numFmt w:val="bullet"/>
+      <w:lvlText w:val=""/>
+      <w:lvlJc w:val="left"/>
+      <w:pPr>
+        <w:ind w:left="2160" w:hanging="360"/>
+      </w:pPr>
+      <w:rPr>
+        <w:rFonts w:ascii="Wingdings" w:hAnsi="Wingdings" w:hint="default"/>
+      </w:rPr>
+    </w:lvl>
+    <w:lvl w:ilvl="3" w:tplc="04160001" w:tentative="1">
+      <w:start w:val="1"/>
+      <w:numFmt w:val="bullet"/>
+      <w:lvlText w:val=""/>
+      <w:lvlJc w:val="left"/>
+      <w:pPr>
+        <w:ind w:left="2880" w:hanging="360"/>
+      </w:pPr>
+      <w:rPr>
+        <w:rFonts w:ascii="Symbol" w:hAnsi="Symbol" w:hint="default"/>
+      </w:rPr>
+    </w:lvl>
+    <w:lvl w:ilvl="4" w:tplc="04160003" w:tentative="1">
+      <w:start w:val="1"/>
+      <w:numFmt w:val="bullet"/>
+      <w:lvlText w:val="o"/>
+      <w:lvlJc w:val="left"/>
+      <w:pPr>
+        <w:ind w:left="3600" w:hanging="360"/>
+      </w:pPr>
+      <w:rPr>
+        <w:rFonts w:ascii="Courier New" w:hAnsi="Courier New" w:cs="Courier New" w:hint="default"/>
+      </w:rPr>
+    </w:lvl>
+    <w:lvl w:ilvl="5" w:tplc="04160005" w:tentative="1">
+      <w:start w:val="1"/>
+      <w:numFmt w:val="bullet"/>
+      <w:lvlText w:val=""/>
+      <w:lvlJc w:val="left"/>
+      <w:pPr>
+        <w:ind w:left="4320" w:hanging="360"/>
+      </w:pPr>
+      <w:rPr>
+        <w:rFonts w:ascii="Wingdings" w:hAnsi="Wingdings" w:hint="default"/>
+      </w:rPr>
+    </w:lvl>
+    <w:lvl w:ilvl="6" w:tplc="04160001" w:tentative="1">
+      <w:start w:val="1"/>
+      <w:numFmt w:val="bullet"/>
+      <w:lvlText w:val=""/>
+      <w:lvlJc w:val="left"/>
+      <w:pPr>
+        <w:ind w:left="5040" w:hanging="360"/>
+      </w:pPr>
+      <w:rPr>
+        <w:rFonts w:ascii="Symbol" w:hAnsi="Symbol" w:hint="default"/>
+      </w:rPr>
+    </w:lvl>
+    <w:lvl w:ilvl="7" w:tplc="04160003" w:tentative="1">
+      <w:start w:val="1"/>
+      <w:numFmt w:val="bullet"/>
+      <w:lvlText w:val="o"/>
+      <w:lvlJc w:val="left"/>
+      <w:pPr>
+        <w:ind w:left="5760" w:hanging="360"/>
+      </w:pPr>
+      <w:rPr>
+        <w:rFonts w:ascii="Courier New" w:hAnsi="Courier New" w:cs="Courier New" w:hint="default"/>
+      </w:rPr>
+    </w:lvl>
+    <w:lvl w:ilvl="8" w:tplc="04160005" w:tentative="1">
+      <w:start w:val="1"/>
+      <w:numFmt w:val="bullet"/>
+      <w:lvlText w:val=""/>
+      <w:lvlJc w:val="left"/>
+      <w:pPr>
+        <w:ind w:left="6480" w:hanging="360"/>
+      </w:pPr>
+      <w:rPr>
+        <w:rFonts w:ascii="Wingdings" w:hAnsi="Wingdings" w:hint="default"/>
+      </w:rPr>
+    </w:lvl>
+  </w:abstractNum>
+  <w:abstractNum w:abstractNumId="12" w15:restartNumberingAfterBreak="0">
     <w:nsid w:val="610960FA"/>
     <w:multiLevelType w:val="hybridMultilevel"/>
     <w:tmpl w:val="2A0A158C"/>
@@ -3408,7 +4589,7 @@
       </w:rPr>
     </w:lvl>
   </w:abstractNum>
-  <w:abstractNum w:abstractNumId="10" w15:restartNumberingAfterBreak="0">
+  <w:abstractNum w:abstractNumId="13" w15:restartNumberingAfterBreak="0">
     <w:nsid w:val="619258BD"/>
     <w:multiLevelType w:val="hybridMultilevel"/>
     <w:tmpl w:val="341465A8"/>
@@ -3521,7 +4702,7 @@
       </w:rPr>
     </w:lvl>
   </w:abstractNum>
-  <w:abstractNum w:abstractNumId="11" w15:restartNumberingAfterBreak="0">
+  <w:abstractNum w:abstractNumId="14" w15:restartNumberingAfterBreak="0">
     <w:nsid w:val="6EC976A3"/>
     <w:multiLevelType w:val="hybridMultilevel"/>
     <w:tmpl w:val="23ACC0D6"/>
@@ -3634,7 +4815,7 @@
       </w:rPr>
     </w:lvl>
   </w:abstractNum>
-  <w:abstractNum w:abstractNumId="12" w15:restartNumberingAfterBreak="0">
+  <w:abstractNum w:abstractNumId="15" w15:restartNumberingAfterBreak="0">
     <w:nsid w:val="75D660A0"/>
     <w:multiLevelType w:val="hybridMultilevel"/>
     <w:tmpl w:val="4EDE2EB8"/>
@@ -3747,7 +4928,7 @@
       </w:rPr>
     </w:lvl>
   </w:abstractNum>
-  <w:abstractNum w:abstractNumId="13" w15:restartNumberingAfterBreak="0">
+  <w:abstractNum w:abstractNumId="16" w15:restartNumberingAfterBreak="0">
     <w:nsid w:val="7765373A"/>
     <w:multiLevelType w:val="hybridMultilevel"/>
     <w:tmpl w:val="CE843598"/>
@@ -3860,7 +5041,7 @@
       </w:rPr>
     </w:lvl>
   </w:abstractNum>
-  <w:abstractNum w:abstractNumId="14" w15:restartNumberingAfterBreak="0">
+  <w:abstractNum w:abstractNumId="17" w15:restartNumberingAfterBreak="0">
     <w:nsid w:val="795206D9"/>
     <w:multiLevelType w:val="hybridMultilevel"/>
     <w:tmpl w:val="D86666E2"/>
@@ -3977,45 +5158,54 @@
     <w:abstractNumId w:val="1"/>
   </w:num>
   <w:num w:numId="2" w16cid:durableId="1358965455">
+    <w:abstractNumId w:val="15"/>
+  </w:num>
+  <w:num w:numId="3" w16cid:durableId="510491543">
+    <w:abstractNumId w:val="5"/>
+  </w:num>
+  <w:num w:numId="4" w16cid:durableId="1265845781">
+    <w:abstractNumId w:val="9"/>
+  </w:num>
+  <w:num w:numId="5" w16cid:durableId="1305158126">
     <w:abstractNumId w:val="12"/>
   </w:num>
-  <w:num w:numId="3" w16cid:durableId="510491543">
-    <w:abstractNumId w:val="3"/>
-  </w:num>
-  <w:num w:numId="4" w16cid:durableId="1265845781">
-    <w:abstractNumId w:val="7"/>
-  </w:num>
-  <w:num w:numId="5" w16cid:durableId="1305158126">
-    <w:abstractNumId w:val="9"/>
-  </w:num>
   <w:num w:numId="6" w16cid:durableId="1755853673">
-    <w:abstractNumId w:val="11"/>
+    <w:abstractNumId w:val="14"/>
   </w:num>
   <w:num w:numId="7" w16cid:durableId="1710837010">
-    <w:abstractNumId w:val="10"/>
+    <w:abstractNumId w:val="13"/>
   </w:num>
   <w:num w:numId="8" w16cid:durableId="690035523">
     <w:abstractNumId w:val="2"/>
   </w:num>
   <w:num w:numId="9" w16cid:durableId="168372551">
-    <w:abstractNumId w:val="5"/>
+    <w:abstractNumId w:val="7"/>
   </w:num>
   <w:num w:numId="10" w16cid:durableId="1776054856">
     <w:abstractNumId w:val="0"/>
   </w:num>
   <w:num w:numId="11" w16cid:durableId="100296216">
-    <w:abstractNumId w:val="13"/>
+    <w:abstractNumId w:val="16"/>
   </w:num>
   <w:num w:numId="12" w16cid:durableId="1297637854">
+    <w:abstractNumId w:val="10"/>
+  </w:num>
+  <w:num w:numId="13" w16cid:durableId="609749118">
+    <w:abstractNumId w:val="17"/>
+  </w:num>
+  <w:num w:numId="14" w16cid:durableId="851185026">
     <w:abstractNumId w:val="8"/>
   </w:num>
-  <w:num w:numId="13" w16cid:durableId="609749118">
-    <w:abstractNumId w:val="14"/>
-  </w:num>
-  <w:num w:numId="14" w16cid:durableId="851185026">
+  <w:num w:numId="15" w16cid:durableId="814493580">
     <w:abstractNumId w:val="6"/>
   </w:num>
-  <w:num w:numId="15" w16cid:durableId="814493580">
+  <w:num w:numId="16" w16cid:durableId="2109155197">
+    <w:abstractNumId w:val="3"/>
+  </w:num>
+  <w:num w:numId="17" w16cid:durableId="316107585">
+    <w:abstractNumId w:val="11"/>
+  </w:num>
+  <w:num w:numId="18" w16cid:durableId="1138719212">
     <w:abstractNumId w:val="4"/>
   </w:num>
 </w:numbering>

</xml_diff>